<commit_message>
Add code and notes through video 68
Added code and notes through video 68. Adding Conditional Return
Statements.
</commit_message>
<xml_diff>
--- a/React Notes/React Notes - Part 2.docx
+++ b/React Notes/React Notes - Part 2.docx
@@ -22247,15 +22247,9 @@
     <w:p>
       <w:pPr>
         <w:pStyle w:val="Heading3"/>
-        <w:rPr>
-          <w:rStyle w:val="InlineNormal"/>
-        </w:rPr>
       </w:pPr>
       <w:bookmarkStart w:id="4" w:name="_Toc113548927"/>
       <w:r>
-        <w:rPr>
-          <w:rStyle w:val="InlineNormal"/>
-        </w:rPr>
         <w:t>65. Using Stateful Lists</w:t>
       </w:r>
       <w:bookmarkEnd w:id="4"/>
@@ -22722,7 +22716,6 @@
               <w:pStyle w:val="CodeStyle"/>
             </w:pPr>
             <w:r>
-              <w:lastRenderedPageBreak/>
               <w:t xml:space="preserve">  const </w:t>
             </w:r>
             <w:proofErr w:type="spellStart"/>
@@ -29679,18 +29672,8 @@
     <w:p>
       <w:pPr>
         <w:pStyle w:val="Heading3"/>
-        <w:rPr>
-          <w:rStyle w:val="InlineNormal"/>
-          <w:rFonts w:asciiTheme="majorHAnsi" w:hAnsiTheme="majorHAnsi"/>
-          <w:sz w:val="40"/>
-        </w:rPr>
       </w:pPr>
       <w:r>
-        <w:rPr>
-          <w:rStyle w:val="InlineNormal"/>
-          <w:rFonts w:asciiTheme="majorHAnsi" w:hAnsiTheme="majorHAnsi"/>
-          <w:sz w:val="40"/>
-        </w:rPr>
         <w:t>Assignment 3: Time to Practice: Working with Lists</w:t>
       </w:r>
     </w:p>
@@ -34323,6 +34306,3687 @@
         </w:rPr>
       </w:pPr>
     </w:p>
+    <w:p>
+      <w:pPr>
+        <w:pStyle w:val="Heading3"/>
+      </w:pPr>
+      <w:r>
+        <w:t>68. Adding Conditional Return Statements</w:t>
+      </w:r>
+    </w:p>
+    <w:p>
+      <w:pPr>
+        <w:rPr>
+          <w:rStyle w:val="InlineNormal"/>
+        </w:rPr>
+      </w:pPr>
+      <w:r>
+        <w:t xml:space="preserve">We are going to extract the list logic into a new component to make the </w:t>
+      </w:r>
+      <w:r>
+        <w:rPr>
+          <w:rStyle w:val="InlineCode"/>
+        </w:rPr>
+        <w:t>Expenses</w:t>
+      </w:r>
+      <w:r>
+        <w:rPr>
+          <w:rStyle w:val="InlineNormal"/>
+        </w:rPr>
+        <w:t xml:space="preserve"> component a little leaner. We will create an "ExpensesList.js" file and an "ExpensesList.css" file. We will copy the </w:t>
+      </w:r>
+      <w:proofErr w:type="spellStart"/>
+      <w:r>
+        <w:rPr>
+          <w:rStyle w:val="InlineNormal"/>
+        </w:rPr>
+        <w:t>css</w:t>
+      </w:r>
+      <w:proofErr w:type="spellEnd"/>
+      <w:r>
+        <w:rPr>
+          <w:rStyle w:val="InlineNormal"/>
+        </w:rPr>
+        <w:t xml:space="preserve"> code given into "ExpenseList.css" and then in "ExpensesList.js" we will write the following code:</w:t>
+      </w:r>
+    </w:p>
+    <w:tbl>
+      <w:tblPr>
+        <w:tblStyle w:val="TableGrid"/>
+        <w:tblW w:w="10707" w:type="dxa"/>
+        <w:tblLook w:val="04A0" w:firstRow="1" w:lastRow="0" w:firstColumn="1" w:lastColumn="0" w:noHBand="0" w:noVBand="1"/>
+      </w:tblPr>
+      <w:tblGrid>
+        <w:gridCol w:w="10707"/>
+      </w:tblGrid>
+      <w:tr>
+        <w:tc>
+          <w:tcPr>
+            <w:tcW w:w="10707" w:type="dxa"/>
+            <w:tcBorders>
+              <w:top w:val="single" w:sz="2" w:space="0" w:color="auto"/>
+              <w:left w:val="single" w:sz="2" w:space="0" w:color="auto"/>
+              <w:bottom w:val="single" w:sz="2" w:space="0" w:color="auto"/>
+              <w:right w:val="single" w:sz="2" w:space="0" w:color="auto"/>
+            </w:tcBorders>
+          </w:tcPr>
+          <w:p>
+            <w:pPr>
+              <w:pStyle w:val="CodeStyle"/>
+            </w:pPr>
+            <w:proofErr w:type="spellStart"/>
+            <w:r>
+              <w:t>src</w:t>
+            </w:r>
+            <w:proofErr w:type="spellEnd"/>
+            <w:r>
+              <w:t>/components/Expenses/Expenses</w:t>
+            </w:r>
+            <w:r>
+              <w:t>List</w:t>
+            </w:r>
+            <w:r>
+              <w:t>.js</w:t>
+            </w:r>
+          </w:p>
+        </w:tc>
+      </w:tr>
+      <w:tr>
+        <w:trPr>
+          <w:trHeight w:val="38"/>
+        </w:trPr>
+        <w:tc>
+          <w:tcPr>
+            <w:tcW w:w="10707" w:type="dxa"/>
+            <w:tcBorders>
+              <w:top w:val="single" w:sz="2" w:space="0" w:color="auto"/>
+            </w:tcBorders>
+            <w:shd w:val="clear" w:color="auto" w:fill="E7E6E6" w:themeFill="background2"/>
+          </w:tcPr>
+          <w:p>
+            <w:pPr>
+              <w:pStyle w:val="CodeStyle"/>
+            </w:pPr>
+            <w:r>
+              <w:t>import React from 'react</w:t>
+            </w:r>
+            <w:proofErr w:type="gramStart"/>
+            <w:r>
+              <w:t>';</w:t>
+            </w:r>
+            <w:proofErr w:type="gramEnd"/>
+          </w:p>
+          <w:p>
+            <w:pPr>
+              <w:pStyle w:val="CodeStyle"/>
+            </w:pPr>
+          </w:p>
+          <w:p>
+            <w:pPr>
+              <w:pStyle w:val="CodeStyle"/>
+            </w:pPr>
+            <w:r>
+              <w:t xml:space="preserve">const </w:t>
+            </w:r>
+            <w:proofErr w:type="spellStart"/>
+            <w:r>
+              <w:t>ExpensesList</w:t>
+            </w:r>
+            <w:proofErr w:type="spellEnd"/>
+            <w:r>
+              <w:t xml:space="preserve"> = props =&gt; {</w:t>
+            </w:r>
+          </w:p>
+          <w:p>
+            <w:pPr>
+              <w:pStyle w:val="CodeStyle"/>
+            </w:pPr>
+          </w:p>
+          <w:p>
+            <w:pPr>
+              <w:pStyle w:val="CodeStyle"/>
+            </w:pPr>
+            <w:r>
+              <w:t>}</w:t>
+            </w:r>
+          </w:p>
+          <w:p>
+            <w:pPr>
+              <w:pStyle w:val="CodeStyle"/>
+            </w:pPr>
+          </w:p>
+          <w:p>
+            <w:pPr>
+              <w:pStyle w:val="CodeStyle"/>
+            </w:pPr>
+            <w:r>
+              <w:t xml:space="preserve">export default </w:t>
+            </w:r>
+            <w:proofErr w:type="spellStart"/>
+            <w:r>
+              <w:t>E</w:t>
+            </w:r>
+            <w:r>
+              <w:t>xpensesList</w:t>
+            </w:r>
+            <w:proofErr w:type="spellEnd"/>
+            <w:r>
+              <w:t>;</w:t>
+            </w:r>
+          </w:p>
+        </w:tc>
+      </w:tr>
+    </w:tbl>
+    <w:p>
+      <w:pPr>
+        <w:rPr>
+          <w:rStyle w:val="InlineNormal"/>
+        </w:rPr>
+      </w:pPr>
+    </w:p>
+    <w:p>
+      <w:pPr>
+        <w:rPr>
+          <w:rStyle w:val="InlineNormal"/>
+        </w:rPr>
+      </w:pPr>
+      <w:r>
+        <w:rPr>
+          <w:rStyle w:val="InlineNormal"/>
+        </w:rPr>
+        <w:t xml:space="preserve">I </w:t>
+      </w:r>
+      <w:r>
+        <w:rPr>
+          <w:rStyle w:val="InlineNormal"/>
+        </w:rPr>
+        <w:t xml:space="preserve">will take the fallback content and the if check and move that into the </w:t>
+      </w:r>
+      <w:proofErr w:type="spellStart"/>
+      <w:r>
+        <w:rPr>
+          <w:rStyle w:val="InlineCode"/>
+        </w:rPr>
+        <w:t>ExpensesList</w:t>
+      </w:r>
+      <w:proofErr w:type="spellEnd"/>
+      <w:r>
+        <w:rPr>
+          <w:rStyle w:val="InlineNormal"/>
+        </w:rPr>
+        <w:t xml:space="preserve"> component:</w:t>
+      </w:r>
+    </w:p>
+    <w:tbl>
+      <w:tblPr>
+        <w:tblStyle w:val="TableGrid"/>
+        <w:tblW w:w="10707" w:type="dxa"/>
+        <w:tblLook w:val="04A0" w:firstRow="1" w:lastRow="0" w:firstColumn="1" w:lastColumn="0" w:noHBand="0" w:noVBand="1"/>
+      </w:tblPr>
+      <w:tblGrid>
+        <w:gridCol w:w="10707"/>
+      </w:tblGrid>
+      <w:tr>
+        <w:tc>
+          <w:tcPr>
+            <w:tcW w:w="10707" w:type="dxa"/>
+            <w:tcBorders>
+              <w:top w:val="single" w:sz="2" w:space="0" w:color="auto"/>
+              <w:left w:val="single" w:sz="2" w:space="0" w:color="auto"/>
+              <w:bottom w:val="single" w:sz="2" w:space="0" w:color="auto"/>
+              <w:right w:val="single" w:sz="2" w:space="0" w:color="auto"/>
+            </w:tcBorders>
+          </w:tcPr>
+          <w:p>
+            <w:pPr>
+              <w:pStyle w:val="CodeStyle"/>
+            </w:pPr>
+            <w:proofErr w:type="spellStart"/>
+            <w:r>
+              <w:t>src</w:t>
+            </w:r>
+            <w:proofErr w:type="spellEnd"/>
+            <w:r>
+              <w:t>/components/Expenses/ExpensesList.js</w:t>
+            </w:r>
+          </w:p>
+        </w:tc>
+      </w:tr>
+      <w:tr>
+        <w:trPr>
+          <w:trHeight w:val="38"/>
+        </w:trPr>
+        <w:tc>
+          <w:tcPr>
+            <w:tcW w:w="10707" w:type="dxa"/>
+            <w:tcBorders>
+              <w:top w:val="single" w:sz="2" w:space="0" w:color="auto"/>
+            </w:tcBorders>
+            <w:shd w:val="clear" w:color="auto" w:fill="E7E6E6" w:themeFill="background2"/>
+          </w:tcPr>
+          <w:p>
+            <w:pPr>
+              <w:pStyle w:val="CodeStyle"/>
+            </w:pPr>
+            <w:r>
+              <w:t>import React from 'react</w:t>
+            </w:r>
+            <w:proofErr w:type="gramStart"/>
+            <w:r>
+              <w:t>';</w:t>
+            </w:r>
+            <w:proofErr w:type="gramEnd"/>
+          </w:p>
+          <w:p>
+            <w:pPr>
+              <w:pStyle w:val="CodeStyle"/>
+            </w:pPr>
+          </w:p>
+          <w:p>
+            <w:pPr>
+              <w:pStyle w:val="CodeStyle"/>
+            </w:pPr>
+            <w:r>
+              <w:t xml:space="preserve">import </w:t>
+            </w:r>
+            <w:proofErr w:type="spellStart"/>
+            <w:r>
+              <w:t>ExpenseItem</w:t>
+            </w:r>
+            <w:proofErr w:type="spellEnd"/>
+            <w:r>
+              <w:t xml:space="preserve"> from </w:t>
+            </w:r>
+            <w:proofErr w:type="gramStart"/>
+            <w:r>
+              <w:t>'./</w:t>
+            </w:r>
+            <w:proofErr w:type="spellStart"/>
+            <w:proofErr w:type="gramEnd"/>
+            <w:r>
+              <w:t>ExpenseItem</w:t>
+            </w:r>
+            <w:proofErr w:type="spellEnd"/>
+            <w:r>
+              <w:t>';</w:t>
+            </w:r>
+          </w:p>
+          <w:p>
+            <w:pPr>
+              <w:pStyle w:val="CodeStyle"/>
+            </w:pPr>
+          </w:p>
+          <w:p>
+            <w:pPr>
+              <w:pStyle w:val="CodeStyle"/>
+            </w:pPr>
+            <w:r>
+              <w:t xml:space="preserve">const </w:t>
+            </w:r>
+            <w:proofErr w:type="spellStart"/>
+            <w:r>
+              <w:t>ExpensesList</w:t>
+            </w:r>
+            <w:proofErr w:type="spellEnd"/>
+            <w:r>
+              <w:t xml:space="preserve"> = props =&gt; {</w:t>
+            </w:r>
+          </w:p>
+          <w:p>
+            <w:pPr>
+              <w:pStyle w:val="CodeStyle"/>
+            </w:pPr>
+            <w:r>
+              <w:t xml:space="preserve">    let </w:t>
+            </w:r>
+            <w:proofErr w:type="spellStart"/>
+            <w:r>
+              <w:t>expensesContent</w:t>
+            </w:r>
+            <w:proofErr w:type="spellEnd"/>
+            <w:r>
+              <w:t xml:space="preserve"> = &lt;p&gt;No expenses </w:t>
+            </w:r>
+            <w:proofErr w:type="gramStart"/>
+            <w:r>
+              <w:t>found.&lt;</w:t>
+            </w:r>
+            <w:proofErr w:type="gramEnd"/>
+            <w:r>
+              <w:t>/p&gt;</w:t>
+            </w:r>
+          </w:p>
+          <w:p>
+            <w:pPr>
+              <w:pStyle w:val="CodeStyle"/>
+            </w:pPr>
+          </w:p>
+          <w:p>
+            <w:pPr>
+              <w:pStyle w:val="CodeStyle"/>
+            </w:pPr>
+            <w:r>
+              <w:t xml:space="preserve">    if (</w:t>
+            </w:r>
+            <w:proofErr w:type="spellStart"/>
+            <w:r>
+              <w:t>filteredExpenses.length</w:t>
+            </w:r>
+            <w:proofErr w:type="spellEnd"/>
+            <w:r>
+              <w:t xml:space="preserve"> &gt; </w:t>
+            </w:r>
+            <w:proofErr w:type="gramStart"/>
+            <w:r>
+              <w:t>0){</w:t>
+            </w:r>
+            <w:proofErr w:type="gramEnd"/>
+          </w:p>
+          <w:p>
+            <w:pPr>
+              <w:pStyle w:val="CodeStyle"/>
+            </w:pPr>
+            <w:r>
+              <w:t xml:space="preserve">      </w:t>
+            </w:r>
+            <w:proofErr w:type="spellStart"/>
+            <w:r>
+              <w:t>expensesContent</w:t>
+            </w:r>
+            <w:proofErr w:type="spellEnd"/>
+            <w:r>
+              <w:t xml:space="preserve"> = </w:t>
+            </w:r>
+            <w:proofErr w:type="spellStart"/>
+            <w:r>
+              <w:t>filteredExpenses.map</w:t>
+            </w:r>
+            <w:proofErr w:type="spellEnd"/>
+            <w:r>
+              <w:t>((expense) =&gt; (</w:t>
+            </w:r>
+          </w:p>
+          <w:p>
+            <w:pPr>
+              <w:pStyle w:val="CodeStyle"/>
+            </w:pPr>
+            <w:r>
+              <w:t xml:space="preserve">        &lt;</w:t>
+            </w:r>
+            <w:proofErr w:type="spellStart"/>
+            <w:r>
+              <w:t>ExpenseItem</w:t>
+            </w:r>
+            <w:proofErr w:type="spellEnd"/>
+          </w:p>
+          <w:p>
+            <w:pPr>
+              <w:pStyle w:val="CodeStyle"/>
+            </w:pPr>
+            <w:r>
+              <w:t xml:space="preserve">          key={expense.id}</w:t>
+            </w:r>
+          </w:p>
+          <w:p>
+            <w:pPr>
+              <w:pStyle w:val="CodeStyle"/>
+            </w:pPr>
+            <w:r>
+              <w:t xml:space="preserve">          title={</w:t>
+            </w:r>
+            <w:proofErr w:type="spellStart"/>
+            <w:proofErr w:type="gramStart"/>
+            <w:r>
+              <w:t>expense.title</w:t>
+            </w:r>
+            <w:proofErr w:type="spellEnd"/>
+            <w:proofErr w:type="gramEnd"/>
+            <w:r>
+              <w:t>}</w:t>
+            </w:r>
+          </w:p>
+          <w:p>
+            <w:pPr>
+              <w:pStyle w:val="CodeStyle"/>
+            </w:pPr>
+            <w:r>
+              <w:t xml:space="preserve">          amount={</w:t>
+            </w:r>
+            <w:proofErr w:type="spellStart"/>
+            <w:proofErr w:type="gramStart"/>
+            <w:r>
+              <w:t>expense.amount</w:t>
+            </w:r>
+            <w:proofErr w:type="spellEnd"/>
+            <w:proofErr w:type="gramEnd"/>
+            <w:r>
+              <w:t>}</w:t>
+            </w:r>
+          </w:p>
+          <w:p>
+            <w:pPr>
+              <w:pStyle w:val="CodeStyle"/>
+            </w:pPr>
+            <w:r>
+              <w:t xml:space="preserve">          date={</w:t>
+            </w:r>
+            <w:proofErr w:type="spellStart"/>
+            <w:proofErr w:type="gramStart"/>
+            <w:r>
+              <w:t>expense.date</w:t>
+            </w:r>
+            <w:proofErr w:type="spellEnd"/>
+            <w:proofErr w:type="gramEnd"/>
+            <w:r>
+              <w:t>}</w:t>
+            </w:r>
+          </w:p>
+          <w:p>
+            <w:pPr>
+              <w:pStyle w:val="CodeStyle"/>
+            </w:pPr>
+            <w:r>
+              <w:t xml:space="preserve">        /&gt;</w:t>
+            </w:r>
+          </w:p>
+          <w:p>
+            <w:pPr>
+              <w:pStyle w:val="CodeStyle"/>
+            </w:pPr>
+            <w:r>
+              <w:t xml:space="preserve">      ))</w:t>
+            </w:r>
+          </w:p>
+          <w:p>
+            <w:pPr>
+              <w:pStyle w:val="CodeStyle"/>
+            </w:pPr>
+            <w:r>
+              <w:t xml:space="preserve">    }</w:t>
+            </w:r>
+          </w:p>
+          <w:p>
+            <w:pPr>
+              <w:pStyle w:val="CodeStyle"/>
+            </w:pPr>
+            <w:r>
+              <w:t>}</w:t>
+            </w:r>
+          </w:p>
+          <w:p>
+            <w:pPr>
+              <w:pStyle w:val="CodeStyle"/>
+            </w:pPr>
+          </w:p>
+          <w:p>
+            <w:pPr>
+              <w:pStyle w:val="CodeStyle"/>
+            </w:pPr>
+            <w:r>
+              <w:t xml:space="preserve">export default </w:t>
+            </w:r>
+            <w:proofErr w:type="spellStart"/>
+            <w:r>
+              <w:t>ExpensesList</w:t>
+            </w:r>
+            <w:proofErr w:type="spellEnd"/>
+            <w:r>
+              <w:t>;</w:t>
+            </w:r>
+          </w:p>
+        </w:tc>
+      </w:tr>
+    </w:tbl>
+    <w:p>
+      <w:pPr>
+        <w:rPr>
+          <w:rStyle w:val="InlineNormal"/>
+        </w:rPr>
+      </w:pPr>
+    </w:p>
+    <w:p>
+      <w:pPr>
+        <w:rPr>
+          <w:rStyle w:val="InlineNormal"/>
+        </w:rPr>
+      </w:pPr>
+      <w:r>
+        <w:rPr>
+          <w:rStyle w:val="InlineNormal"/>
+        </w:rPr>
+        <w:t xml:space="preserve">The variable </w:t>
+      </w:r>
+      <w:proofErr w:type="spellStart"/>
+      <w:r>
+        <w:rPr>
+          <w:rStyle w:val="InlineCode"/>
+        </w:rPr>
+        <w:t>filteredExpenses</w:t>
+      </w:r>
+      <w:proofErr w:type="spellEnd"/>
+      <w:r>
+        <w:rPr>
+          <w:rStyle w:val="InlineNormal"/>
+        </w:rPr>
+        <w:t xml:space="preserve"> no longer exists here. We just use </w:t>
+      </w:r>
+      <w:proofErr w:type="spellStart"/>
+      <w:proofErr w:type="gramStart"/>
+      <w:r>
+        <w:rPr>
+          <w:rStyle w:val="InlineCode"/>
+        </w:rPr>
+        <w:t>props.items</w:t>
+      </w:r>
+      <w:proofErr w:type="spellEnd"/>
+      <w:proofErr w:type="gramEnd"/>
+      <w:r>
+        <w:rPr>
+          <w:rStyle w:val="InlineNormal"/>
+        </w:rPr>
+        <w:t xml:space="preserve"> instead.</w:t>
+      </w:r>
+    </w:p>
+    <w:tbl>
+      <w:tblPr>
+        <w:tblStyle w:val="TableGrid"/>
+        <w:tblW w:w="10707" w:type="dxa"/>
+        <w:tblLook w:val="04A0" w:firstRow="1" w:lastRow="0" w:firstColumn="1" w:lastColumn="0" w:noHBand="0" w:noVBand="1"/>
+      </w:tblPr>
+      <w:tblGrid>
+        <w:gridCol w:w="10707"/>
+      </w:tblGrid>
+      <w:tr>
+        <w:tc>
+          <w:tcPr>
+            <w:tcW w:w="10707" w:type="dxa"/>
+            <w:tcBorders>
+              <w:top w:val="single" w:sz="2" w:space="0" w:color="auto"/>
+              <w:left w:val="single" w:sz="2" w:space="0" w:color="auto"/>
+              <w:bottom w:val="single" w:sz="2" w:space="0" w:color="auto"/>
+              <w:right w:val="single" w:sz="2" w:space="0" w:color="auto"/>
+            </w:tcBorders>
+          </w:tcPr>
+          <w:p>
+            <w:pPr>
+              <w:pStyle w:val="CodeStyle"/>
+            </w:pPr>
+            <w:proofErr w:type="spellStart"/>
+            <w:r>
+              <w:t>src</w:t>
+            </w:r>
+            <w:proofErr w:type="spellEnd"/>
+            <w:r>
+              <w:t>/components/Expenses/ExpensesList.js</w:t>
+            </w:r>
+          </w:p>
+        </w:tc>
+      </w:tr>
+      <w:tr>
+        <w:trPr>
+          <w:trHeight w:val="38"/>
+        </w:trPr>
+        <w:tc>
+          <w:tcPr>
+            <w:tcW w:w="10707" w:type="dxa"/>
+            <w:tcBorders>
+              <w:top w:val="single" w:sz="2" w:space="0" w:color="auto"/>
+            </w:tcBorders>
+            <w:shd w:val="clear" w:color="auto" w:fill="E7E6E6" w:themeFill="background2"/>
+          </w:tcPr>
+          <w:p>
+            <w:pPr>
+              <w:pStyle w:val="CodeStyle"/>
+            </w:pPr>
+            <w:r>
+              <w:t>import React from 'react</w:t>
+            </w:r>
+            <w:proofErr w:type="gramStart"/>
+            <w:r>
+              <w:t>';</w:t>
+            </w:r>
+            <w:proofErr w:type="gramEnd"/>
+          </w:p>
+          <w:p>
+            <w:pPr>
+              <w:pStyle w:val="CodeStyle"/>
+            </w:pPr>
+          </w:p>
+          <w:p>
+            <w:pPr>
+              <w:pStyle w:val="CodeStyle"/>
+            </w:pPr>
+            <w:r>
+              <w:t xml:space="preserve">import </w:t>
+            </w:r>
+            <w:proofErr w:type="spellStart"/>
+            <w:r>
+              <w:t>ExpenseItem</w:t>
+            </w:r>
+            <w:proofErr w:type="spellEnd"/>
+            <w:r>
+              <w:t xml:space="preserve"> from </w:t>
+            </w:r>
+            <w:proofErr w:type="gramStart"/>
+            <w:r>
+              <w:t>'./</w:t>
+            </w:r>
+            <w:proofErr w:type="spellStart"/>
+            <w:proofErr w:type="gramEnd"/>
+            <w:r>
+              <w:t>ExpenseItem</w:t>
+            </w:r>
+            <w:proofErr w:type="spellEnd"/>
+            <w:r>
+              <w:t>';</w:t>
+            </w:r>
+          </w:p>
+          <w:p>
+            <w:pPr>
+              <w:pStyle w:val="CodeStyle"/>
+            </w:pPr>
+          </w:p>
+          <w:p>
+            <w:pPr>
+              <w:pStyle w:val="CodeStyle"/>
+            </w:pPr>
+            <w:r>
+              <w:t xml:space="preserve">const </w:t>
+            </w:r>
+            <w:proofErr w:type="spellStart"/>
+            <w:r>
+              <w:t>ExpensesList</w:t>
+            </w:r>
+            <w:proofErr w:type="spellEnd"/>
+            <w:r>
+              <w:t xml:space="preserve"> = props =&gt; {</w:t>
+            </w:r>
+          </w:p>
+          <w:p>
+            <w:pPr>
+              <w:pStyle w:val="CodeStyle"/>
+            </w:pPr>
+            <w:r>
+              <w:t xml:space="preserve">    let </w:t>
+            </w:r>
+            <w:proofErr w:type="spellStart"/>
+            <w:r>
+              <w:t>expensesContent</w:t>
+            </w:r>
+            <w:proofErr w:type="spellEnd"/>
+            <w:r>
+              <w:t xml:space="preserve"> = &lt;p&gt;No expenses </w:t>
+            </w:r>
+            <w:proofErr w:type="gramStart"/>
+            <w:r>
+              <w:t>found.&lt;</w:t>
+            </w:r>
+            <w:proofErr w:type="gramEnd"/>
+            <w:r>
+              <w:t>/p&gt;</w:t>
+            </w:r>
+          </w:p>
+          <w:p>
+            <w:pPr>
+              <w:pStyle w:val="CodeStyle"/>
+            </w:pPr>
+          </w:p>
+          <w:p>
+            <w:pPr>
+              <w:pStyle w:val="CodeStyle"/>
+            </w:pPr>
+            <w:r>
+              <w:t xml:space="preserve">    if (</w:t>
+            </w:r>
+            <w:proofErr w:type="spellStart"/>
+            <w:proofErr w:type="gramStart"/>
+            <w:r>
+              <w:rPr>
+                <w:b/>
+                <w:bCs/>
+              </w:rPr>
+              <w:t>props.items</w:t>
+            </w:r>
+            <w:proofErr w:type="gramEnd"/>
+            <w:r>
+              <w:t>.length</w:t>
+            </w:r>
+            <w:proofErr w:type="spellEnd"/>
+            <w:r>
+              <w:t xml:space="preserve"> &gt; 0){</w:t>
+            </w:r>
+          </w:p>
+          <w:p>
+            <w:pPr>
+              <w:pStyle w:val="CodeStyle"/>
+            </w:pPr>
+            <w:r>
+              <w:t xml:space="preserve">      </w:t>
+            </w:r>
+            <w:proofErr w:type="spellStart"/>
+            <w:r>
+              <w:t>expensesContent</w:t>
+            </w:r>
+            <w:proofErr w:type="spellEnd"/>
+            <w:r>
+              <w:t xml:space="preserve"> = </w:t>
+            </w:r>
+            <w:proofErr w:type="spellStart"/>
+            <w:r>
+              <w:rPr>
+                <w:b/>
+                <w:bCs/>
+              </w:rPr>
+              <w:t>props.items</w:t>
+            </w:r>
+            <w:r>
+              <w:t>.map</w:t>
+            </w:r>
+            <w:proofErr w:type="spellEnd"/>
+            <w:r>
+              <w:t>((expense) =&gt; (</w:t>
+            </w:r>
+          </w:p>
+          <w:p>
+            <w:pPr>
+              <w:pStyle w:val="CodeStyle"/>
+            </w:pPr>
+            <w:r>
+              <w:t xml:space="preserve">        &lt;</w:t>
+            </w:r>
+            <w:proofErr w:type="spellStart"/>
+            <w:r>
+              <w:t>ExpenseItem</w:t>
+            </w:r>
+            <w:proofErr w:type="spellEnd"/>
+          </w:p>
+          <w:p>
+            <w:pPr>
+              <w:pStyle w:val="CodeStyle"/>
+            </w:pPr>
+            <w:r>
+              <w:t xml:space="preserve">          key={expense.id}</w:t>
+            </w:r>
+          </w:p>
+          <w:p>
+            <w:pPr>
+              <w:pStyle w:val="CodeStyle"/>
+            </w:pPr>
+            <w:r>
+              <w:t xml:space="preserve">          title={</w:t>
+            </w:r>
+            <w:proofErr w:type="spellStart"/>
+            <w:proofErr w:type="gramStart"/>
+            <w:r>
+              <w:t>expense.title</w:t>
+            </w:r>
+            <w:proofErr w:type="spellEnd"/>
+            <w:proofErr w:type="gramEnd"/>
+            <w:r>
+              <w:t>}</w:t>
+            </w:r>
+          </w:p>
+          <w:p>
+            <w:pPr>
+              <w:pStyle w:val="CodeStyle"/>
+            </w:pPr>
+            <w:r>
+              <w:t xml:space="preserve">          amount={</w:t>
+            </w:r>
+            <w:proofErr w:type="spellStart"/>
+            <w:proofErr w:type="gramStart"/>
+            <w:r>
+              <w:t>expense.amount</w:t>
+            </w:r>
+            <w:proofErr w:type="spellEnd"/>
+            <w:proofErr w:type="gramEnd"/>
+            <w:r>
+              <w:t>}</w:t>
+            </w:r>
+          </w:p>
+          <w:p>
+            <w:pPr>
+              <w:pStyle w:val="CodeStyle"/>
+            </w:pPr>
+            <w:r>
+              <w:t xml:space="preserve">          date={</w:t>
+            </w:r>
+            <w:proofErr w:type="spellStart"/>
+            <w:proofErr w:type="gramStart"/>
+            <w:r>
+              <w:t>expense.date</w:t>
+            </w:r>
+            <w:proofErr w:type="spellEnd"/>
+            <w:proofErr w:type="gramEnd"/>
+            <w:r>
+              <w:t>}</w:t>
+            </w:r>
+          </w:p>
+          <w:p>
+            <w:pPr>
+              <w:pStyle w:val="CodeStyle"/>
+            </w:pPr>
+            <w:r>
+              <w:t xml:space="preserve">        /&gt;</w:t>
+            </w:r>
+          </w:p>
+          <w:p>
+            <w:pPr>
+              <w:pStyle w:val="CodeStyle"/>
+            </w:pPr>
+            <w:r>
+              <w:t xml:space="preserve">      ))</w:t>
+            </w:r>
+          </w:p>
+          <w:p>
+            <w:pPr>
+              <w:pStyle w:val="CodeStyle"/>
+            </w:pPr>
+            <w:r>
+              <w:t xml:space="preserve">    }</w:t>
+            </w:r>
+          </w:p>
+          <w:p>
+            <w:pPr>
+              <w:pStyle w:val="CodeStyle"/>
+            </w:pPr>
+            <w:r>
+              <w:t>}</w:t>
+            </w:r>
+          </w:p>
+          <w:p>
+            <w:pPr>
+              <w:pStyle w:val="CodeStyle"/>
+            </w:pPr>
+          </w:p>
+          <w:p>
+            <w:pPr>
+              <w:pStyle w:val="CodeStyle"/>
+            </w:pPr>
+            <w:r>
+              <w:t xml:space="preserve">export default </w:t>
+            </w:r>
+            <w:proofErr w:type="spellStart"/>
+            <w:r>
+              <w:t>ExpensesList</w:t>
+            </w:r>
+            <w:proofErr w:type="spellEnd"/>
+            <w:r>
+              <w:t>;</w:t>
+            </w:r>
+          </w:p>
+        </w:tc>
+      </w:tr>
+    </w:tbl>
+    <w:p>
+      <w:pPr>
+        <w:rPr>
+          <w:rStyle w:val="InlineNormal"/>
+        </w:rPr>
+      </w:pPr>
+    </w:p>
+    <w:p>
+      <w:pPr>
+        <w:rPr>
+          <w:rStyle w:val="InlineNormal"/>
+        </w:rPr>
+      </w:pPr>
+      <w:r>
+        <w:rPr>
+          <w:rStyle w:val="InlineNormal"/>
+        </w:rPr>
+        <w:t>This means that in Expenses.js we now have the following:</w:t>
+      </w:r>
+    </w:p>
+    <w:tbl>
+      <w:tblPr>
+        <w:tblStyle w:val="TableGrid"/>
+        <w:tblW w:w="10707" w:type="dxa"/>
+        <w:tblLook w:val="04A0" w:firstRow="1" w:lastRow="0" w:firstColumn="1" w:lastColumn="0" w:noHBand="0" w:noVBand="1"/>
+      </w:tblPr>
+      <w:tblGrid>
+        <w:gridCol w:w="10707"/>
+      </w:tblGrid>
+      <w:tr>
+        <w:tc>
+          <w:tcPr>
+            <w:tcW w:w="10707" w:type="dxa"/>
+            <w:tcBorders>
+              <w:top w:val="single" w:sz="2" w:space="0" w:color="auto"/>
+              <w:left w:val="single" w:sz="2" w:space="0" w:color="auto"/>
+              <w:bottom w:val="single" w:sz="2" w:space="0" w:color="auto"/>
+              <w:right w:val="single" w:sz="2" w:space="0" w:color="auto"/>
+            </w:tcBorders>
+          </w:tcPr>
+          <w:p>
+            <w:pPr>
+              <w:pStyle w:val="CodeStyle"/>
+            </w:pPr>
+            <w:proofErr w:type="spellStart"/>
+            <w:r>
+              <w:t>src</w:t>
+            </w:r>
+            <w:proofErr w:type="spellEnd"/>
+            <w:r>
+              <w:t>/components/Expenses/Expenses.js</w:t>
+            </w:r>
+          </w:p>
+        </w:tc>
+      </w:tr>
+      <w:tr>
+        <w:trPr>
+          <w:trHeight w:val="38"/>
+        </w:trPr>
+        <w:tc>
+          <w:tcPr>
+            <w:tcW w:w="10707" w:type="dxa"/>
+            <w:tcBorders>
+              <w:top w:val="single" w:sz="2" w:space="0" w:color="auto"/>
+            </w:tcBorders>
+            <w:shd w:val="clear" w:color="auto" w:fill="E7E6E6" w:themeFill="background2"/>
+          </w:tcPr>
+          <w:p>
+            <w:pPr>
+              <w:pStyle w:val="CodeStyle"/>
+            </w:pPr>
+            <w:r>
+              <w:t xml:space="preserve">import React, </w:t>
+            </w:r>
+            <w:proofErr w:type="gramStart"/>
+            <w:r>
+              <w:t xml:space="preserve">{ </w:t>
+            </w:r>
+            <w:proofErr w:type="spellStart"/>
+            <w:r>
+              <w:t>useState</w:t>
+            </w:r>
+            <w:proofErr w:type="spellEnd"/>
+            <w:proofErr w:type="gramEnd"/>
+            <w:r>
+              <w:t xml:space="preserve"> } from "react";</w:t>
+            </w:r>
+          </w:p>
+          <w:p>
+            <w:pPr>
+              <w:pStyle w:val="CodeStyle"/>
+            </w:pPr>
+            <w:r>
+              <w:t xml:space="preserve">import </w:t>
+            </w:r>
+            <w:proofErr w:type="spellStart"/>
+            <w:r>
+              <w:t>ExpensesFilter</w:t>
+            </w:r>
+            <w:proofErr w:type="spellEnd"/>
+            <w:r>
+              <w:t xml:space="preserve"> from </w:t>
+            </w:r>
+            <w:proofErr w:type="gramStart"/>
+            <w:r>
+              <w:t>"./</w:t>
+            </w:r>
+            <w:proofErr w:type="spellStart"/>
+            <w:proofErr w:type="gramEnd"/>
+            <w:r>
+              <w:t>ExpensesFilter</w:t>
+            </w:r>
+            <w:proofErr w:type="spellEnd"/>
+            <w:r>
+              <w:t>";</w:t>
+            </w:r>
+          </w:p>
+          <w:p>
+            <w:pPr>
+              <w:pStyle w:val="CodeStyle"/>
+            </w:pPr>
+            <w:r>
+              <w:t xml:space="preserve">import </w:t>
+            </w:r>
+            <w:proofErr w:type="spellStart"/>
+            <w:r>
+              <w:t>ExpensesList</w:t>
+            </w:r>
+            <w:proofErr w:type="spellEnd"/>
+            <w:r>
+              <w:t xml:space="preserve"> from </w:t>
+            </w:r>
+            <w:proofErr w:type="gramStart"/>
+            <w:r>
+              <w:t>"./</w:t>
+            </w:r>
+            <w:proofErr w:type="spellStart"/>
+            <w:proofErr w:type="gramEnd"/>
+            <w:r>
+              <w:t>ExpensesList</w:t>
+            </w:r>
+            <w:proofErr w:type="spellEnd"/>
+            <w:r>
+              <w:t>";</w:t>
+            </w:r>
+          </w:p>
+          <w:p>
+            <w:pPr>
+              <w:pStyle w:val="CodeStyle"/>
+            </w:pPr>
+            <w:r>
+              <w:t xml:space="preserve">import Card from </w:t>
+            </w:r>
+            <w:proofErr w:type="gramStart"/>
+            <w:r>
+              <w:t>"..</w:t>
+            </w:r>
+            <w:proofErr w:type="gramEnd"/>
+            <w:r>
+              <w:t>/UI/Card";</w:t>
+            </w:r>
+          </w:p>
+          <w:p>
+            <w:pPr>
+              <w:pStyle w:val="CodeStyle"/>
+            </w:pPr>
+            <w:r>
+              <w:t>import "./Expenses.css</w:t>
+            </w:r>
+            <w:proofErr w:type="gramStart"/>
+            <w:r>
+              <w:t>";</w:t>
+            </w:r>
+            <w:proofErr w:type="gramEnd"/>
+          </w:p>
+          <w:p>
+            <w:pPr>
+              <w:pStyle w:val="CodeStyle"/>
+            </w:pPr>
+          </w:p>
+          <w:p>
+            <w:pPr>
+              <w:pStyle w:val="CodeStyle"/>
+            </w:pPr>
+            <w:r>
+              <w:t>const Expenses = (props) =&gt; {</w:t>
+            </w:r>
+          </w:p>
+          <w:p>
+            <w:pPr>
+              <w:pStyle w:val="CodeStyle"/>
+            </w:pPr>
+            <w:r>
+              <w:t xml:space="preserve">  const [</w:t>
+            </w:r>
+            <w:proofErr w:type="spellStart"/>
+            <w:r>
+              <w:t>filteredYear</w:t>
+            </w:r>
+            <w:proofErr w:type="spellEnd"/>
+            <w:r>
+              <w:t xml:space="preserve">, </w:t>
+            </w:r>
+            <w:proofErr w:type="spellStart"/>
+            <w:r>
+              <w:t>setFilteredYear</w:t>
+            </w:r>
+            <w:proofErr w:type="spellEnd"/>
+            <w:r>
+              <w:t xml:space="preserve">] = </w:t>
+            </w:r>
+            <w:proofErr w:type="spellStart"/>
+            <w:proofErr w:type="gramStart"/>
+            <w:r>
+              <w:t>useState</w:t>
+            </w:r>
+            <w:proofErr w:type="spellEnd"/>
+            <w:r>
+              <w:t>(</w:t>
+            </w:r>
+            <w:proofErr w:type="gramEnd"/>
+            <w:r>
+              <w:t>"2020");</w:t>
+            </w:r>
+          </w:p>
+          <w:p>
+            <w:pPr>
+              <w:pStyle w:val="CodeStyle"/>
+            </w:pPr>
+          </w:p>
+          <w:p>
+            <w:pPr>
+              <w:pStyle w:val="CodeStyle"/>
+            </w:pPr>
+            <w:r>
+              <w:t xml:space="preserve">  const </w:t>
+            </w:r>
+            <w:proofErr w:type="spellStart"/>
+            <w:r>
+              <w:t>filterChangeHandler</w:t>
+            </w:r>
+            <w:proofErr w:type="spellEnd"/>
+            <w:r>
+              <w:t xml:space="preserve"> = (</w:t>
+            </w:r>
+            <w:proofErr w:type="spellStart"/>
+            <w:r>
+              <w:t>selectedYear</w:t>
+            </w:r>
+            <w:proofErr w:type="spellEnd"/>
+            <w:r>
+              <w:t>) =&gt; {</w:t>
+            </w:r>
+          </w:p>
+          <w:p>
+            <w:pPr>
+              <w:pStyle w:val="CodeStyle"/>
+            </w:pPr>
+            <w:r>
+              <w:t xml:space="preserve">    </w:t>
+            </w:r>
+            <w:proofErr w:type="spellStart"/>
+            <w:r>
+              <w:t>setFilteredYear</w:t>
+            </w:r>
+            <w:proofErr w:type="spellEnd"/>
+            <w:r>
+              <w:t>(</w:t>
+            </w:r>
+            <w:proofErr w:type="spellStart"/>
+            <w:r>
+              <w:t>selectedYear</w:t>
+            </w:r>
+            <w:proofErr w:type="spellEnd"/>
+            <w:proofErr w:type="gramStart"/>
+            <w:r>
+              <w:t>);</w:t>
+            </w:r>
+            <w:proofErr w:type="gramEnd"/>
+          </w:p>
+          <w:p>
+            <w:pPr>
+              <w:pStyle w:val="CodeStyle"/>
+            </w:pPr>
+            <w:r>
+              <w:t xml:space="preserve">  };</w:t>
+            </w:r>
+          </w:p>
+          <w:p>
+            <w:pPr>
+              <w:pStyle w:val="CodeStyle"/>
+            </w:pPr>
+          </w:p>
+          <w:p>
+            <w:pPr>
+              <w:pStyle w:val="CodeStyle"/>
+            </w:pPr>
+            <w:r>
+              <w:t xml:space="preserve">  const </w:t>
+            </w:r>
+            <w:proofErr w:type="spellStart"/>
+            <w:r>
+              <w:t>filteredExpenses</w:t>
+            </w:r>
+            <w:proofErr w:type="spellEnd"/>
+            <w:r>
+              <w:t xml:space="preserve"> = </w:t>
+            </w:r>
+            <w:proofErr w:type="spellStart"/>
+            <w:proofErr w:type="gramStart"/>
+            <w:r>
+              <w:t>props.items</w:t>
+            </w:r>
+            <w:proofErr w:type="gramEnd"/>
+            <w:r>
+              <w:t>.filter</w:t>
+            </w:r>
+            <w:proofErr w:type="spellEnd"/>
+            <w:r>
+              <w:t>((expense) =&gt; {</w:t>
+            </w:r>
+          </w:p>
+          <w:p>
+            <w:pPr>
+              <w:pStyle w:val="CodeStyle"/>
+            </w:pPr>
+            <w:r>
+              <w:t xml:space="preserve">    return </w:t>
+            </w:r>
+            <w:proofErr w:type="spellStart"/>
+            <w:proofErr w:type="gramStart"/>
+            <w:r>
+              <w:t>expense.date</w:t>
+            </w:r>
+            <w:proofErr w:type="gramEnd"/>
+            <w:r>
+              <w:t>.getFullYear</w:t>
+            </w:r>
+            <w:proofErr w:type="spellEnd"/>
+            <w:r>
+              <w:t>().</w:t>
+            </w:r>
+            <w:proofErr w:type="spellStart"/>
+            <w:r>
+              <w:t>toString</w:t>
+            </w:r>
+            <w:proofErr w:type="spellEnd"/>
+            <w:r>
+              <w:t xml:space="preserve">() === </w:t>
+            </w:r>
+            <w:proofErr w:type="spellStart"/>
+            <w:r>
+              <w:t>filteredYear</w:t>
+            </w:r>
+            <w:proofErr w:type="spellEnd"/>
+            <w:r>
+              <w:t>;</w:t>
+            </w:r>
+          </w:p>
+          <w:p>
+            <w:pPr>
+              <w:pStyle w:val="CodeStyle"/>
+            </w:pPr>
+            <w:r>
+              <w:t xml:space="preserve">  });</w:t>
+            </w:r>
+          </w:p>
+          <w:p>
+            <w:pPr>
+              <w:pStyle w:val="CodeStyle"/>
+            </w:pPr>
+          </w:p>
+          <w:p>
+            <w:pPr>
+              <w:pStyle w:val="CodeStyle"/>
+            </w:pPr>
+            <w:r>
+              <w:t xml:space="preserve">  return (</w:t>
+            </w:r>
+          </w:p>
+          <w:p>
+            <w:pPr>
+              <w:pStyle w:val="CodeStyle"/>
+            </w:pPr>
+            <w:r>
+              <w:t xml:space="preserve">    &lt;div&gt;</w:t>
+            </w:r>
+          </w:p>
+          <w:p>
+            <w:pPr>
+              <w:pStyle w:val="CodeStyle"/>
+            </w:pPr>
+            <w:r>
+              <w:t xml:space="preserve">      &lt;Card </w:t>
+            </w:r>
+            <w:proofErr w:type="spellStart"/>
+            <w:r>
+              <w:t>className</w:t>
+            </w:r>
+            <w:proofErr w:type="spellEnd"/>
+            <w:r>
+              <w:t>="expenses"&gt;</w:t>
+            </w:r>
+          </w:p>
+          <w:p>
+            <w:pPr>
+              <w:pStyle w:val="CodeStyle"/>
+            </w:pPr>
+            <w:r>
+              <w:t xml:space="preserve">        &lt;</w:t>
+            </w:r>
+            <w:proofErr w:type="spellStart"/>
+            <w:r>
+              <w:t>ExpensesFilter</w:t>
+            </w:r>
+            <w:proofErr w:type="spellEnd"/>
+          </w:p>
+          <w:p>
+            <w:pPr>
+              <w:pStyle w:val="CodeStyle"/>
+            </w:pPr>
+            <w:r>
+              <w:lastRenderedPageBreak/>
+              <w:t xml:space="preserve">          selected={</w:t>
+            </w:r>
+            <w:proofErr w:type="spellStart"/>
+            <w:r>
+              <w:t>filteredYear</w:t>
+            </w:r>
+            <w:proofErr w:type="spellEnd"/>
+            <w:r>
+              <w:t>}</w:t>
+            </w:r>
+          </w:p>
+          <w:p>
+            <w:pPr>
+              <w:pStyle w:val="CodeStyle"/>
+            </w:pPr>
+            <w:r>
+              <w:t xml:space="preserve">          </w:t>
+            </w:r>
+            <w:proofErr w:type="spellStart"/>
+            <w:r>
+              <w:t>onChangeFilter</w:t>
+            </w:r>
+            <w:proofErr w:type="spellEnd"/>
+            <w:r>
+              <w:t>={</w:t>
+            </w:r>
+            <w:proofErr w:type="spellStart"/>
+            <w:r>
+              <w:t>filterChangeHandler</w:t>
+            </w:r>
+            <w:proofErr w:type="spellEnd"/>
+            <w:r>
+              <w:t>}</w:t>
+            </w:r>
+          </w:p>
+          <w:p>
+            <w:pPr>
+              <w:pStyle w:val="CodeStyle"/>
+            </w:pPr>
+            <w:r>
+              <w:t xml:space="preserve">        /&gt;</w:t>
+            </w:r>
+          </w:p>
+          <w:p>
+            <w:pPr>
+              <w:pStyle w:val="CodeStyle"/>
+              <w:rPr>
+                <w:b/>
+                <w:bCs/>
+              </w:rPr>
+            </w:pPr>
+            <w:r>
+              <w:t xml:space="preserve">        </w:t>
+            </w:r>
+            <w:r>
+              <w:rPr>
+                <w:b/>
+                <w:bCs/>
+              </w:rPr>
+              <w:t>&lt;</w:t>
+            </w:r>
+            <w:proofErr w:type="spellStart"/>
+            <w:r>
+              <w:rPr>
+                <w:b/>
+                <w:bCs/>
+              </w:rPr>
+              <w:t>ExpensesList</w:t>
+            </w:r>
+            <w:proofErr w:type="spellEnd"/>
+            <w:r>
+              <w:rPr>
+                <w:b/>
+                <w:bCs/>
+              </w:rPr>
+              <w:t xml:space="preserve"> items={</w:t>
+            </w:r>
+            <w:proofErr w:type="spellStart"/>
+            <w:r>
+              <w:rPr>
+                <w:b/>
+                <w:bCs/>
+              </w:rPr>
+              <w:t>filteredExpenses</w:t>
+            </w:r>
+            <w:proofErr w:type="spellEnd"/>
+            <w:r>
+              <w:rPr>
+                <w:b/>
+                <w:bCs/>
+              </w:rPr>
+              <w:t>}/&gt;</w:t>
+            </w:r>
+          </w:p>
+          <w:p>
+            <w:pPr>
+              <w:pStyle w:val="CodeStyle"/>
+            </w:pPr>
+            <w:r>
+              <w:t xml:space="preserve">      &lt;/Card&gt;</w:t>
+            </w:r>
+          </w:p>
+          <w:p>
+            <w:pPr>
+              <w:pStyle w:val="CodeStyle"/>
+            </w:pPr>
+            <w:r>
+              <w:t xml:space="preserve">    &lt;/div&gt;</w:t>
+            </w:r>
+          </w:p>
+          <w:p>
+            <w:pPr>
+              <w:pStyle w:val="CodeStyle"/>
+            </w:pPr>
+            <w:r>
+              <w:t xml:space="preserve">  );</w:t>
+            </w:r>
+          </w:p>
+          <w:p>
+            <w:pPr>
+              <w:pStyle w:val="CodeStyle"/>
+            </w:pPr>
+            <w:r>
+              <w:t>};</w:t>
+            </w:r>
+          </w:p>
+          <w:p>
+            <w:pPr>
+              <w:pStyle w:val="CodeStyle"/>
+            </w:pPr>
+          </w:p>
+          <w:p>
+            <w:pPr>
+              <w:pStyle w:val="CodeStyle"/>
+            </w:pPr>
+            <w:r>
+              <w:t>export default Expenses;</w:t>
+            </w:r>
+          </w:p>
+        </w:tc>
+      </w:tr>
+    </w:tbl>
+    <w:p>
+      <w:pPr>
+        <w:rPr>
+          <w:rStyle w:val="InlineNormal"/>
+        </w:rPr>
+      </w:pPr>
+    </w:p>
+    <w:p>
+      <w:pPr>
+        <w:rPr>
+          <w:rStyle w:val="InlineNormal"/>
+        </w:rPr>
+      </w:pPr>
+      <w:r>
+        <w:rPr>
+          <w:rStyle w:val="InlineNormal"/>
+        </w:rPr>
+        <w:t xml:space="preserve">In "ExpensesList.js" we want to make some changes. We want to return some JSX, and we will return an unordered list, giving it a </w:t>
+      </w:r>
+      <w:proofErr w:type="spellStart"/>
+      <w:r>
+        <w:rPr>
+          <w:rStyle w:val="InlineNormal"/>
+        </w:rPr>
+        <w:t>className</w:t>
+      </w:r>
+      <w:proofErr w:type="spellEnd"/>
+      <w:r>
+        <w:rPr>
+          <w:rStyle w:val="InlineNormal"/>
+        </w:rPr>
+        <w:t xml:space="preserve"> of "expenses-list".</w:t>
+      </w:r>
+    </w:p>
+    <w:tbl>
+      <w:tblPr>
+        <w:tblStyle w:val="TableGrid"/>
+        <w:tblW w:w="10707" w:type="dxa"/>
+        <w:tblLook w:val="04A0" w:firstRow="1" w:lastRow="0" w:firstColumn="1" w:lastColumn="0" w:noHBand="0" w:noVBand="1"/>
+      </w:tblPr>
+      <w:tblGrid>
+        <w:gridCol w:w="10707"/>
+      </w:tblGrid>
+      <w:tr>
+        <w:tc>
+          <w:tcPr>
+            <w:tcW w:w="10707" w:type="dxa"/>
+            <w:tcBorders>
+              <w:top w:val="single" w:sz="2" w:space="0" w:color="auto"/>
+              <w:left w:val="single" w:sz="2" w:space="0" w:color="auto"/>
+              <w:bottom w:val="single" w:sz="2" w:space="0" w:color="auto"/>
+              <w:right w:val="single" w:sz="2" w:space="0" w:color="auto"/>
+            </w:tcBorders>
+          </w:tcPr>
+          <w:p>
+            <w:pPr>
+              <w:pStyle w:val="CodeStyle"/>
+            </w:pPr>
+            <w:proofErr w:type="spellStart"/>
+            <w:r>
+              <w:t>src</w:t>
+            </w:r>
+            <w:proofErr w:type="spellEnd"/>
+            <w:r>
+              <w:t>/components/Expenses/ExpensesList.js</w:t>
+            </w:r>
+          </w:p>
+        </w:tc>
+      </w:tr>
+      <w:tr>
+        <w:trPr>
+          <w:trHeight w:val="38"/>
+        </w:trPr>
+        <w:tc>
+          <w:tcPr>
+            <w:tcW w:w="10707" w:type="dxa"/>
+            <w:tcBorders>
+              <w:top w:val="single" w:sz="2" w:space="0" w:color="auto"/>
+            </w:tcBorders>
+            <w:shd w:val="clear" w:color="auto" w:fill="E7E6E6" w:themeFill="background2"/>
+          </w:tcPr>
+          <w:p>
+            <w:pPr>
+              <w:pStyle w:val="CodeStyle"/>
+            </w:pPr>
+            <w:r>
+              <w:t>import React from 'react</w:t>
+            </w:r>
+            <w:proofErr w:type="gramStart"/>
+            <w:r>
+              <w:t>';</w:t>
+            </w:r>
+            <w:proofErr w:type="gramEnd"/>
+          </w:p>
+          <w:p>
+            <w:pPr>
+              <w:pStyle w:val="CodeStyle"/>
+            </w:pPr>
+          </w:p>
+          <w:p>
+            <w:pPr>
+              <w:pStyle w:val="CodeStyle"/>
+            </w:pPr>
+            <w:r>
+              <w:t xml:space="preserve">import </w:t>
+            </w:r>
+            <w:proofErr w:type="spellStart"/>
+            <w:r>
+              <w:t>ExpenseItem</w:t>
+            </w:r>
+            <w:proofErr w:type="spellEnd"/>
+            <w:r>
+              <w:t xml:space="preserve"> from </w:t>
+            </w:r>
+            <w:proofErr w:type="gramStart"/>
+            <w:r>
+              <w:t>'./</w:t>
+            </w:r>
+            <w:proofErr w:type="spellStart"/>
+            <w:proofErr w:type="gramEnd"/>
+            <w:r>
+              <w:t>ExpenseItem</w:t>
+            </w:r>
+            <w:proofErr w:type="spellEnd"/>
+            <w:r>
+              <w:t>';</w:t>
+            </w:r>
+          </w:p>
+          <w:p>
+            <w:pPr>
+              <w:pStyle w:val="CodeStyle"/>
+            </w:pPr>
+            <w:r>
+              <w:t>import './ExpensesList.css</w:t>
+            </w:r>
+            <w:proofErr w:type="gramStart"/>
+            <w:r>
+              <w:t>';</w:t>
+            </w:r>
+            <w:proofErr w:type="gramEnd"/>
+          </w:p>
+          <w:p>
+            <w:pPr>
+              <w:pStyle w:val="CodeStyle"/>
+            </w:pPr>
+          </w:p>
+          <w:p>
+            <w:pPr>
+              <w:pStyle w:val="CodeStyle"/>
+            </w:pPr>
+            <w:r>
+              <w:t xml:space="preserve">const </w:t>
+            </w:r>
+            <w:proofErr w:type="spellStart"/>
+            <w:r>
+              <w:t>ExpensesList</w:t>
+            </w:r>
+            <w:proofErr w:type="spellEnd"/>
+            <w:r>
+              <w:t xml:space="preserve"> = props =&gt; {</w:t>
+            </w:r>
+          </w:p>
+          <w:p>
+            <w:pPr>
+              <w:pStyle w:val="CodeStyle"/>
+            </w:pPr>
+            <w:r>
+              <w:t xml:space="preserve">    let </w:t>
+            </w:r>
+            <w:proofErr w:type="spellStart"/>
+            <w:r>
+              <w:t>expensesContent</w:t>
+            </w:r>
+            <w:proofErr w:type="spellEnd"/>
+            <w:r>
+              <w:t xml:space="preserve"> = &lt;p&gt;No expenses </w:t>
+            </w:r>
+            <w:proofErr w:type="gramStart"/>
+            <w:r>
+              <w:t>found.&lt;</w:t>
+            </w:r>
+            <w:proofErr w:type="gramEnd"/>
+            <w:r>
+              <w:t>/p&gt;</w:t>
+            </w:r>
+          </w:p>
+          <w:p>
+            <w:pPr>
+              <w:pStyle w:val="CodeStyle"/>
+            </w:pPr>
+          </w:p>
+          <w:p>
+            <w:pPr>
+              <w:pStyle w:val="CodeStyle"/>
+            </w:pPr>
+            <w:r>
+              <w:t xml:space="preserve">    if (</w:t>
+            </w:r>
+            <w:proofErr w:type="spellStart"/>
+            <w:proofErr w:type="gramStart"/>
+            <w:r>
+              <w:t>props.items</w:t>
+            </w:r>
+            <w:proofErr w:type="gramEnd"/>
+            <w:r>
+              <w:t>.length</w:t>
+            </w:r>
+            <w:proofErr w:type="spellEnd"/>
+            <w:r>
+              <w:t xml:space="preserve"> &gt; 0){</w:t>
+            </w:r>
+          </w:p>
+          <w:p>
+            <w:pPr>
+              <w:pStyle w:val="CodeStyle"/>
+            </w:pPr>
+            <w:r>
+              <w:t xml:space="preserve">      </w:t>
+            </w:r>
+            <w:proofErr w:type="spellStart"/>
+            <w:r>
+              <w:t>expensesContent</w:t>
+            </w:r>
+            <w:proofErr w:type="spellEnd"/>
+            <w:r>
+              <w:t xml:space="preserve"> = </w:t>
+            </w:r>
+            <w:proofErr w:type="spellStart"/>
+            <w:r>
+              <w:t>props.items.map</w:t>
+            </w:r>
+            <w:proofErr w:type="spellEnd"/>
+            <w:r>
+              <w:t>((expense) =&gt; (</w:t>
+            </w:r>
+          </w:p>
+          <w:p>
+            <w:pPr>
+              <w:pStyle w:val="CodeStyle"/>
+            </w:pPr>
+            <w:r>
+              <w:t xml:space="preserve">        &lt;</w:t>
+            </w:r>
+            <w:proofErr w:type="spellStart"/>
+            <w:r>
+              <w:t>ExpenseItem</w:t>
+            </w:r>
+            <w:proofErr w:type="spellEnd"/>
+          </w:p>
+          <w:p>
+            <w:pPr>
+              <w:pStyle w:val="CodeStyle"/>
+            </w:pPr>
+            <w:r>
+              <w:t xml:space="preserve">          key={expense.id}</w:t>
+            </w:r>
+          </w:p>
+          <w:p>
+            <w:pPr>
+              <w:pStyle w:val="CodeStyle"/>
+            </w:pPr>
+            <w:r>
+              <w:t xml:space="preserve">          title={</w:t>
+            </w:r>
+            <w:proofErr w:type="spellStart"/>
+            <w:proofErr w:type="gramStart"/>
+            <w:r>
+              <w:t>expense.title</w:t>
+            </w:r>
+            <w:proofErr w:type="spellEnd"/>
+            <w:proofErr w:type="gramEnd"/>
+            <w:r>
+              <w:t>}</w:t>
+            </w:r>
+          </w:p>
+          <w:p>
+            <w:pPr>
+              <w:pStyle w:val="CodeStyle"/>
+            </w:pPr>
+            <w:r>
+              <w:t xml:space="preserve">          amount={</w:t>
+            </w:r>
+            <w:proofErr w:type="spellStart"/>
+            <w:proofErr w:type="gramStart"/>
+            <w:r>
+              <w:t>expense.amount</w:t>
+            </w:r>
+            <w:proofErr w:type="spellEnd"/>
+            <w:proofErr w:type="gramEnd"/>
+            <w:r>
+              <w:t>}</w:t>
+            </w:r>
+          </w:p>
+          <w:p>
+            <w:pPr>
+              <w:pStyle w:val="CodeStyle"/>
+            </w:pPr>
+            <w:r>
+              <w:t xml:space="preserve">          date={</w:t>
+            </w:r>
+            <w:proofErr w:type="spellStart"/>
+            <w:proofErr w:type="gramStart"/>
+            <w:r>
+              <w:t>expense.date</w:t>
+            </w:r>
+            <w:proofErr w:type="spellEnd"/>
+            <w:proofErr w:type="gramEnd"/>
+            <w:r>
+              <w:t>}</w:t>
+            </w:r>
+          </w:p>
+          <w:p>
+            <w:pPr>
+              <w:pStyle w:val="CodeStyle"/>
+            </w:pPr>
+            <w:r>
+              <w:t xml:space="preserve">        /&gt;</w:t>
+            </w:r>
+          </w:p>
+          <w:p>
+            <w:pPr>
+              <w:pStyle w:val="CodeStyle"/>
+            </w:pPr>
+            <w:r>
+              <w:t xml:space="preserve">      ))</w:t>
+            </w:r>
+          </w:p>
+          <w:p>
+            <w:pPr>
+              <w:pStyle w:val="CodeStyle"/>
+            </w:pPr>
+            <w:r>
+              <w:t xml:space="preserve">    }</w:t>
+            </w:r>
+          </w:p>
+          <w:p>
+            <w:pPr>
+              <w:pStyle w:val="CodeStyle"/>
+            </w:pPr>
+          </w:p>
+          <w:p>
+            <w:pPr>
+              <w:pStyle w:val="CodeStyle"/>
+              <w:rPr>
+                <w:b/>
+                <w:bCs/>
+              </w:rPr>
+            </w:pPr>
+            <w:r>
+              <w:t xml:space="preserve">    </w:t>
+            </w:r>
+            <w:r>
+              <w:rPr>
+                <w:b/>
+                <w:bCs/>
+              </w:rPr>
+              <w:t>return &lt;</w:t>
+            </w:r>
+            <w:proofErr w:type="spellStart"/>
+            <w:r>
+              <w:rPr>
+                <w:b/>
+                <w:bCs/>
+              </w:rPr>
+              <w:t>ul</w:t>
+            </w:r>
+            <w:proofErr w:type="spellEnd"/>
+            <w:r>
+              <w:rPr>
+                <w:b/>
+                <w:bCs/>
+              </w:rPr>
+              <w:t xml:space="preserve"> </w:t>
+            </w:r>
+            <w:proofErr w:type="spellStart"/>
+            <w:r>
+              <w:rPr>
+                <w:b/>
+                <w:bCs/>
+              </w:rPr>
+              <w:t>className</w:t>
+            </w:r>
+            <w:proofErr w:type="spellEnd"/>
+            <w:r>
+              <w:rPr>
+                <w:b/>
+                <w:bCs/>
+              </w:rPr>
+              <w:t>="</w:t>
+            </w:r>
+            <w:proofErr w:type="spellStart"/>
+            <w:r>
+              <w:rPr>
+                <w:b/>
+                <w:bCs/>
+              </w:rPr>
+              <w:t>expensesList</w:t>
+            </w:r>
+            <w:proofErr w:type="spellEnd"/>
+            <w:r>
+              <w:rPr>
+                <w:b/>
+                <w:bCs/>
+              </w:rPr>
+              <w:t>"&gt;</w:t>
+            </w:r>
+          </w:p>
+          <w:p>
+            <w:pPr>
+              <w:pStyle w:val="CodeStyle"/>
+              <w:rPr>
+                <w:b/>
+                <w:bCs/>
+              </w:rPr>
+            </w:pPr>
+          </w:p>
+          <w:p>
+            <w:pPr>
+              <w:pStyle w:val="CodeStyle"/>
+              <w:rPr>
+                <w:b/>
+                <w:bCs/>
+              </w:rPr>
+            </w:pPr>
+            <w:r>
+              <w:rPr>
+                <w:b/>
+                <w:bCs/>
+              </w:rPr>
+              <w:t xml:space="preserve">    &lt;/</w:t>
+            </w:r>
+            <w:proofErr w:type="spellStart"/>
+            <w:r>
+              <w:rPr>
+                <w:b/>
+                <w:bCs/>
+              </w:rPr>
+              <w:t>ul</w:t>
+            </w:r>
+            <w:proofErr w:type="spellEnd"/>
+            <w:r>
+              <w:rPr>
+                <w:b/>
+                <w:bCs/>
+              </w:rPr>
+              <w:t>&gt;</w:t>
+            </w:r>
+          </w:p>
+          <w:p>
+            <w:pPr>
+              <w:pStyle w:val="CodeStyle"/>
+            </w:pPr>
+            <w:r>
+              <w:t>}</w:t>
+            </w:r>
+          </w:p>
+          <w:p>
+            <w:pPr>
+              <w:pStyle w:val="CodeStyle"/>
+            </w:pPr>
+          </w:p>
+          <w:p>
+            <w:pPr>
+              <w:pStyle w:val="CodeStyle"/>
+            </w:pPr>
+            <w:r>
+              <w:t xml:space="preserve">export default </w:t>
+            </w:r>
+            <w:proofErr w:type="spellStart"/>
+            <w:r>
+              <w:t>ExpensesList</w:t>
+            </w:r>
+            <w:proofErr w:type="spellEnd"/>
+            <w:r>
+              <w:t>;</w:t>
+            </w:r>
+          </w:p>
+        </w:tc>
+      </w:tr>
+    </w:tbl>
+    <w:p>
+      <w:pPr>
+        <w:rPr>
+          <w:rStyle w:val="InlineNormal"/>
+        </w:rPr>
+      </w:pPr>
+    </w:p>
+    <w:p>
+      <w:pPr>
+        <w:rPr>
+          <w:rStyle w:val="InlineNormal"/>
+        </w:rPr>
+      </w:pPr>
+      <w:r>
+        <w:rPr>
+          <w:rStyle w:val="InlineNormal"/>
+        </w:rPr>
+        <w:t xml:space="preserve">Inside of the unordered list, I want to output my </w:t>
+      </w:r>
+      <w:r>
+        <w:rPr>
+          <w:rStyle w:val="InlineCode"/>
+        </w:rPr>
+        <w:t>map</w:t>
+      </w:r>
+      <w:r>
+        <w:rPr>
+          <w:rStyle w:val="InlineNormal"/>
+        </w:rPr>
+        <w:t xml:space="preserve"> here, my </w:t>
+      </w:r>
+      <w:proofErr w:type="spellStart"/>
+      <w:r>
+        <w:rPr>
+          <w:rStyle w:val="InlineCode"/>
+        </w:rPr>
+        <w:t>ExpenseItem</w:t>
+      </w:r>
+      <w:proofErr w:type="spellEnd"/>
+      <w:r>
+        <w:rPr>
+          <w:rStyle w:val="InlineNormal"/>
+        </w:rPr>
+        <w:t xml:space="preserve"> array. </w:t>
+      </w:r>
+    </w:p>
+    <w:tbl>
+      <w:tblPr>
+        <w:tblStyle w:val="TableGrid"/>
+        <w:tblW w:w="10707" w:type="dxa"/>
+        <w:tblLook w:val="04A0" w:firstRow="1" w:lastRow="0" w:firstColumn="1" w:lastColumn="0" w:noHBand="0" w:noVBand="1"/>
+      </w:tblPr>
+      <w:tblGrid>
+        <w:gridCol w:w="10707"/>
+      </w:tblGrid>
+      <w:tr>
+        <w:tc>
+          <w:tcPr>
+            <w:tcW w:w="10707" w:type="dxa"/>
+            <w:tcBorders>
+              <w:top w:val="single" w:sz="2" w:space="0" w:color="auto"/>
+              <w:left w:val="single" w:sz="2" w:space="0" w:color="auto"/>
+              <w:bottom w:val="single" w:sz="2" w:space="0" w:color="auto"/>
+              <w:right w:val="single" w:sz="2" w:space="0" w:color="auto"/>
+            </w:tcBorders>
+          </w:tcPr>
+          <w:p>
+            <w:pPr>
+              <w:pStyle w:val="CodeStyle"/>
+            </w:pPr>
+            <w:proofErr w:type="spellStart"/>
+            <w:r>
+              <w:t>src</w:t>
+            </w:r>
+            <w:proofErr w:type="spellEnd"/>
+            <w:r>
+              <w:t>/components/Expenses/ExpensesList.js</w:t>
+            </w:r>
+          </w:p>
+        </w:tc>
+      </w:tr>
+      <w:tr>
+        <w:trPr>
+          <w:trHeight w:val="38"/>
+        </w:trPr>
+        <w:tc>
+          <w:tcPr>
+            <w:tcW w:w="10707" w:type="dxa"/>
+            <w:tcBorders>
+              <w:top w:val="single" w:sz="2" w:space="0" w:color="auto"/>
+            </w:tcBorders>
+            <w:shd w:val="clear" w:color="auto" w:fill="E7E6E6" w:themeFill="background2"/>
+          </w:tcPr>
+          <w:p>
+            <w:pPr>
+              <w:pStyle w:val="CodeStyle"/>
+            </w:pPr>
+            <w:r>
+              <w:t>import React from 'react</w:t>
+            </w:r>
+            <w:proofErr w:type="gramStart"/>
+            <w:r>
+              <w:t>';</w:t>
+            </w:r>
+            <w:proofErr w:type="gramEnd"/>
+          </w:p>
+          <w:p>
+            <w:pPr>
+              <w:pStyle w:val="CodeStyle"/>
+            </w:pPr>
+          </w:p>
+          <w:p>
+            <w:pPr>
+              <w:pStyle w:val="CodeStyle"/>
+            </w:pPr>
+            <w:r>
+              <w:t xml:space="preserve">import </w:t>
+            </w:r>
+            <w:proofErr w:type="spellStart"/>
+            <w:r>
+              <w:t>ExpenseItem</w:t>
+            </w:r>
+            <w:proofErr w:type="spellEnd"/>
+            <w:r>
+              <w:t xml:space="preserve"> from </w:t>
+            </w:r>
+            <w:proofErr w:type="gramStart"/>
+            <w:r>
+              <w:t>'./</w:t>
+            </w:r>
+            <w:proofErr w:type="spellStart"/>
+            <w:proofErr w:type="gramEnd"/>
+            <w:r>
+              <w:t>ExpenseItem</w:t>
+            </w:r>
+            <w:proofErr w:type="spellEnd"/>
+            <w:r>
+              <w:t>';</w:t>
+            </w:r>
+          </w:p>
+          <w:p>
+            <w:pPr>
+              <w:pStyle w:val="CodeStyle"/>
+            </w:pPr>
+            <w:r>
+              <w:t>import './ExpensesList.css</w:t>
+            </w:r>
+            <w:proofErr w:type="gramStart"/>
+            <w:r>
+              <w:t>';</w:t>
+            </w:r>
+            <w:proofErr w:type="gramEnd"/>
+          </w:p>
+          <w:p>
+            <w:pPr>
+              <w:pStyle w:val="CodeStyle"/>
+            </w:pPr>
+          </w:p>
+          <w:p>
+            <w:pPr>
+              <w:pStyle w:val="CodeStyle"/>
+            </w:pPr>
+            <w:r>
+              <w:t xml:space="preserve">const </w:t>
+            </w:r>
+            <w:proofErr w:type="spellStart"/>
+            <w:r>
+              <w:t>ExpensesList</w:t>
+            </w:r>
+            <w:proofErr w:type="spellEnd"/>
+            <w:r>
+              <w:t xml:space="preserve"> = props =&gt; {</w:t>
+            </w:r>
+          </w:p>
+          <w:p>
+            <w:pPr>
+              <w:pStyle w:val="CodeStyle"/>
+            </w:pPr>
+            <w:r>
+              <w:t xml:space="preserve">    let </w:t>
+            </w:r>
+            <w:proofErr w:type="spellStart"/>
+            <w:r>
+              <w:t>expensesContent</w:t>
+            </w:r>
+            <w:proofErr w:type="spellEnd"/>
+            <w:r>
+              <w:t xml:space="preserve"> = &lt;p&gt;No expenses </w:t>
+            </w:r>
+            <w:proofErr w:type="gramStart"/>
+            <w:r>
+              <w:t>found.&lt;</w:t>
+            </w:r>
+            <w:proofErr w:type="gramEnd"/>
+            <w:r>
+              <w:t>/p&gt;</w:t>
+            </w:r>
+          </w:p>
+          <w:p>
+            <w:pPr>
+              <w:pStyle w:val="CodeStyle"/>
+            </w:pPr>
+          </w:p>
+          <w:p>
+            <w:pPr>
+              <w:pStyle w:val="CodeStyle"/>
+            </w:pPr>
+            <w:r>
+              <w:t xml:space="preserve">    if (</w:t>
+            </w:r>
+            <w:proofErr w:type="spellStart"/>
+            <w:proofErr w:type="gramStart"/>
+            <w:r>
+              <w:t>props.items</w:t>
+            </w:r>
+            <w:proofErr w:type="gramEnd"/>
+            <w:r>
+              <w:t>.length</w:t>
+            </w:r>
+            <w:proofErr w:type="spellEnd"/>
+            <w:r>
+              <w:t xml:space="preserve"> &gt; 0){</w:t>
+            </w:r>
+          </w:p>
+          <w:p>
+            <w:pPr>
+              <w:pStyle w:val="CodeStyle"/>
+            </w:pPr>
+            <w:r>
+              <w:t xml:space="preserve">      </w:t>
+            </w:r>
+            <w:proofErr w:type="spellStart"/>
+            <w:r>
+              <w:t>expensesContent</w:t>
+            </w:r>
+            <w:proofErr w:type="spellEnd"/>
+            <w:r>
+              <w:t xml:space="preserve"> = </w:t>
+            </w:r>
+            <w:proofErr w:type="spellStart"/>
+            <w:r>
+              <w:t>props.items.map</w:t>
+            </w:r>
+            <w:proofErr w:type="spellEnd"/>
+            <w:r>
+              <w:t>((expense) =&gt; (</w:t>
+            </w:r>
+          </w:p>
+          <w:p>
+            <w:pPr>
+              <w:pStyle w:val="CodeStyle"/>
+            </w:pPr>
+            <w:r>
+              <w:t xml:space="preserve">        &lt;</w:t>
+            </w:r>
+            <w:proofErr w:type="spellStart"/>
+            <w:r>
+              <w:t>ExpenseItem</w:t>
+            </w:r>
+            <w:proofErr w:type="spellEnd"/>
+          </w:p>
+          <w:p>
+            <w:pPr>
+              <w:pStyle w:val="CodeStyle"/>
+            </w:pPr>
+            <w:r>
+              <w:t xml:space="preserve">          key={expense.id}</w:t>
+            </w:r>
+          </w:p>
+          <w:p>
+            <w:pPr>
+              <w:pStyle w:val="CodeStyle"/>
+            </w:pPr>
+            <w:r>
+              <w:t xml:space="preserve">          title={</w:t>
+            </w:r>
+            <w:proofErr w:type="spellStart"/>
+            <w:proofErr w:type="gramStart"/>
+            <w:r>
+              <w:t>expense.title</w:t>
+            </w:r>
+            <w:proofErr w:type="spellEnd"/>
+            <w:proofErr w:type="gramEnd"/>
+            <w:r>
+              <w:t>}</w:t>
+            </w:r>
+          </w:p>
+          <w:p>
+            <w:pPr>
+              <w:pStyle w:val="CodeStyle"/>
+            </w:pPr>
+            <w:r>
+              <w:t xml:space="preserve">          amount={</w:t>
+            </w:r>
+            <w:proofErr w:type="spellStart"/>
+            <w:proofErr w:type="gramStart"/>
+            <w:r>
+              <w:t>expense.amount</w:t>
+            </w:r>
+            <w:proofErr w:type="spellEnd"/>
+            <w:proofErr w:type="gramEnd"/>
+            <w:r>
+              <w:t>}</w:t>
+            </w:r>
+          </w:p>
+          <w:p>
+            <w:pPr>
+              <w:pStyle w:val="CodeStyle"/>
+            </w:pPr>
+            <w:r>
+              <w:t xml:space="preserve">          date={</w:t>
+            </w:r>
+            <w:proofErr w:type="spellStart"/>
+            <w:proofErr w:type="gramStart"/>
+            <w:r>
+              <w:t>expense.date</w:t>
+            </w:r>
+            <w:proofErr w:type="spellEnd"/>
+            <w:proofErr w:type="gramEnd"/>
+            <w:r>
+              <w:t>}</w:t>
+            </w:r>
+          </w:p>
+          <w:p>
+            <w:pPr>
+              <w:pStyle w:val="CodeStyle"/>
+            </w:pPr>
+            <w:r>
+              <w:t xml:space="preserve">        /&gt;</w:t>
+            </w:r>
+          </w:p>
+          <w:p>
+            <w:pPr>
+              <w:pStyle w:val="CodeStyle"/>
+            </w:pPr>
+            <w:r>
+              <w:t xml:space="preserve">      ))</w:t>
+            </w:r>
+          </w:p>
+          <w:p>
+            <w:pPr>
+              <w:pStyle w:val="CodeStyle"/>
+            </w:pPr>
+            <w:r>
+              <w:t xml:space="preserve">    }</w:t>
+            </w:r>
+          </w:p>
+          <w:p>
+            <w:pPr>
+              <w:pStyle w:val="CodeStyle"/>
+            </w:pPr>
+          </w:p>
+          <w:p>
+            <w:pPr>
+              <w:pStyle w:val="CodeStyle"/>
+            </w:pPr>
+            <w:r>
+              <w:t xml:space="preserve">    return &lt;</w:t>
+            </w:r>
+            <w:proofErr w:type="spellStart"/>
+            <w:r>
+              <w:t>ul</w:t>
+            </w:r>
+            <w:proofErr w:type="spellEnd"/>
+            <w:r>
+              <w:t xml:space="preserve"> </w:t>
+            </w:r>
+            <w:proofErr w:type="spellStart"/>
+            <w:r>
+              <w:t>className</w:t>
+            </w:r>
+            <w:proofErr w:type="spellEnd"/>
+            <w:r>
+              <w:t>="</w:t>
+            </w:r>
+            <w:proofErr w:type="spellStart"/>
+            <w:r>
+              <w:t>expensesList</w:t>
+            </w:r>
+            <w:proofErr w:type="spellEnd"/>
+            <w:r>
+              <w:t>"&gt;</w:t>
+            </w:r>
+          </w:p>
+          <w:p>
+            <w:pPr>
+              <w:pStyle w:val="CodeStyle"/>
+              <w:rPr>
+                <w:b/>
+                <w:bCs/>
+              </w:rPr>
+            </w:pPr>
+            <w:r>
+              <w:t xml:space="preserve">        </w:t>
+            </w:r>
+            <w:r>
+              <w:rPr>
+                <w:b/>
+                <w:bCs/>
+              </w:rPr>
+              <w:t>{</w:t>
+            </w:r>
+          </w:p>
+          <w:p>
+            <w:pPr>
+              <w:pStyle w:val="CodeStyle"/>
+              <w:rPr>
+                <w:b/>
+                <w:bCs/>
+              </w:rPr>
+            </w:pPr>
+            <w:r>
+              <w:rPr>
+                <w:b/>
+                <w:bCs/>
+              </w:rPr>
+              <w:t xml:space="preserve">            </w:t>
+            </w:r>
+            <w:proofErr w:type="spellStart"/>
+            <w:r>
+              <w:rPr>
+                <w:b/>
+                <w:bCs/>
+              </w:rPr>
+              <w:t>props.items.map</w:t>
+            </w:r>
+            <w:proofErr w:type="spellEnd"/>
+            <w:r>
+              <w:rPr>
+                <w:b/>
+                <w:bCs/>
+              </w:rPr>
+              <w:t>((expense) =&gt; (</w:t>
+            </w:r>
+          </w:p>
+          <w:p>
+            <w:pPr>
+              <w:pStyle w:val="CodeStyle"/>
+              <w:rPr>
+                <w:b/>
+                <w:bCs/>
+              </w:rPr>
+            </w:pPr>
+            <w:r>
+              <w:rPr>
+                <w:b/>
+                <w:bCs/>
+              </w:rPr>
+              <w:t xml:space="preserve">                &lt;</w:t>
+            </w:r>
+            <w:proofErr w:type="spellStart"/>
+            <w:r>
+              <w:rPr>
+                <w:b/>
+                <w:bCs/>
+              </w:rPr>
+              <w:t>ExpenseItem</w:t>
+            </w:r>
+            <w:proofErr w:type="spellEnd"/>
+          </w:p>
+          <w:p>
+            <w:pPr>
+              <w:pStyle w:val="CodeStyle"/>
+              <w:rPr>
+                <w:b/>
+                <w:bCs/>
+              </w:rPr>
+            </w:pPr>
+            <w:r>
+              <w:rPr>
+                <w:b/>
+                <w:bCs/>
+              </w:rPr>
+              <w:t xml:space="preserve">                  key={expense.id}</w:t>
+            </w:r>
+          </w:p>
+          <w:p>
+            <w:pPr>
+              <w:pStyle w:val="CodeStyle"/>
+              <w:rPr>
+                <w:b/>
+                <w:bCs/>
+              </w:rPr>
+            </w:pPr>
+            <w:r>
+              <w:rPr>
+                <w:b/>
+                <w:bCs/>
+              </w:rPr>
+              <w:t xml:space="preserve">                  title={</w:t>
+            </w:r>
+            <w:proofErr w:type="spellStart"/>
+            <w:proofErr w:type="gramStart"/>
+            <w:r>
+              <w:rPr>
+                <w:b/>
+                <w:bCs/>
+              </w:rPr>
+              <w:t>expense.title</w:t>
+            </w:r>
+            <w:proofErr w:type="spellEnd"/>
+            <w:proofErr w:type="gramEnd"/>
+            <w:r>
+              <w:rPr>
+                <w:b/>
+                <w:bCs/>
+              </w:rPr>
+              <w:t>}</w:t>
+            </w:r>
+          </w:p>
+          <w:p>
+            <w:pPr>
+              <w:pStyle w:val="CodeStyle"/>
+              <w:rPr>
+                <w:b/>
+                <w:bCs/>
+              </w:rPr>
+            </w:pPr>
+            <w:r>
+              <w:rPr>
+                <w:b/>
+                <w:bCs/>
+              </w:rPr>
+              <w:lastRenderedPageBreak/>
+              <w:t xml:space="preserve">                  amount={</w:t>
+            </w:r>
+            <w:proofErr w:type="spellStart"/>
+            <w:proofErr w:type="gramStart"/>
+            <w:r>
+              <w:rPr>
+                <w:b/>
+                <w:bCs/>
+              </w:rPr>
+              <w:t>expense.amount</w:t>
+            </w:r>
+            <w:proofErr w:type="spellEnd"/>
+            <w:proofErr w:type="gramEnd"/>
+            <w:r>
+              <w:rPr>
+                <w:b/>
+                <w:bCs/>
+              </w:rPr>
+              <w:t>}</w:t>
+            </w:r>
+          </w:p>
+          <w:p>
+            <w:pPr>
+              <w:pStyle w:val="CodeStyle"/>
+              <w:rPr>
+                <w:b/>
+                <w:bCs/>
+              </w:rPr>
+            </w:pPr>
+            <w:r>
+              <w:rPr>
+                <w:b/>
+                <w:bCs/>
+              </w:rPr>
+              <w:t xml:space="preserve">                  date={</w:t>
+            </w:r>
+            <w:proofErr w:type="spellStart"/>
+            <w:proofErr w:type="gramStart"/>
+            <w:r>
+              <w:rPr>
+                <w:b/>
+                <w:bCs/>
+              </w:rPr>
+              <w:t>expense.date</w:t>
+            </w:r>
+            <w:proofErr w:type="spellEnd"/>
+            <w:proofErr w:type="gramEnd"/>
+            <w:r>
+              <w:rPr>
+                <w:b/>
+                <w:bCs/>
+              </w:rPr>
+              <w:t>}</w:t>
+            </w:r>
+          </w:p>
+          <w:p>
+            <w:pPr>
+              <w:pStyle w:val="CodeStyle"/>
+              <w:rPr>
+                <w:b/>
+                <w:bCs/>
+              </w:rPr>
+            </w:pPr>
+            <w:r>
+              <w:rPr>
+                <w:b/>
+                <w:bCs/>
+              </w:rPr>
+              <w:t xml:space="preserve">                /&gt;</w:t>
+            </w:r>
+          </w:p>
+          <w:p>
+            <w:pPr>
+              <w:pStyle w:val="CodeStyle"/>
+              <w:rPr>
+                <w:b/>
+                <w:bCs/>
+              </w:rPr>
+            </w:pPr>
+            <w:r>
+              <w:rPr>
+                <w:b/>
+                <w:bCs/>
+              </w:rPr>
+              <w:t xml:space="preserve">              ))</w:t>
+            </w:r>
+          </w:p>
+          <w:p>
+            <w:pPr>
+              <w:pStyle w:val="CodeStyle"/>
+              <w:rPr>
+                <w:b/>
+                <w:bCs/>
+              </w:rPr>
+            </w:pPr>
+            <w:r>
+              <w:rPr>
+                <w:b/>
+                <w:bCs/>
+              </w:rPr>
+              <w:t xml:space="preserve">        }</w:t>
+            </w:r>
+          </w:p>
+          <w:p>
+            <w:pPr>
+              <w:pStyle w:val="CodeStyle"/>
+            </w:pPr>
+            <w:r>
+              <w:t xml:space="preserve">    &lt;/</w:t>
+            </w:r>
+            <w:proofErr w:type="spellStart"/>
+            <w:r>
+              <w:t>ul</w:t>
+            </w:r>
+            <w:proofErr w:type="spellEnd"/>
+            <w:r>
+              <w:t>&gt;</w:t>
+            </w:r>
+          </w:p>
+          <w:p>
+            <w:pPr>
+              <w:pStyle w:val="CodeStyle"/>
+            </w:pPr>
+            <w:r>
+              <w:t>}</w:t>
+            </w:r>
+          </w:p>
+          <w:p>
+            <w:pPr>
+              <w:pStyle w:val="CodeStyle"/>
+            </w:pPr>
+          </w:p>
+          <w:p>
+            <w:pPr>
+              <w:pStyle w:val="CodeStyle"/>
+            </w:pPr>
+            <w:r>
+              <w:t xml:space="preserve">export default </w:t>
+            </w:r>
+            <w:proofErr w:type="spellStart"/>
+            <w:r>
+              <w:t>ExpensesList</w:t>
+            </w:r>
+            <w:proofErr w:type="spellEnd"/>
+            <w:r>
+              <w:t>;</w:t>
+            </w:r>
+          </w:p>
+        </w:tc>
+      </w:tr>
+    </w:tbl>
+    <w:p>
+      <w:pPr>
+        <w:rPr>
+          <w:rStyle w:val="InlineNormal"/>
+        </w:rPr>
+      </w:pPr>
+    </w:p>
+    <w:p>
+      <w:pPr>
+        <w:rPr>
+          <w:rStyle w:val="InlineNormal"/>
+        </w:rPr>
+      </w:pPr>
+      <w:r>
+        <w:rPr>
+          <w:rStyle w:val="InlineNormal"/>
+        </w:rPr>
+        <w:t xml:space="preserve">We will now handle the if check a little differently. We will add the if check, but we will check if </w:t>
+      </w:r>
+      <w:proofErr w:type="spellStart"/>
+      <w:proofErr w:type="gramStart"/>
+      <w:r>
+        <w:rPr>
+          <w:rStyle w:val="InlineCode"/>
+        </w:rPr>
+        <w:t>props.items</w:t>
+      </w:r>
+      <w:proofErr w:type="gramEnd"/>
+      <w:r>
+        <w:rPr>
+          <w:rStyle w:val="InlineCode"/>
+        </w:rPr>
+        <w:t>.length</w:t>
+      </w:r>
+      <w:proofErr w:type="spellEnd"/>
+      <w:r>
+        <w:rPr>
+          <w:rStyle w:val="InlineCode"/>
+        </w:rPr>
+        <w:t xml:space="preserve"> </w:t>
+      </w:r>
+      <w:r>
+        <w:rPr>
+          <w:rStyle w:val="InlineNormal"/>
+        </w:rPr>
+        <w:t xml:space="preserve">equals </w:t>
+      </w:r>
+      <w:r>
+        <w:rPr>
+          <w:rStyle w:val="InlineCode"/>
+        </w:rPr>
+        <w:t>0</w:t>
+      </w:r>
+      <w:r>
+        <w:rPr>
+          <w:rStyle w:val="InlineNormal"/>
+        </w:rPr>
+        <w:t xml:space="preserve">, so if we have no items, and if that is the case we will </w:t>
+      </w:r>
+      <w:r>
+        <w:rPr>
+          <w:rStyle w:val="InlineCode"/>
+        </w:rPr>
+        <w:t xml:space="preserve">return </w:t>
+      </w:r>
+      <w:r>
+        <w:rPr>
+          <w:rStyle w:val="InlineNormal"/>
+        </w:rPr>
+        <w:t xml:space="preserve">a totally different JSX snippet because that's yet another way of handling conditional content. If what your component returns changes entirely based on different conditions, you can use this approach. It would not have been appropriate in "Expenses.js" because only a part of the JSX snippet which we returned changed.  If your entire JSX content changes when data is missing, you can also add an if check where you return a different JSX block if some condition is met. So here, we can return an </w:t>
+      </w:r>
+      <w:r>
+        <w:rPr>
+          <w:rStyle w:val="InlineCode"/>
+        </w:rPr>
+        <w:t xml:space="preserve">h2 </w:t>
+      </w:r>
+      <w:r>
+        <w:rPr>
+          <w:rStyle w:val="InlineNormal"/>
+        </w:rPr>
+        <w:t xml:space="preserve">element with a </w:t>
+      </w:r>
+      <w:proofErr w:type="spellStart"/>
+      <w:r>
+        <w:rPr>
+          <w:rStyle w:val="InlineCode"/>
+        </w:rPr>
+        <w:t>className</w:t>
+      </w:r>
+      <w:proofErr w:type="spellEnd"/>
+      <w:r>
+        <w:rPr>
+          <w:rStyle w:val="InlineNormal"/>
+        </w:rPr>
+        <w:t xml:space="preserve"> of "</w:t>
+      </w:r>
+      <w:r>
+        <w:rPr>
+          <w:rStyle w:val="InlineCode"/>
+        </w:rPr>
+        <w:t>expenses-</w:t>
+      </w:r>
+      <w:proofErr w:type="spellStart"/>
+      <w:r>
+        <w:rPr>
+          <w:rStyle w:val="InlineCode"/>
+        </w:rPr>
+        <w:t>list__fallback</w:t>
+      </w:r>
+      <w:proofErr w:type="spellEnd"/>
+      <w:r>
+        <w:rPr>
+          <w:rStyle w:val="InlineNormal"/>
+        </w:rPr>
+        <w:t>" with a text of "</w:t>
+      </w:r>
+      <w:r>
+        <w:rPr>
+          <w:rStyle w:val="InlineCode"/>
+        </w:rPr>
+        <w:t>Found no expenses.</w:t>
+      </w:r>
+      <w:r>
+        <w:rPr>
+          <w:rStyle w:val="InlineNormal"/>
+        </w:rPr>
+        <w:t xml:space="preserve">" We can also get rid of the variable called </w:t>
+      </w:r>
+      <w:proofErr w:type="spellStart"/>
+      <w:r>
+        <w:rPr>
+          <w:rStyle w:val="InlineCode"/>
+        </w:rPr>
+        <w:t>expensesContent</w:t>
+      </w:r>
+      <w:proofErr w:type="spellEnd"/>
+      <w:r>
+        <w:rPr>
+          <w:rStyle w:val="InlineNormal"/>
+        </w:rPr>
+        <w:t>.</w:t>
+      </w:r>
+    </w:p>
+    <w:tbl>
+      <w:tblPr>
+        <w:tblStyle w:val="TableGrid"/>
+        <w:tblW w:w="10707" w:type="dxa"/>
+        <w:tblLook w:val="04A0" w:firstRow="1" w:lastRow="0" w:firstColumn="1" w:lastColumn="0" w:noHBand="0" w:noVBand="1"/>
+      </w:tblPr>
+      <w:tblGrid>
+        <w:gridCol w:w="10707"/>
+      </w:tblGrid>
+      <w:tr>
+        <w:tc>
+          <w:tcPr>
+            <w:tcW w:w="10707" w:type="dxa"/>
+            <w:tcBorders>
+              <w:top w:val="single" w:sz="2" w:space="0" w:color="auto"/>
+              <w:left w:val="single" w:sz="2" w:space="0" w:color="auto"/>
+              <w:bottom w:val="single" w:sz="2" w:space="0" w:color="auto"/>
+              <w:right w:val="single" w:sz="2" w:space="0" w:color="auto"/>
+            </w:tcBorders>
+          </w:tcPr>
+          <w:p>
+            <w:pPr>
+              <w:pStyle w:val="CodeStyle"/>
+            </w:pPr>
+            <w:proofErr w:type="spellStart"/>
+            <w:r>
+              <w:t>src</w:t>
+            </w:r>
+            <w:proofErr w:type="spellEnd"/>
+            <w:r>
+              <w:t>/components/Expenses/ExpensesList.js</w:t>
+            </w:r>
+          </w:p>
+        </w:tc>
+      </w:tr>
+      <w:tr>
+        <w:trPr>
+          <w:trHeight w:val="38"/>
+        </w:trPr>
+        <w:tc>
+          <w:tcPr>
+            <w:tcW w:w="10707" w:type="dxa"/>
+            <w:tcBorders>
+              <w:top w:val="single" w:sz="2" w:space="0" w:color="auto"/>
+            </w:tcBorders>
+            <w:shd w:val="clear" w:color="auto" w:fill="E7E6E6" w:themeFill="background2"/>
+          </w:tcPr>
+          <w:p>
+            <w:pPr>
+              <w:pStyle w:val="CodeStyle"/>
+            </w:pPr>
+            <w:r>
+              <w:t>import React from 'react</w:t>
+            </w:r>
+            <w:proofErr w:type="gramStart"/>
+            <w:r>
+              <w:t>';</w:t>
+            </w:r>
+            <w:proofErr w:type="gramEnd"/>
+          </w:p>
+          <w:p>
+            <w:pPr>
+              <w:pStyle w:val="CodeStyle"/>
+            </w:pPr>
+          </w:p>
+          <w:p>
+            <w:pPr>
+              <w:pStyle w:val="CodeStyle"/>
+            </w:pPr>
+            <w:r>
+              <w:t xml:space="preserve">import </w:t>
+            </w:r>
+            <w:proofErr w:type="spellStart"/>
+            <w:r>
+              <w:t>ExpenseItem</w:t>
+            </w:r>
+            <w:proofErr w:type="spellEnd"/>
+            <w:r>
+              <w:t xml:space="preserve"> from </w:t>
+            </w:r>
+            <w:proofErr w:type="gramStart"/>
+            <w:r>
+              <w:t>'./</w:t>
+            </w:r>
+            <w:proofErr w:type="spellStart"/>
+            <w:proofErr w:type="gramEnd"/>
+            <w:r>
+              <w:t>ExpenseItem</w:t>
+            </w:r>
+            <w:proofErr w:type="spellEnd"/>
+            <w:r>
+              <w:t>';</w:t>
+            </w:r>
+          </w:p>
+          <w:p>
+            <w:pPr>
+              <w:pStyle w:val="CodeStyle"/>
+            </w:pPr>
+            <w:r>
+              <w:t>import './ExpensesList.css</w:t>
+            </w:r>
+            <w:proofErr w:type="gramStart"/>
+            <w:r>
+              <w:t>';</w:t>
+            </w:r>
+            <w:proofErr w:type="gramEnd"/>
+          </w:p>
+          <w:p>
+            <w:pPr>
+              <w:pStyle w:val="CodeStyle"/>
+            </w:pPr>
+          </w:p>
+          <w:p>
+            <w:pPr>
+              <w:pStyle w:val="CodeStyle"/>
+            </w:pPr>
+            <w:r>
+              <w:t xml:space="preserve">const </w:t>
+            </w:r>
+            <w:proofErr w:type="spellStart"/>
+            <w:r>
+              <w:t>ExpensesList</w:t>
+            </w:r>
+            <w:proofErr w:type="spellEnd"/>
+            <w:r>
+              <w:t xml:space="preserve"> = props =&gt; {</w:t>
+            </w:r>
+          </w:p>
+          <w:p>
+            <w:pPr>
+              <w:pStyle w:val="CodeStyle"/>
+            </w:pPr>
+          </w:p>
+          <w:p>
+            <w:pPr>
+              <w:pStyle w:val="CodeStyle"/>
+              <w:rPr>
+                <w:b/>
+                <w:bCs/>
+              </w:rPr>
+            </w:pPr>
+            <w:r>
+              <w:t xml:space="preserve">    </w:t>
+            </w:r>
+            <w:r>
+              <w:rPr>
+                <w:b/>
+                <w:bCs/>
+              </w:rPr>
+              <w:t>if (</w:t>
+            </w:r>
+            <w:proofErr w:type="spellStart"/>
+            <w:proofErr w:type="gramStart"/>
+            <w:r>
+              <w:rPr>
+                <w:b/>
+                <w:bCs/>
+              </w:rPr>
+              <w:t>props.items</w:t>
+            </w:r>
+            <w:proofErr w:type="gramEnd"/>
+            <w:r>
+              <w:rPr>
+                <w:b/>
+                <w:bCs/>
+              </w:rPr>
+              <w:t>.length</w:t>
+            </w:r>
+            <w:proofErr w:type="spellEnd"/>
+            <w:r>
+              <w:rPr>
+                <w:b/>
+                <w:bCs/>
+              </w:rPr>
+              <w:t xml:space="preserve"> === 0) {</w:t>
+            </w:r>
+          </w:p>
+          <w:p>
+            <w:pPr>
+              <w:pStyle w:val="CodeStyle"/>
+              <w:rPr>
+                <w:b/>
+                <w:bCs/>
+              </w:rPr>
+            </w:pPr>
+            <w:r>
+              <w:rPr>
+                <w:b/>
+                <w:bCs/>
+              </w:rPr>
+              <w:t xml:space="preserve">        return &lt;h2 </w:t>
+            </w:r>
+            <w:proofErr w:type="spellStart"/>
+            <w:r>
+              <w:rPr>
+                <w:b/>
+                <w:bCs/>
+              </w:rPr>
+              <w:t>className</w:t>
+            </w:r>
+            <w:proofErr w:type="spellEnd"/>
+            <w:r>
+              <w:rPr>
+                <w:b/>
+                <w:bCs/>
+              </w:rPr>
+              <w:t>="expenses-</w:t>
+            </w:r>
+            <w:proofErr w:type="spellStart"/>
+            <w:r>
+              <w:rPr>
+                <w:b/>
+                <w:bCs/>
+              </w:rPr>
+              <w:t>list__fallback</w:t>
+            </w:r>
+            <w:proofErr w:type="spellEnd"/>
+            <w:r>
+              <w:rPr>
+                <w:b/>
+                <w:bCs/>
+              </w:rPr>
+              <w:t xml:space="preserve">"&gt;Found no </w:t>
+            </w:r>
+            <w:proofErr w:type="gramStart"/>
+            <w:r>
+              <w:rPr>
+                <w:b/>
+                <w:bCs/>
+              </w:rPr>
+              <w:t>expenses.&lt;</w:t>
+            </w:r>
+            <w:proofErr w:type="gramEnd"/>
+            <w:r>
+              <w:rPr>
+                <w:b/>
+                <w:bCs/>
+              </w:rPr>
+              <w:t>/h2&gt;</w:t>
+            </w:r>
+          </w:p>
+          <w:p>
+            <w:pPr>
+              <w:pStyle w:val="CodeStyle"/>
+              <w:rPr>
+                <w:b/>
+                <w:bCs/>
+              </w:rPr>
+            </w:pPr>
+            <w:r>
+              <w:rPr>
+                <w:b/>
+                <w:bCs/>
+              </w:rPr>
+              <w:t xml:space="preserve">    }</w:t>
+            </w:r>
+          </w:p>
+          <w:p>
+            <w:pPr>
+              <w:pStyle w:val="CodeStyle"/>
+            </w:pPr>
+          </w:p>
+          <w:p>
+            <w:pPr>
+              <w:pStyle w:val="CodeStyle"/>
+            </w:pPr>
+            <w:r>
+              <w:t xml:space="preserve">    return &lt;</w:t>
+            </w:r>
+            <w:proofErr w:type="spellStart"/>
+            <w:r>
+              <w:t>ul</w:t>
+            </w:r>
+            <w:proofErr w:type="spellEnd"/>
+            <w:r>
+              <w:t xml:space="preserve"> </w:t>
+            </w:r>
+            <w:proofErr w:type="spellStart"/>
+            <w:r>
+              <w:t>className</w:t>
+            </w:r>
+            <w:proofErr w:type="spellEnd"/>
+            <w:r>
+              <w:t>="</w:t>
+            </w:r>
+            <w:proofErr w:type="spellStart"/>
+            <w:r>
+              <w:t>expensesList</w:t>
+            </w:r>
+            <w:proofErr w:type="spellEnd"/>
+            <w:r>
+              <w:t>"&gt;</w:t>
+            </w:r>
+          </w:p>
+          <w:p>
+            <w:pPr>
+              <w:pStyle w:val="CodeStyle"/>
+            </w:pPr>
+            <w:r>
+              <w:t xml:space="preserve">        {</w:t>
+            </w:r>
+          </w:p>
+          <w:p>
+            <w:pPr>
+              <w:pStyle w:val="CodeStyle"/>
+            </w:pPr>
+            <w:r>
+              <w:t xml:space="preserve">            </w:t>
+            </w:r>
+            <w:proofErr w:type="spellStart"/>
+            <w:r>
+              <w:t>props.items.map</w:t>
+            </w:r>
+            <w:proofErr w:type="spellEnd"/>
+            <w:r>
+              <w:t>((expense) =&gt; (</w:t>
+            </w:r>
+          </w:p>
+          <w:p>
+            <w:pPr>
+              <w:pStyle w:val="CodeStyle"/>
+            </w:pPr>
+            <w:r>
+              <w:t xml:space="preserve">                &lt;</w:t>
+            </w:r>
+            <w:proofErr w:type="spellStart"/>
+            <w:r>
+              <w:t>ExpenseItem</w:t>
+            </w:r>
+            <w:proofErr w:type="spellEnd"/>
+          </w:p>
+          <w:p>
+            <w:pPr>
+              <w:pStyle w:val="CodeStyle"/>
+            </w:pPr>
+            <w:r>
+              <w:t xml:space="preserve">                  key={expense.id}</w:t>
+            </w:r>
+          </w:p>
+          <w:p>
+            <w:pPr>
+              <w:pStyle w:val="CodeStyle"/>
+            </w:pPr>
+            <w:r>
+              <w:t xml:space="preserve">                  title={</w:t>
+            </w:r>
+            <w:proofErr w:type="spellStart"/>
+            <w:proofErr w:type="gramStart"/>
+            <w:r>
+              <w:t>expense.title</w:t>
+            </w:r>
+            <w:proofErr w:type="spellEnd"/>
+            <w:proofErr w:type="gramEnd"/>
+            <w:r>
+              <w:t>}</w:t>
+            </w:r>
+          </w:p>
+          <w:p>
+            <w:pPr>
+              <w:pStyle w:val="CodeStyle"/>
+            </w:pPr>
+            <w:r>
+              <w:t xml:space="preserve">                  amount={</w:t>
+            </w:r>
+            <w:proofErr w:type="spellStart"/>
+            <w:proofErr w:type="gramStart"/>
+            <w:r>
+              <w:t>expense.amount</w:t>
+            </w:r>
+            <w:proofErr w:type="spellEnd"/>
+            <w:proofErr w:type="gramEnd"/>
+            <w:r>
+              <w:t>}</w:t>
+            </w:r>
+          </w:p>
+          <w:p>
+            <w:pPr>
+              <w:pStyle w:val="CodeStyle"/>
+            </w:pPr>
+            <w:r>
+              <w:t xml:space="preserve">                  date={</w:t>
+            </w:r>
+            <w:proofErr w:type="spellStart"/>
+            <w:proofErr w:type="gramStart"/>
+            <w:r>
+              <w:t>expense.date</w:t>
+            </w:r>
+            <w:proofErr w:type="spellEnd"/>
+            <w:proofErr w:type="gramEnd"/>
+            <w:r>
+              <w:t>}</w:t>
+            </w:r>
+          </w:p>
+          <w:p>
+            <w:pPr>
+              <w:pStyle w:val="CodeStyle"/>
+            </w:pPr>
+            <w:r>
+              <w:t xml:space="preserve">                /&gt;</w:t>
+            </w:r>
+          </w:p>
+          <w:p>
+            <w:pPr>
+              <w:pStyle w:val="CodeStyle"/>
+            </w:pPr>
+            <w:r>
+              <w:t xml:space="preserve">              ))</w:t>
+            </w:r>
+          </w:p>
+          <w:p>
+            <w:pPr>
+              <w:pStyle w:val="CodeStyle"/>
+            </w:pPr>
+            <w:r>
+              <w:t xml:space="preserve">        }</w:t>
+            </w:r>
+          </w:p>
+          <w:p>
+            <w:pPr>
+              <w:pStyle w:val="CodeStyle"/>
+            </w:pPr>
+            <w:r>
+              <w:t xml:space="preserve">    &lt;/</w:t>
+            </w:r>
+            <w:proofErr w:type="spellStart"/>
+            <w:r>
+              <w:t>ul</w:t>
+            </w:r>
+            <w:proofErr w:type="spellEnd"/>
+            <w:r>
+              <w:t>&gt;</w:t>
+            </w:r>
+          </w:p>
+          <w:p>
+            <w:pPr>
+              <w:pStyle w:val="CodeStyle"/>
+            </w:pPr>
+            <w:r>
+              <w:t>}</w:t>
+            </w:r>
+          </w:p>
+          <w:p>
+            <w:pPr>
+              <w:pStyle w:val="CodeStyle"/>
+            </w:pPr>
+          </w:p>
+          <w:p>
+            <w:pPr>
+              <w:pStyle w:val="CodeStyle"/>
+            </w:pPr>
+            <w:r>
+              <w:t xml:space="preserve">export default </w:t>
+            </w:r>
+            <w:proofErr w:type="spellStart"/>
+            <w:r>
+              <w:t>ExpensesList</w:t>
+            </w:r>
+            <w:proofErr w:type="spellEnd"/>
+            <w:r>
+              <w:t>;</w:t>
+            </w:r>
+          </w:p>
+        </w:tc>
+      </w:tr>
+    </w:tbl>
+    <w:p>
+      <w:pPr>
+        <w:rPr>
+          <w:rStyle w:val="InlineNormal"/>
+        </w:rPr>
+      </w:pPr>
+    </w:p>
+    <w:p>
+      <w:pPr>
+        <w:rPr>
+          <w:rStyle w:val="InlineNormal"/>
+        </w:rPr>
+      </w:pPr>
+      <w:r>
+        <w:rPr>
+          <w:rStyle w:val="InlineNormal"/>
+        </w:rPr>
+        <w:t xml:space="preserve">Since we are using an unordered list in the </w:t>
+      </w:r>
+      <w:proofErr w:type="spellStart"/>
+      <w:r>
+        <w:rPr>
+          <w:rStyle w:val="InlineCode"/>
+        </w:rPr>
+        <w:t>ExpenseList</w:t>
+      </w:r>
+      <w:proofErr w:type="spellEnd"/>
+      <w:r>
+        <w:rPr>
+          <w:rStyle w:val="InlineNormal"/>
+        </w:rPr>
+        <w:t xml:space="preserve"> component, for semantic reasons, in the </w:t>
+      </w:r>
+      <w:proofErr w:type="spellStart"/>
+      <w:r>
+        <w:rPr>
+          <w:rStyle w:val="InlineCode"/>
+        </w:rPr>
+        <w:t>Expense</w:t>
+      </w:r>
+      <w:r>
+        <w:rPr>
+          <w:rStyle w:val="InlineCode"/>
+        </w:rPr>
+        <w:t>Item</w:t>
+      </w:r>
+      <w:proofErr w:type="spellEnd"/>
+      <w:r>
+        <w:rPr>
+          <w:rStyle w:val="InlineNormal"/>
+        </w:rPr>
+        <w:t xml:space="preserve"> component, we will switch away from a </w:t>
+      </w:r>
+      <w:r>
+        <w:rPr>
+          <w:rStyle w:val="InlineCode"/>
+        </w:rPr>
+        <w:t>div</w:t>
+      </w:r>
+      <w:r>
+        <w:rPr>
+          <w:rStyle w:val="InlineNormal"/>
+        </w:rPr>
+        <w:t xml:space="preserve"> being rendered to a list item instead.</w:t>
+      </w:r>
+    </w:p>
+    <w:tbl>
+      <w:tblPr>
+        <w:tblStyle w:val="TableGrid"/>
+        <w:tblW w:w="10707" w:type="dxa"/>
+        <w:tblLook w:val="04A0" w:firstRow="1" w:lastRow="0" w:firstColumn="1" w:lastColumn="0" w:noHBand="0" w:noVBand="1"/>
+      </w:tblPr>
+      <w:tblGrid>
+        <w:gridCol w:w="10707"/>
+      </w:tblGrid>
+      <w:tr>
+        <w:tc>
+          <w:tcPr>
+            <w:tcW w:w="10707" w:type="dxa"/>
+            <w:tcBorders>
+              <w:top w:val="single" w:sz="2" w:space="0" w:color="auto"/>
+              <w:left w:val="single" w:sz="2" w:space="0" w:color="auto"/>
+              <w:bottom w:val="single" w:sz="2" w:space="0" w:color="auto"/>
+              <w:right w:val="single" w:sz="2" w:space="0" w:color="auto"/>
+            </w:tcBorders>
+          </w:tcPr>
+          <w:p>
+            <w:pPr>
+              <w:pStyle w:val="CodeStyle"/>
+            </w:pPr>
+            <w:proofErr w:type="spellStart"/>
+            <w:r>
+              <w:t>src</w:t>
+            </w:r>
+            <w:proofErr w:type="spellEnd"/>
+            <w:r>
+              <w:t>/components/Expenses/Expense</w:t>
+            </w:r>
+            <w:r>
+              <w:t>Item</w:t>
+            </w:r>
+            <w:r>
+              <w:t>.js</w:t>
+            </w:r>
+          </w:p>
+        </w:tc>
+      </w:tr>
+      <w:tr>
+        <w:trPr>
+          <w:trHeight w:val="38"/>
+        </w:trPr>
+        <w:tc>
+          <w:tcPr>
+            <w:tcW w:w="10707" w:type="dxa"/>
+            <w:tcBorders>
+              <w:top w:val="single" w:sz="2" w:space="0" w:color="auto"/>
+            </w:tcBorders>
+            <w:shd w:val="clear" w:color="auto" w:fill="E7E6E6" w:themeFill="background2"/>
+          </w:tcPr>
+          <w:p>
+            <w:pPr>
+              <w:pStyle w:val="CodeStyle"/>
+            </w:pPr>
+            <w:r>
+              <w:t xml:space="preserve">import React, </w:t>
+            </w:r>
+            <w:proofErr w:type="gramStart"/>
+            <w:r>
+              <w:t xml:space="preserve">{ </w:t>
+            </w:r>
+            <w:proofErr w:type="spellStart"/>
+            <w:r>
+              <w:t>useState</w:t>
+            </w:r>
+            <w:proofErr w:type="spellEnd"/>
+            <w:proofErr w:type="gramEnd"/>
+            <w:r>
+              <w:t xml:space="preserve"> } from "react";</w:t>
+            </w:r>
+          </w:p>
+          <w:p>
+            <w:pPr>
+              <w:pStyle w:val="CodeStyle"/>
+            </w:pPr>
+            <w:r>
+              <w:t xml:space="preserve">import </w:t>
+            </w:r>
+            <w:proofErr w:type="spellStart"/>
+            <w:r>
+              <w:t>ExpenseDate</w:t>
+            </w:r>
+            <w:proofErr w:type="spellEnd"/>
+            <w:r>
+              <w:t xml:space="preserve"> from </w:t>
+            </w:r>
+            <w:proofErr w:type="gramStart"/>
+            <w:r>
+              <w:t>"./</w:t>
+            </w:r>
+            <w:proofErr w:type="spellStart"/>
+            <w:proofErr w:type="gramEnd"/>
+            <w:r>
+              <w:t>ExpenseDate</w:t>
+            </w:r>
+            <w:proofErr w:type="spellEnd"/>
+            <w:r>
+              <w:t>";</w:t>
+            </w:r>
+          </w:p>
+          <w:p>
+            <w:pPr>
+              <w:pStyle w:val="CodeStyle"/>
+            </w:pPr>
+            <w:r>
+              <w:t xml:space="preserve">import Card from </w:t>
+            </w:r>
+            <w:proofErr w:type="gramStart"/>
+            <w:r>
+              <w:t>"..</w:t>
+            </w:r>
+            <w:proofErr w:type="gramEnd"/>
+            <w:r>
+              <w:t>/UI/Card";</w:t>
+            </w:r>
+          </w:p>
+          <w:p>
+            <w:pPr>
+              <w:pStyle w:val="CodeStyle"/>
+            </w:pPr>
+            <w:r>
+              <w:t>import "./ExpenseItem.css</w:t>
+            </w:r>
+            <w:proofErr w:type="gramStart"/>
+            <w:r>
+              <w:t>";</w:t>
+            </w:r>
+            <w:proofErr w:type="gramEnd"/>
+          </w:p>
+          <w:p>
+            <w:pPr>
+              <w:pStyle w:val="CodeStyle"/>
+            </w:pPr>
+          </w:p>
+          <w:p>
+            <w:pPr>
+              <w:pStyle w:val="CodeStyle"/>
+            </w:pPr>
+            <w:r>
+              <w:t xml:space="preserve">const </w:t>
+            </w:r>
+            <w:proofErr w:type="spellStart"/>
+            <w:r>
+              <w:t>ExpenseItem</w:t>
+            </w:r>
+            <w:proofErr w:type="spellEnd"/>
+            <w:r>
+              <w:t xml:space="preserve"> = (props) =&gt; {</w:t>
+            </w:r>
+          </w:p>
+          <w:p>
+            <w:pPr>
+              <w:pStyle w:val="CodeStyle"/>
+            </w:pPr>
+            <w:r>
+              <w:t xml:space="preserve">  return (</w:t>
+            </w:r>
+          </w:p>
+          <w:p>
+            <w:pPr>
+              <w:pStyle w:val="CodeStyle"/>
+              <w:rPr>
+                <w:b/>
+                <w:bCs/>
+              </w:rPr>
+            </w:pPr>
+            <w:r>
+              <w:lastRenderedPageBreak/>
+              <w:t xml:space="preserve">    </w:t>
+            </w:r>
+            <w:r>
+              <w:rPr>
+                <w:b/>
+                <w:bCs/>
+              </w:rPr>
+              <w:t>&lt;li&gt;</w:t>
+            </w:r>
+          </w:p>
+          <w:p>
+            <w:pPr>
+              <w:pStyle w:val="CodeStyle"/>
+            </w:pPr>
+            <w:r>
+              <w:t xml:space="preserve">      &lt;Card </w:t>
+            </w:r>
+            <w:proofErr w:type="spellStart"/>
+            <w:r>
+              <w:t>className</w:t>
+            </w:r>
+            <w:proofErr w:type="spellEnd"/>
+            <w:r>
+              <w:t>="expense-item"&gt;</w:t>
+            </w:r>
+          </w:p>
+          <w:p>
+            <w:pPr>
+              <w:pStyle w:val="CodeStyle"/>
+            </w:pPr>
+            <w:r>
+              <w:t xml:space="preserve">        &lt;</w:t>
+            </w:r>
+            <w:proofErr w:type="spellStart"/>
+            <w:r>
+              <w:t>ExpenseDate</w:t>
+            </w:r>
+            <w:proofErr w:type="spellEnd"/>
+            <w:r>
+              <w:t xml:space="preserve"> date={</w:t>
+            </w:r>
+            <w:proofErr w:type="spellStart"/>
+            <w:proofErr w:type="gramStart"/>
+            <w:r>
+              <w:t>props.date</w:t>
+            </w:r>
+            <w:proofErr w:type="spellEnd"/>
+            <w:proofErr w:type="gramEnd"/>
+            <w:r>
+              <w:t>} /&gt;</w:t>
+            </w:r>
+          </w:p>
+          <w:p>
+            <w:pPr>
+              <w:pStyle w:val="CodeStyle"/>
+            </w:pPr>
+            <w:r>
+              <w:t xml:space="preserve">        &lt;div </w:t>
+            </w:r>
+            <w:proofErr w:type="spellStart"/>
+            <w:r>
+              <w:t>className</w:t>
+            </w:r>
+            <w:proofErr w:type="spellEnd"/>
+            <w:r>
+              <w:t>="expense-</w:t>
+            </w:r>
+            <w:proofErr w:type="spellStart"/>
+            <w:r>
+              <w:t>item__description</w:t>
+            </w:r>
+            <w:proofErr w:type="spellEnd"/>
+            <w:r>
+              <w:t>"&gt;</w:t>
+            </w:r>
+          </w:p>
+          <w:p>
+            <w:pPr>
+              <w:pStyle w:val="CodeStyle"/>
+            </w:pPr>
+            <w:r>
+              <w:t xml:space="preserve">          &lt;h2&gt;{</w:t>
+            </w:r>
+            <w:proofErr w:type="spellStart"/>
+            <w:proofErr w:type="gramStart"/>
+            <w:r>
+              <w:t>props.title</w:t>
+            </w:r>
+            <w:proofErr w:type="spellEnd"/>
+            <w:proofErr w:type="gramEnd"/>
+            <w:r>
+              <w:t>}&lt;/h2&gt;</w:t>
+            </w:r>
+          </w:p>
+          <w:p>
+            <w:pPr>
+              <w:pStyle w:val="CodeStyle"/>
+            </w:pPr>
+            <w:r>
+              <w:t xml:space="preserve">          &lt;div </w:t>
+            </w:r>
+            <w:proofErr w:type="spellStart"/>
+            <w:r>
+              <w:t>className</w:t>
+            </w:r>
+            <w:proofErr w:type="spellEnd"/>
+            <w:r>
+              <w:t>="expense-</w:t>
+            </w:r>
+            <w:proofErr w:type="spellStart"/>
+            <w:r>
+              <w:t>item__price</w:t>
+            </w:r>
+            <w:proofErr w:type="spellEnd"/>
+            <w:r>
+              <w:t>"&gt;${</w:t>
+            </w:r>
+            <w:proofErr w:type="spellStart"/>
+            <w:proofErr w:type="gramStart"/>
+            <w:r>
+              <w:t>props.amount</w:t>
+            </w:r>
+            <w:proofErr w:type="spellEnd"/>
+            <w:proofErr w:type="gramEnd"/>
+            <w:r>
+              <w:t>}&lt;/div&gt;</w:t>
+            </w:r>
+          </w:p>
+          <w:p>
+            <w:pPr>
+              <w:pStyle w:val="CodeStyle"/>
+            </w:pPr>
+            <w:r>
+              <w:t xml:space="preserve">        &lt;/div&gt;</w:t>
+            </w:r>
+          </w:p>
+          <w:p>
+            <w:pPr>
+              <w:pStyle w:val="CodeStyle"/>
+            </w:pPr>
+            <w:r>
+              <w:t xml:space="preserve">      &lt;/Card&gt;</w:t>
+            </w:r>
+          </w:p>
+          <w:p>
+            <w:pPr>
+              <w:pStyle w:val="CodeStyle"/>
+              <w:rPr>
+                <w:b/>
+                <w:bCs/>
+              </w:rPr>
+            </w:pPr>
+            <w:r>
+              <w:t xml:space="preserve">    </w:t>
+            </w:r>
+            <w:r>
+              <w:rPr>
+                <w:b/>
+                <w:bCs/>
+              </w:rPr>
+              <w:t>&lt;/li&gt;</w:t>
+            </w:r>
+          </w:p>
+          <w:p>
+            <w:pPr>
+              <w:pStyle w:val="CodeStyle"/>
+            </w:pPr>
+            <w:r>
+              <w:t xml:space="preserve">  );</w:t>
+            </w:r>
+          </w:p>
+          <w:p>
+            <w:pPr>
+              <w:pStyle w:val="CodeStyle"/>
+            </w:pPr>
+            <w:r>
+              <w:t>};</w:t>
+            </w:r>
+          </w:p>
+          <w:p>
+            <w:pPr>
+              <w:pStyle w:val="CodeStyle"/>
+            </w:pPr>
+          </w:p>
+          <w:p>
+            <w:pPr>
+              <w:pStyle w:val="CodeStyle"/>
+            </w:pPr>
+            <w:r>
+              <w:t xml:space="preserve">export default </w:t>
+            </w:r>
+            <w:proofErr w:type="spellStart"/>
+            <w:r>
+              <w:t>ExpenseItem</w:t>
+            </w:r>
+            <w:proofErr w:type="spellEnd"/>
+            <w:r>
+              <w:t>;</w:t>
+            </w:r>
+          </w:p>
+        </w:tc>
+      </w:tr>
+    </w:tbl>
     <w:p>
       <w:pPr>
         <w:rPr>
@@ -35581,7 +39245,7 @@
   <w:style w:type="paragraph" w:default="1" w:styleId="Normal">
     <w:name w:val="Normal"/>
     <w:qFormat/>
-    <w:rsid w:val="00867A1E"/>
+    <w:rsid w:val="00F719C9"/>
     <w:pPr>
       <w:spacing w:after="0"/>
     </w:pPr>

</xml_diff>

<commit_message>
My own solution to Assignment 4
</commit_message>
<xml_diff>
--- a/React Notes/React Notes - Part 2.docx
+++ b/React Notes/React Notes - Part 2.docx
@@ -37987,6 +37987,2632 @@
         </w:tc>
       </w:tr>
     </w:tbl>
+    <w:p>
+      <w:pPr>
+        <w:rPr>
+          <w:rStyle w:val="InlineNormal"/>
+        </w:rPr>
+      </w:pPr>
+    </w:p>
+    <w:p>
+      <w:pPr>
+        <w:pStyle w:val="Heading3"/>
+      </w:pPr>
+      <w:r>
+        <w:t>Assignment 4: Time to Practice: Conditional Content</w:t>
+      </w:r>
+    </w:p>
+    <w:p>
+      <w:r>
+        <w:t xml:space="preserve">The form is always currently shown. We need to change the logic to make sure that we have a button that can be shown instead of the form where the button says something like "Add New Expense". When the button is clicked, the button disappears and the form is shown instead, and when the form's add expense button is clicked, the form disappears again, and the button which opens the form is shown again. </w:t>
+      </w:r>
+    </w:p>
+    <w:p>
+      <w:r>
+        <w:drawing>
+          <wp:inline distT="0" distB="0" distL="0" distR="0" wp14:anchorId="48F83D7D" wp14:editId="48C27C9F">
+            <wp:extent cx="5943600" cy="895985"/>
+            <wp:effectExtent l="0" t="0" r="0" b="0"/>
+            <wp:docPr id="4" name="Picture 4"/>
+            <wp:cNvGraphicFramePr>
+              <a:graphicFrameLocks xmlns:a="http://schemas.openxmlformats.org/drawingml/2006/main" noChangeAspect="1"/>
+            </wp:cNvGraphicFramePr>
+            <a:graphic xmlns:a="http://schemas.openxmlformats.org/drawingml/2006/main">
+              <a:graphicData uri="http://schemas.openxmlformats.org/drawingml/2006/picture">
+                <pic:pic xmlns:pic="http://schemas.openxmlformats.org/drawingml/2006/picture">
+                  <pic:nvPicPr>
+                    <pic:cNvPr id="1" name=""/>
+                    <pic:cNvPicPr/>
+                  </pic:nvPicPr>
+                  <pic:blipFill>
+                    <a:blip r:embed="rId29"/>
+                    <a:stretch>
+                      <a:fillRect/>
+                    </a:stretch>
+                  </pic:blipFill>
+                  <pic:spPr>
+                    <a:xfrm>
+                      <a:off x="0" y="0"/>
+                      <a:ext cx="5943600" cy="895985"/>
+                    </a:xfrm>
+                    <a:prstGeom prst="rect">
+                      <a:avLst/>
+                    </a:prstGeom>
+                  </pic:spPr>
+                </pic:pic>
+              </a:graphicData>
+            </a:graphic>
+          </wp:inline>
+        </w:drawing>
+      </w:r>
+    </w:p>
+    <w:p/>
+    <w:p>
+      <w:r>
+        <w:t xml:space="preserve">You should also add a cancel button to this form, which also makes the form disappear without submitting it. </w:t>
+      </w:r>
+      <w:r>
+        <w:drawing>
+          <wp:inline distT="0" distB="0" distL="0" distR="0" wp14:anchorId="64DE22A6" wp14:editId="4321DBD8">
+            <wp:extent cx="5943600" cy="2326005"/>
+            <wp:effectExtent l="0" t="0" r="0" b="0"/>
+            <wp:docPr id="5" name="Picture 5"/>
+            <wp:cNvGraphicFramePr>
+              <a:graphicFrameLocks xmlns:a="http://schemas.openxmlformats.org/drawingml/2006/main" noChangeAspect="1"/>
+            </wp:cNvGraphicFramePr>
+            <a:graphic xmlns:a="http://schemas.openxmlformats.org/drawingml/2006/main">
+              <a:graphicData uri="http://schemas.openxmlformats.org/drawingml/2006/picture">
+                <pic:pic xmlns:pic="http://schemas.openxmlformats.org/drawingml/2006/picture">
+                  <pic:nvPicPr>
+                    <pic:cNvPr id="1" name=""/>
+                    <pic:cNvPicPr/>
+                  </pic:nvPicPr>
+                  <pic:blipFill>
+                    <a:blip r:embed="rId30"/>
+                    <a:stretch>
+                      <a:fillRect/>
+                    </a:stretch>
+                  </pic:blipFill>
+                  <pic:spPr>
+                    <a:xfrm>
+                      <a:off x="0" y="0"/>
+                      <a:ext cx="5943600" cy="2326005"/>
+                    </a:xfrm>
+                    <a:prstGeom prst="rect">
+                      <a:avLst/>
+                    </a:prstGeom>
+                  </pic:spPr>
+                </pic:pic>
+              </a:graphicData>
+            </a:graphic>
+          </wp:inline>
+        </w:drawing>
+      </w:r>
+    </w:p>
+    <w:p/>
+    <w:p>
+      <w:pPr>
+        <w:pStyle w:val="Heading4"/>
+      </w:pPr>
+      <w:r>
+        <w:t>Plan for Assignment 4: Time to Practice: Conditional Content</w:t>
+      </w:r>
+    </w:p>
+    <w:p>
+      <w:pPr>
+        <w:rPr>
+          <w:rStyle w:val="InlineNormal"/>
+          <w:strike/>
+        </w:rPr>
+      </w:pPr>
+      <w:r>
+        <w:rPr>
+          <w:strike/>
+        </w:rPr>
+        <w:t xml:space="preserve">Add the "Add Expense" button to a separate component called </w:t>
+      </w:r>
+      <w:proofErr w:type="spellStart"/>
+      <w:r>
+        <w:rPr>
+          <w:rStyle w:val="InlineCode"/>
+          <w:strike/>
+        </w:rPr>
+        <w:t>ExpenseButton</w:t>
+      </w:r>
+      <w:proofErr w:type="spellEnd"/>
+      <w:r>
+        <w:rPr>
+          <w:rStyle w:val="InlineNormal"/>
+          <w:strike/>
+        </w:rPr>
+        <w:t xml:space="preserve">. Add the </w:t>
+      </w:r>
+      <w:proofErr w:type="spellStart"/>
+      <w:r>
+        <w:rPr>
+          <w:rStyle w:val="InlineCode"/>
+          <w:strike/>
+        </w:rPr>
+        <w:t>ExpenseButton</w:t>
+      </w:r>
+      <w:proofErr w:type="spellEnd"/>
+      <w:r>
+        <w:rPr>
+          <w:rStyle w:val="InlineNormal"/>
+          <w:strike/>
+        </w:rPr>
+        <w:t xml:space="preserve"> component, to the </w:t>
+      </w:r>
+      <w:proofErr w:type="spellStart"/>
+      <w:r>
+        <w:rPr>
+          <w:rStyle w:val="InlineCode"/>
+          <w:strike/>
+        </w:rPr>
+        <w:t>ExpenseForm</w:t>
+      </w:r>
+      <w:proofErr w:type="spellEnd"/>
+      <w:r>
+        <w:rPr>
+          <w:rStyle w:val="InlineNormal"/>
+          <w:strike/>
+        </w:rPr>
+        <w:t xml:space="preserve"> component.</w:t>
+      </w:r>
+    </w:p>
+    <w:p>
+      <w:pPr>
+        <w:rPr>
+          <w:rStyle w:val="InlineNormal"/>
+        </w:rPr>
+      </w:pPr>
+      <w:r>
+        <w:t xml:space="preserve">In the </w:t>
+      </w:r>
+      <w:proofErr w:type="spellStart"/>
+      <w:r>
+        <w:rPr>
+          <w:rStyle w:val="InlineCode"/>
+        </w:rPr>
+        <w:t>ExpenseForm</w:t>
+      </w:r>
+      <w:proofErr w:type="spellEnd"/>
+      <w:r>
+        <w:t xml:space="preserve"> </w:t>
+      </w:r>
+      <w:r>
+        <w:rPr>
+          <w:rStyle w:val="InlineNormal"/>
+        </w:rPr>
+        <w:t>component, create a state hook:</w:t>
+      </w:r>
+    </w:p>
+    <w:p>
+      <w:pPr>
+        <w:rPr>
+          <w:rStyle w:val="InlineCode"/>
+        </w:rPr>
+      </w:pPr>
+      <w:r>
+        <w:rPr>
+          <w:rStyle w:val="InlineCode"/>
+        </w:rPr>
+        <w:lastRenderedPageBreak/>
+        <w:t>const [</w:t>
+      </w:r>
+      <w:proofErr w:type="spellStart"/>
+      <w:r>
+        <w:rPr>
+          <w:rStyle w:val="InlineCode"/>
+        </w:rPr>
+        <w:t>f</w:t>
+      </w:r>
+      <w:r>
+        <w:rPr>
+          <w:rStyle w:val="InlineCode"/>
+        </w:rPr>
+        <w:t>ormVisable</w:t>
+      </w:r>
+      <w:proofErr w:type="spellEnd"/>
+      <w:r>
+        <w:rPr>
+          <w:rStyle w:val="InlineCode"/>
+        </w:rPr>
+        <w:t xml:space="preserve">, </w:t>
+      </w:r>
+      <w:proofErr w:type="spellStart"/>
+      <w:r>
+        <w:rPr>
+          <w:rStyle w:val="InlineCode"/>
+        </w:rPr>
+        <w:t>setF</w:t>
+      </w:r>
+      <w:r>
+        <w:rPr>
+          <w:rStyle w:val="InlineCode"/>
+        </w:rPr>
+        <w:t>ormVisable</w:t>
+      </w:r>
+      <w:proofErr w:type="spellEnd"/>
+      <w:r>
+        <w:rPr>
+          <w:rStyle w:val="InlineCode"/>
+        </w:rPr>
+        <w:t xml:space="preserve">] = </w:t>
+      </w:r>
+      <w:proofErr w:type="spellStart"/>
+      <w:r>
+        <w:rPr>
+          <w:rStyle w:val="InlineCode"/>
+        </w:rPr>
+        <w:t>useState</w:t>
+      </w:r>
+      <w:proofErr w:type="spellEnd"/>
+      <w:r>
+        <w:rPr>
+          <w:rStyle w:val="InlineCode"/>
+        </w:rPr>
+        <w:t>(false</w:t>
+      </w:r>
+      <w:proofErr w:type="gramStart"/>
+      <w:r>
+        <w:rPr>
+          <w:rStyle w:val="InlineCode"/>
+        </w:rPr>
+        <w:t>);</w:t>
+      </w:r>
+      <w:proofErr w:type="gramEnd"/>
+    </w:p>
+    <w:p>
+      <w:pPr>
+        <w:rPr>
+          <w:rStyle w:val="InlineNormal"/>
+          <w:strike/>
+        </w:rPr>
+      </w:pPr>
+    </w:p>
+    <w:p>
+      <w:pPr>
+        <w:rPr>
+          <w:rStyle w:val="InlineNormal"/>
+        </w:rPr>
+      </w:pPr>
+      <w:r>
+        <w:rPr>
+          <w:rStyle w:val="InlineNormal"/>
+        </w:rPr>
+        <w:t>Wrap JSX in the return with a JSX fragment.</w:t>
+      </w:r>
+    </w:p>
+    <w:p>
+      <w:pPr>
+        <w:rPr>
+          <w:rStyle w:val="InlineNormal"/>
+        </w:rPr>
+      </w:pPr>
+    </w:p>
+    <w:p>
+      <w:pPr>
+        <w:rPr>
+          <w:rStyle w:val="InlineNormal"/>
+          <w:strike/>
+        </w:rPr>
+      </w:pPr>
+    </w:p>
+    <w:p>
+      <w:pPr>
+        <w:rPr>
+          <w:rStyle w:val="InlineCode"/>
+        </w:rPr>
+      </w:pPr>
+      <w:r>
+        <w:rPr>
+          <w:rStyle w:val="InlineNormal"/>
+        </w:rPr>
+        <w:t xml:space="preserve">Check if </w:t>
+      </w:r>
+      <w:r>
+        <w:rPr>
+          <w:rStyle w:val="InlineCode"/>
+        </w:rPr>
+        <w:t>{</w:t>
+      </w:r>
+      <w:proofErr w:type="gramStart"/>
+      <w:r>
+        <w:rPr>
+          <w:rStyle w:val="InlineCode"/>
+        </w:rPr>
+        <w:t>if !</w:t>
+      </w:r>
+      <w:proofErr w:type="spellStart"/>
+      <w:r>
+        <w:rPr>
+          <w:rStyle w:val="InlineCode"/>
+        </w:rPr>
+        <w:t>formVisable</w:t>
+      </w:r>
+      <w:proofErr w:type="spellEnd"/>
+      <w:proofErr w:type="gramEnd"/>
+      <w:r>
+        <w:rPr>
+          <w:rStyle w:val="InlineCode"/>
+        </w:rPr>
+        <w:t xml:space="preserve">{ &lt;button </w:t>
+      </w:r>
+      <w:proofErr w:type="spellStart"/>
+      <w:r>
+        <w:rPr>
+          <w:rStyle w:val="InlineCode"/>
+        </w:rPr>
+        <w:t>onClick</w:t>
+      </w:r>
+      <w:proofErr w:type="spellEnd"/>
+      <w:r>
+        <w:rPr>
+          <w:rStyle w:val="InlineCode"/>
+        </w:rPr>
+        <w:t>={</w:t>
+      </w:r>
+      <w:proofErr w:type="spellStart"/>
+      <w:r>
+        <w:rPr>
+          <w:rStyle w:val="InlineCode"/>
+        </w:rPr>
+        <w:t>showForm</w:t>
+      </w:r>
+      <w:proofErr w:type="spellEnd"/>
+      <w:r>
+        <w:rPr>
+          <w:rStyle w:val="InlineCode"/>
+        </w:rPr>
+        <w:t>}&gt;Add Expense&lt;/button&gt;}}</w:t>
+      </w:r>
+    </w:p>
+    <w:p>
+      <w:pPr>
+        <w:rPr>
+          <w:rStyle w:val="InlineCode"/>
+        </w:rPr>
+      </w:pPr>
+    </w:p>
+    <w:p>
+      <w:pPr>
+        <w:rPr>
+          <w:rStyle w:val="InlineNormal"/>
+        </w:rPr>
+      </w:pPr>
+      <w:r>
+        <w:rPr>
+          <w:rStyle w:val="InlineNormal"/>
+        </w:rPr>
+        <w:t xml:space="preserve">In show </w:t>
+      </w:r>
+      <w:proofErr w:type="spellStart"/>
+      <w:r>
+        <w:rPr>
+          <w:rStyle w:val="InlineCode"/>
+        </w:rPr>
+        <w:t>showForm</w:t>
+      </w:r>
+      <w:proofErr w:type="spellEnd"/>
+      <w:r>
+        <w:rPr>
+          <w:rStyle w:val="InlineNormal"/>
+        </w:rPr>
+        <w:t xml:space="preserve">, call </w:t>
+      </w:r>
+      <w:proofErr w:type="spellStart"/>
+      <w:r>
+        <w:rPr>
+          <w:rStyle w:val="InlineCode"/>
+        </w:rPr>
+        <w:t>setFormVisable</w:t>
+      </w:r>
+      <w:proofErr w:type="spellEnd"/>
+      <w:r>
+        <w:rPr>
+          <w:rStyle w:val="InlineCode"/>
+        </w:rPr>
+        <w:t>(true</w:t>
+      </w:r>
+      <w:proofErr w:type="gramStart"/>
+      <w:r>
+        <w:rPr>
+          <w:rStyle w:val="InlineCode"/>
+        </w:rPr>
+        <w:t>)</w:t>
+      </w:r>
+      <w:r>
+        <w:rPr>
+          <w:rStyle w:val="InlineNormal"/>
+        </w:rPr>
+        <w:t>;</w:t>
+      </w:r>
+      <w:proofErr w:type="gramEnd"/>
+    </w:p>
+    <w:p>
+      <w:pPr>
+        <w:rPr>
+          <w:rStyle w:val="InlineNormal"/>
+        </w:rPr>
+      </w:pPr>
+    </w:p>
+    <w:p>
+      <w:pPr>
+        <w:rPr>
+          <w:rStyle w:val="InlineNormal"/>
+        </w:rPr>
+      </w:pPr>
+      <w:r>
+        <w:rPr>
+          <w:rStyle w:val="InlineNormal"/>
+        </w:rPr>
+        <w:t xml:space="preserve">Create </w:t>
+      </w:r>
+      <w:r>
+        <w:rPr>
+          <w:rStyle w:val="InlineCode"/>
+        </w:rPr>
+        <w:t xml:space="preserve">else </w:t>
+      </w:r>
+      <w:r>
+        <w:rPr>
+          <w:rStyle w:val="InlineNormal"/>
+        </w:rPr>
+        <w:t xml:space="preserve">condition to show the form. </w:t>
+      </w:r>
+    </w:p>
+    <w:p>
+      <w:pPr>
+        <w:rPr>
+          <w:rStyle w:val="InlineNormal"/>
+        </w:rPr>
+      </w:pPr>
+    </w:p>
+    <w:p>
+      <w:pPr>
+        <w:rPr>
+          <w:rStyle w:val="InlineNormal"/>
+        </w:rPr>
+      </w:pPr>
+      <w:r>
+        <w:rPr>
+          <w:rStyle w:val="InlineNormal"/>
+        </w:rPr>
+        <w:t xml:space="preserve">Create a </w:t>
+      </w:r>
+      <w:r>
+        <w:rPr>
+          <w:rStyle w:val="InlineCode"/>
+        </w:rPr>
+        <w:t>cancel</w:t>
+      </w:r>
+      <w:r>
+        <w:rPr>
+          <w:rStyle w:val="InlineNormal"/>
+        </w:rPr>
+        <w:t xml:space="preserve"> button inside the form, which has an </w:t>
+      </w:r>
+      <w:proofErr w:type="spellStart"/>
+      <w:r>
+        <w:rPr>
+          <w:rStyle w:val="InlineCode"/>
+        </w:rPr>
+        <w:t>onClick</w:t>
+      </w:r>
+      <w:proofErr w:type="spellEnd"/>
+      <w:r>
+        <w:rPr>
+          <w:rStyle w:val="InlineNormal"/>
+        </w:rPr>
+        <w:t xml:space="preserve"> event that points at the function </w:t>
+      </w:r>
+      <w:proofErr w:type="spellStart"/>
+      <w:r>
+        <w:rPr>
+          <w:rStyle w:val="InlineCode"/>
+        </w:rPr>
+        <w:t>hideForm</w:t>
+      </w:r>
+      <w:proofErr w:type="spellEnd"/>
+      <w:r>
+        <w:rPr>
+          <w:rStyle w:val="InlineNormal"/>
+        </w:rPr>
+        <w:t xml:space="preserve">. In the </w:t>
+      </w:r>
+      <w:proofErr w:type="spellStart"/>
+      <w:r>
+        <w:rPr>
+          <w:rStyle w:val="InlineCode"/>
+        </w:rPr>
+        <w:t>hideForm</w:t>
+      </w:r>
+      <w:proofErr w:type="spellEnd"/>
+      <w:r>
+        <w:rPr>
+          <w:rStyle w:val="InlineNormal"/>
+        </w:rPr>
+        <w:t xml:space="preserve"> function, call </w:t>
+      </w:r>
+      <w:proofErr w:type="spellStart"/>
+      <w:r>
+        <w:rPr>
+          <w:rStyle w:val="InlineCode"/>
+        </w:rPr>
+        <w:t>setFormVisable</w:t>
+      </w:r>
+      <w:proofErr w:type="spellEnd"/>
+      <w:r>
+        <w:rPr>
+          <w:rStyle w:val="InlineCode"/>
+        </w:rPr>
+        <w:t>(</w:t>
+      </w:r>
+      <w:r>
+        <w:rPr>
+          <w:rStyle w:val="InlineCode"/>
+        </w:rPr>
+        <w:t>false</w:t>
+      </w:r>
+      <w:proofErr w:type="gramStart"/>
+      <w:r>
+        <w:rPr>
+          <w:rStyle w:val="InlineCode"/>
+        </w:rPr>
+        <w:t>)</w:t>
+      </w:r>
+      <w:r>
+        <w:rPr>
+          <w:rStyle w:val="InlineNormal"/>
+        </w:rPr>
+        <w:t>;</w:t>
+      </w:r>
+      <w:proofErr w:type="gramEnd"/>
+    </w:p>
+    <w:p>
+      <w:pPr>
+        <w:rPr>
+          <w:rStyle w:val="InlineNormal"/>
+        </w:rPr>
+      </w:pPr>
+    </w:p>
+    <w:p>
+      <w:pPr>
+        <w:rPr>
+          <w:rStyle w:val="InlineNormal"/>
+        </w:rPr>
+      </w:pPr>
+      <w:r>
+        <w:rPr>
+          <w:rStyle w:val="InlineNormal"/>
+        </w:rPr>
+        <w:t xml:space="preserve">In the </w:t>
+      </w:r>
+      <w:proofErr w:type="spellStart"/>
+      <w:r>
+        <w:rPr>
+          <w:rStyle w:val="InlineCode"/>
+        </w:rPr>
+        <w:t>submitHandler</w:t>
+      </w:r>
+      <w:proofErr w:type="spellEnd"/>
+      <w:r>
+        <w:rPr>
+          <w:rStyle w:val="InlineNormal"/>
+        </w:rPr>
+        <w:t xml:space="preserve"> method, after </w:t>
+      </w:r>
+      <w:proofErr w:type="spellStart"/>
+      <w:proofErr w:type="gramStart"/>
+      <w:r>
+        <w:rPr>
+          <w:rStyle w:val="InlineCode"/>
+        </w:rPr>
+        <w:t>event.preventDefault</w:t>
+      </w:r>
+      <w:proofErr w:type="spellEnd"/>
+      <w:proofErr w:type="gramEnd"/>
+      <w:r>
+        <w:rPr>
+          <w:rStyle w:val="InlineCode"/>
+        </w:rPr>
+        <w:t>();</w:t>
+      </w:r>
+      <w:r>
+        <w:rPr>
+          <w:rStyle w:val="InlineNormal"/>
+        </w:rPr>
+        <w:t xml:space="preserve">, call </w:t>
+      </w:r>
+      <w:proofErr w:type="spellStart"/>
+      <w:r>
+        <w:rPr>
+          <w:rStyle w:val="InlineCode"/>
+        </w:rPr>
+        <w:t>setFormVisable</w:t>
+      </w:r>
+      <w:proofErr w:type="spellEnd"/>
+      <w:r>
+        <w:rPr>
+          <w:rStyle w:val="InlineCode"/>
+        </w:rPr>
+        <w:t>(false)</w:t>
+      </w:r>
+      <w:r>
+        <w:rPr>
+          <w:rStyle w:val="InlineNormal"/>
+        </w:rPr>
+        <w:t>;</w:t>
+      </w:r>
+    </w:p>
+    <w:p>
+      <w:pPr>
+        <w:rPr>
+          <w:rStyle w:val="InlineNormal"/>
+        </w:rPr>
+      </w:pPr>
+    </w:p>
+    <w:p>
+      <w:pPr>
+        <w:rPr>
+          <w:rStyle w:val="InlineNormal"/>
+        </w:rPr>
+      </w:pPr>
+      <w:r>
+        <w:rPr>
+          <w:rStyle w:val="InlineNormal"/>
+        </w:rPr>
+        <w:t>Code I ended up writing:</w:t>
+      </w:r>
+    </w:p>
+    <w:tbl>
+      <w:tblPr>
+        <w:tblStyle w:val="TableGrid"/>
+        <w:tblW w:w="10707" w:type="dxa"/>
+        <w:tblLook w:val="04A0" w:firstRow="1" w:lastRow="0" w:firstColumn="1" w:lastColumn="0" w:noHBand="0" w:noVBand="1"/>
+      </w:tblPr>
+      <w:tblGrid>
+        <w:gridCol w:w="10707"/>
+      </w:tblGrid>
+      <w:tr>
+        <w:tc>
+          <w:tcPr>
+            <w:tcW w:w="10707" w:type="dxa"/>
+            <w:tcBorders>
+              <w:top w:val="single" w:sz="2" w:space="0" w:color="auto"/>
+              <w:left w:val="single" w:sz="2" w:space="0" w:color="auto"/>
+              <w:bottom w:val="single" w:sz="2" w:space="0" w:color="auto"/>
+              <w:right w:val="single" w:sz="2" w:space="0" w:color="auto"/>
+            </w:tcBorders>
+          </w:tcPr>
+          <w:p>
+            <w:pPr>
+              <w:pStyle w:val="CodeStyle"/>
+            </w:pPr>
+            <w:proofErr w:type="spellStart"/>
+            <w:r>
+              <w:t>src</w:t>
+            </w:r>
+            <w:proofErr w:type="spellEnd"/>
+            <w:r>
+              <w:t>/components/</w:t>
+            </w:r>
+            <w:proofErr w:type="spellStart"/>
+            <w:r>
+              <w:t>New</w:t>
+            </w:r>
+            <w:r>
+              <w:t>Expense</w:t>
+            </w:r>
+            <w:proofErr w:type="spellEnd"/>
+            <w:r>
+              <w:t>/Expense</w:t>
+            </w:r>
+            <w:r>
+              <w:t>Form</w:t>
+            </w:r>
+            <w:r>
+              <w:t>.js</w:t>
+            </w:r>
+          </w:p>
+        </w:tc>
+      </w:tr>
+      <w:tr>
+        <w:trPr>
+          <w:trHeight w:val="38"/>
+        </w:trPr>
+        <w:tc>
+          <w:tcPr>
+            <w:tcW w:w="10707" w:type="dxa"/>
+            <w:tcBorders>
+              <w:top w:val="single" w:sz="2" w:space="0" w:color="auto"/>
+            </w:tcBorders>
+            <w:shd w:val="clear" w:color="auto" w:fill="E7E6E6" w:themeFill="background2"/>
+          </w:tcPr>
+          <w:p>
+            <w:pPr>
+              <w:pStyle w:val="CodeStyle"/>
+            </w:pPr>
+            <w:r>
+              <w:t xml:space="preserve">import React, </w:t>
+            </w:r>
+            <w:proofErr w:type="gramStart"/>
+            <w:r>
+              <w:t xml:space="preserve">{ </w:t>
+            </w:r>
+            <w:proofErr w:type="spellStart"/>
+            <w:r>
+              <w:t>useState</w:t>
+            </w:r>
+            <w:proofErr w:type="spellEnd"/>
+            <w:proofErr w:type="gramEnd"/>
+            <w:r>
+              <w:t xml:space="preserve"> } from "react";</w:t>
+            </w:r>
+          </w:p>
+          <w:p>
+            <w:pPr>
+              <w:pStyle w:val="CodeStyle"/>
+            </w:pPr>
+          </w:p>
+          <w:p>
+            <w:pPr>
+              <w:pStyle w:val="CodeStyle"/>
+            </w:pPr>
+            <w:r>
+              <w:t>import "./ExpenseForm.css</w:t>
+            </w:r>
+            <w:proofErr w:type="gramStart"/>
+            <w:r>
+              <w:t>";</w:t>
+            </w:r>
+            <w:proofErr w:type="gramEnd"/>
+          </w:p>
+          <w:p>
+            <w:pPr>
+              <w:pStyle w:val="CodeStyle"/>
+            </w:pPr>
+          </w:p>
+          <w:p>
+            <w:pPr>
+              <w:pStyle w:val="CodeStyle"/>
+            </w:pPr>
+            <w:r>
+              <w:t xml:space="preserve">const </w:t>
+            </w:r>
+            <w:proofErr w:type="spellStart"/>
+            <w:r>
+              <w:t>ExpenseForm</w:t>
+            </w:r>
+            <w:proofErr w:type="spellEnd"/>
+            <w:r>
+              <w:t xml:space="preserve"> = (props) =&gt; {</w:t>
+            </w:r>
+          </w:p>
+          <w:p>
+            <w:pPr>
+              <w:pStyle w:val="CodeStyle"/>
+            </w:pPr>
+            <w:r>
+              <w:t xml:space="preserve">  const [</w:t>
+            </w:r>
+            <w:proofErr w:type="spellStart"/>
+            <w:r>
+              <w:t>enteredTitle</w:t>
+            </w:r>
+            <w:proofErr w:type="spellEnd"/>
+            <w:r>
+              <w:t xml:space="preserve">, </w:t>
+            </w:r>
+            <w:proofErr w:type="spellStart"/>
+            <w:r>
+              <w:t>setEnteredTitle</w:t>
+            </w:r>
+            <w:proofErr w:type="spellEnd"/>
+            <w:r>
+              <w:t xml:space="preserve">] = </w:t>
+            </w:r>
+            <w:proofErr w:type="spellStart"/>
+            <w:proofErr w:type="gramStart"/>
+            <w:r>
+              <w:t>useState</w:t>
+            </w:r>
+            <w:proofErr w:type="spellEnd"/>
+            <w:r>
+              <w:t>(</w:t>
+            </w:r>
+            <w:proofErr w:type="gramEnd"/>
+            <w:r>
+              <w:t>"");</w:t>
+            </w:r>
+          </w:p>
+          <w:p>
+            <w:pPr>
+              <w:pStyle w:val="CodeStyle"/>
+            </w:pPr>
+            <w:r>
+              <w:t xml:space="preserve">  const [</w:t>
+            </w:r>
+            <w:proofErr w:type="spellStart"/>
+            <w:r>
+              <w:t>enteredAmount</w:t>
+            </w:r>
+            <w:proofErr w:type="spellEnd"/>
+            <w:r>
+              <w:t xml:space="preserve">, </w:t>
+            </w:r>
+            <w:proofErr w:type="spellStart"/>
+            <w:r>
+              <w:t>setEnteredAmount</w:t>
+            </w:r>
+            <w:proofErr w:type="spellEnd"/>
+            <w:r>
+              <w:t xml:space="preserve">] = </w:t>
+            </w:r>
+            <w:proofErr w:type="spellStart"/>
+            <w:proofErr w:type="gramStart"/>
+            <w:r>
+              <w:t>useState</w:t>
+            </w:r>
+            <w:proofErr w:type="spellEnd"/>
+            <w:r>
+              <w:t>(</w:t>
+            </w:r>
+            <w:proofErr w:type="gramEnd"/>
+            <w:r>
+              <w:t>"");</w:t>
+            </w:r>
+          </w:p>
+          <w:p>
+            <w:pPr>
+              <w:pStyle w:val="CodeStyle"/>
+            </w:pPr>
+            <w:r>
+              <w:t xml:space="preserve">  const [</w:t>
+            </w:r>
+            <w:proofErr w:type="spellStart"/>
+            <w:r>
+              <w:t>enteredDate</w:t>
+            </w:r>
+            <w:proofErr w:type="spellEnd"/>
+            <w:r>
+              <w:t xml:space="preserve">, </w:t>
+            </w:r>
+            <w:proofErr w:type="spellStart"/>
+            <w:r>
+              <w:t>setEnteredDate</w:t>
+            </w:r>
+            <w:proofErr w:type="spellEnd"/>
+            <w:r>
+              <w:t xml:space="preserve">] = </w:t>
+            </w:r>
+            <w:proofErr w:type="spellStart"/>
+            <w:proofErr w:type="gramStart"/>
+            <w:r>
+              <w:t>useState</w:t>
+            </w:r>
+            <w:proofErr w:type="spellEnd"/>
+            <w:r>
+              <w:t>(</w:t>
+            </w:r>
+            <w:proofErr w:type="gramEnd"/>
+            <w:r>
+              <w:t>"");</w:t>
+            </w:r>
+          </w:p>
+          <w:p>
+            <w:pPr>
+              <w:pStyle w:val="CodeStyle"/>
+              <w:rPr>
+                <w:b/>
+                <w:bCs/>
+              </w:rPr>
+            </w:pPr>
+            <w:r>
+              <w:t xml:space="preserve">  </w:t>
+            </w:r>
+            <w:r>
+              <w:rPr>
+                <w:b/>
+                <w:bCs/>
+              </w:rPr>
+              <w:t>const [</w:t>
+            </w:r>
+            <w:proofErr w:type="spellStart"/>
+            <w:r>
+              <w:rPr>
+                <w:b/>
+                <w:bCs/>
+              </w:rPr>
+              <w:t>formHidden</w:t>
+            </w:r>
+            <w:proofErr w:type="spellEnd"/>
+            <w:r>
+              <w:rPr>
+                <w:b/>
+                <w:bCs/>
+              </w:rPr>
+              <w:t xml:space="preserve">, </w:t>
+            </w:r>
+            <w:proofErr w:type="spellStart"/>
+            <w:r>
+              <w:rPr>
+                <w:b/>
+                <w:bCs/>
+              </w:rPr>
+              <w:t>setFormHidden</w:t>
+            </w:r>
+            <w:proofErr w:type="spellEnd"/>
+            <w:r>
+              <w:rPr>
+                <w:b/>
+                <w:bCs/>
+              </w:rPr>
+              <w:t xml:space="preserve">] = </w:t>
+            </w:r>
+            <w:proofErr w:type="spellStart"/>
+            <w:r>
+              <w:rPr>
+                <w:b/>
+                <w:bCs/>
+              </w:rPr>
+              <w:t>useState</w:t>
+            </w:r>
+            <w:proofErr w:type="spellEnd"/>
+            <w:r>
+              <w:rPr>
+                <w:b/>
+                <w:bCs/>
+              </w:rPr>
+              <w:t>(true</w:t>
+            </w:r>
+            <w:proofErr w:type="gramStart"/>
+            <w:r>
+              <w:rPr>
+                <w:b/>
+                <w:bCs/>
+              </w:rPr>
+              <w:t>);</w:t>
+            </w:r>
+            <w:proofErr w:type="gramEnd"/>
+          </w:p>
+          <w:p>
+            <w:pPr>
+              <w:pStyle w:val="CodeStyle"/>
+            </w:pPr>
+          </w:p>
+          <w:p>
+            <w:pPr>
+              <w:pStyle w:val="CodeStyle"/>
+            </w:pPr>
+            <w:r>
+              <w:t xml:space="preserve">  const </w:t>
+            </w:r>
+            <w:proofErr w:type="spellStart"/>
+            <w:r>
+              <w:t>titleChangeHandler</w:t>
+            </w:r>
+            <w:proofErr w:type="spellEnd"/>
+            <w:r>
+              <w:t xml:space="preserve"> = (event) =&gt; {</w:t>
+            </w:r>
+          </w:p>
+          <w:p>
+            <w:pPr>
+              <w:pStyle w:val="CodeStyle"/>
+            </w:pPr>
+            <w:r>
+              <w:t xml:space="preserve">    </w:t>
+            </w:r>
+            <w:proofErr w:type="spellStart"/>
+            <w:r>
+              <w:t>setEnteredTitle</w:t>
+            </w:r>
+            <w:proofErr w:type="spellEnd"/>
+            <w:r>
+              <w:t>(</w:t>
+            </w:r>
+            <w:proofErr w:type="spellStart"/>
+            <w:proofErr w:type="gramStart"/>
+            <w:r>
+              <w:t>event.target</w:t>
+            </w:r>
+            <w:proofErr w:type="gramEnd"/>
+            <w:r>
+              <w:t>.value</w:t>
+            </w:r>
+            <w:proofErr w:type="spellEnd"/>
+            <w:r>
+              <w:t>);</w:t>
+            </w:r>
+          </w:p>
+          <w:p>
+            <w:pPr>
+              <w:pStyle w:val="CodeStyle"/>
+            </w:pPr>
+            <w:r>
+              <w:t xml:space="preserve">  };</w:t>
+            </w:r>
+          </w:p>
+          <w:p>
+            <w:pPr>
+              <w:pStyle w:val="CodeStyle"/>
+            </w:pPr>
+          </w:p>
+          <w:p>
+            <w:pPr>
+              <w:pStyle w:val="CodeStyle"/>
+            </w:pPr>
+            <w:r>
+              <w:t xml:space="preserve">  const </w:t>
+            </w:r>
+            <w:proofErr w:type="spellStart"/>
+            <w:r>
+              <w:t>amountChangeHandler</w:t>
+            </w:r>
+            <w:proofErr w:type="spellEnd"/>
+            <w:r>
+              <w:t xml:space="preserve"> = (event) =&gt; {</w:t>
+            </w:r>
+          </w:p>
+          <w:p>
+            <w:pPr>
+              <w:pStyle w:val="CodeStyle"/>
+            </w:pPr>
+            <w:r>
+              <w:t xml:space="preserve">    const </w:t>
+            </w:r>
+            <w:proofErr w:type="spellStart"/>
+            <w:r>
+              <w:t>dateParts</w:t>
+            </w:r>
+            <w:proofErr w:type="spellEnd"/>
+            <w:r>
+              <w:t xml:space="preserve"> = </w:t>
+            </w:r>
+            <w:proofErr w:type="spellStart"/>
+            <w:proofErr w:type="gramStart"/>
+            <w:r>
+              <w:t>event.target</w:t>
+            </w:r>
+            <w:proofErr w:type="gramEnd"/>
+            <w:r>
+              <w:t>.value.split</w:t>
+            </w:r>
+            <w:proofErr w:type="spellEnd"/>
+            <w:r>
+              <w:t>("-");</w:t>
+            </w:r>
+          </w:p>
+          <w:p>
+            <w:pPr>
+              <w:pStyle w:val="CodeStyle"/>
+            </w:pPr>
+            <w:r>
+              <w:t xml:space="preserve">    </w:t>
+            </w:r>
+            <w:proofErr w:type="spellStart"/>
+            <w:r>
+              <w:t>setEnteredAmount</w:t>
+            </w:r>
+            <w:proofErr w:type="spellEnd"/>
+            <w:r>
+              <w:t>(</w:t>
+            </w:r>
+            <w:proofErr w:type="spellStart"/>
+            <w:proofErr w:type="gramStart"/>
+            <w:r>
+              <w:t>dateParts</w:t>
+            </w:r>
+            <w:proofErr w:type="spellEnd"/>
+            <w:r>
+              <w:t>[</w:t>
+            </w:r>
+            <w:proofErr w:type="gramEnd"/>
+            <w:r>
+              <w:t xml:space="preserve">0], </w:t>
+            </w:r>
+            <w:proofErr w:type="spellStart"/>
+            <w:r>
+              <w:t>dateParts</w:t>
+            </w:r>
+            <w:proofErr w:type="spellEnd"/>
+            <w:r>
+              <w:t xml:space="preserve">[1] + 1, </w:t>
+            </w:r>
+            <w:proofErr w:type="spellStart"/>
+            <w:r>
+              <w:t>dateParts</w:t>
+            </w:r>
+            <w:proofErr w:type="spellEnd"/>
+            <w:r>
+              <w:t>[2]);</w:t>
+            </w:r>
+          </w:p>
+          <w:p>
+            <w:pPr>
+              <w:pStyle w:val="CodeStyle"/>
+            </w:pPr>
+            <w:r>
+              <w:t xml:space="preserve">  };</w:t>
+            </w:r>
+          </w:p>
+          <w:p>
+            <w:pPr>
+              <w:pStyle w:val="CodeStyle"/>
+            </w:pPr>
+          </w:p>
+          <w:p>
+            <w:pPr>
+              <w:pStyle w:val="CodeStyle"/>
+            </w:pPr>
+            <w:r>
+              <w:t xml:space="preserve">  const </w:t>
+            </w:r>
+            <w:proofErr w:type="spellStart"/>
+            <w:r>
+              <w:t>dateChangeHandler</w:t>
+            </w:r>
+            <w:proofErr w:type="spellEnd"/>
+            <w:r>
+              <w:t xml:space="preserve"> = (event) =&gt; {</w:t>
+            </w:r>
+          </w:p>
+          <w:p>
+            <w:pPr>
+              <w:pStyle w:val="CodeStyle"/>
+            </w:pPr>
+            <w:r>
+              <w:t xml:space="preserve">    </w:t>
+            </w:r>
+            <w:proofErr w:type="spellStart"/>
+            <w:r>
+              <w:t>setEnteredDate</w:t>
+            </w:r>
+            <w:proofErr w:type="spellEnd"/>
+            <w:r>
+              <w:t>(</w:t>
+            </w:r>
+            <w:proofErr w:type="spellStart"/>
+            <w:proofErr w:type="gramStart"/>
+            <w:r>
+              <w:t>event.target</w:t>
+            </w:r>
+            <w:proofErr w:type="gramEnd"/>
+            <w:r>
+              <w:t>.value</w:t>
+            </w:r>
+            <w:proofErr w:type="spellEnd"/>
+            <w:r>
+              <w:t>);</w:t>
+            </w:r>
+          </w:p>
+          <w:p>
+            <w:pPr>
+              <w:pStyle w:val="CodeStyle"/>
+            </w:pPr>
+            <w:r>
+              <w:t xml:space="preserve">  };</w:t>
+            </w:r>
+          </w:p>
+          <w:p>
+            <w:pPr>
+              <w:pStyle w:val="CodeStyle"/>
+            </w:pPr>
+          </w:p>
+          <w:p>
+            <w:pPr>
+              <w:pStyle w:val="CodeStyle"/>
+            </w:pPr>
+            <w:r>
+              <w:t xml:space="preserve">  // Handle date issue</w:t>
+            </w:r>
+          </w:p>
+          <w:p>
+            <w:pPr>
+              <w:pStyle w:val="CodeStyle"/>
+            </w:pPr>
+            <w:r>
+              <w:t xml:space="preserve">  const </w:t>
+            </w:r>
+            <w:proofErr w:type="spellStart"/>
+            <w:r>
+              <w:t>dateString</w:t>
+            </w:r>
+            <w:proofErr w:type="spellEnd"/>
+            <w:r>
+              <w:t xml:space="preserve"> = </w:t>
+            </w:r>
+            <w:proofErr w:type="spellStart"/>
+            <w:proofErr w:type="gramStart"/>
+            <w:r>
+              <w:t>enteredDate</w:t>
+            </w:r>
+            <w:proofErr w:type="spellEnd"/>
+            <w:r>
+              <w:t>;</w:t>
+            </w:r>
+            <w:proofErr w:type="gramEnd"/>
+          </w:p>
+          <w:p>
+            <w:pPr>
+              <w:pStyle w:val="CodeStyle"/>
+            </w:pPr>
+            <w:r>
+              <w:t xml:space="preserve">  const </w:t>
+            </w:r>
+            <w:proofErr w:type="spellStart"/>
+            <w:r>
+              <w:t>dateParts</w:t>
+            </w:r>
+            <w:proofErr w:type="spellEnd"/>
+            <w:r>
+              <w:t xml:space="preserve"> = </w:t>
+            </w:r>
+            <w:proofErr w:type="spellStart"/>
+            <w:r>
+              <w:t>dateString.split</w:t>
+            </w:r>
+            <w:proofErr w:type="spellEnd"/>
+            <w:r>
+              <w:t>("-"</w:t>
+            </w:r>
+            <w:proofErr w:type="gramStart"/>
+            <w:r>
+              <w:t>);</w:t>
+            </w:r>
+            <w:proofErr w:type="gramEnd"/>
+          </w:p>
+          <w:p>
+            <w:pPr>
+              <w:pStyle w:val="CodeStyle"/>
+            </w:pPr>
+            <w:r>
+              <w:t xml:space="preserve">  const </w:t>
+            </w:r>
+            <w:proofErr w:type="spellStart"/>
+            <w:r>
+              <w:t>aDate</w:t>
+            </w:r>
+            <w:proofErr w:type="spellEnd"/>
+            <w:r>
+              <w:t xml:space="preserve"> = new Date(</w:t>
+            </w:r>
+            <w:proofErr w:type="spellStart"/>
+            <w:proofErr w:type="gramStart"/>
+            <w:r>
+              <w:t>dateParts</w:t>
+            </w:r>
+            <w:proofErr w:type="spellEnd"/>
+            <w:r>
+              <w:t>[</w:t>
+            </w:r>
+            <w:proofErr w:type="gramEnd"/>
+            <w:r>
+              <w:t xml:space="preserve">0], </w:t>
+            </w:r>
+            <w:proofErr w:type="spellStart"/>
+            <w:r>
+              <w:t>dateParts</w:t>
+            </w:r>
+            <w:proofErr w:type="spellEnd"/>
+            <w:r>
+              <w:t xml:space="preserve">[1] - 1, </w:t>
+            </w:r>
+            <w:proofErr w:type="spellStart"/>
+            <w:r>
+              <w:t>dateParts</w:t>
+            </w:r>
+            <w:proofErr w:type="spellEnd"/>
+            <w:r>
+              <w:t>[2]);</w:t>
+            </w:r>
+          </w:p>
+          <w:p>
+            <w:pPr>
+              <w:pStyle w:val="CodeStyle"/>
+            </w:pPr>
+          </w:p>
+          <w:p>
+            <w:pPr>
+              <w:pStyle w:val="CodeStyle"/>
+            </w:pPr>
+            <w:r>
+              <w:t xml:space="preserve">  const </w:t>
+            </w:r>
+            <w:proofErr w:type="spellStart"/>
+            <w:r>
+              <w:t>submitHandler</w:t>
+            </w:r>
+            <w:proofErr w:type="spellEnd"/>
+            <w:r>
+              <w:t xml:space="preserve"> = (event) =&gt; {</w:t>
+            </w:r>
+          </w:p>
+          <w:p>
+            <w:pPr>
+              <w:pStyle w:val="CodeStyle"/>
+            </w:pPr>
+            <w:r>
+              <w:t xml:space="preserve">    </w:t>
+            </w:r>
+            <w:proofErr w:type="spellStart"/>
+            <w:proofErr w:type="gramStart"/>
+            <w:r>
+              <w:t>event.preventDefault</w:t>
+            </w:r>
+            <w:proofErr w:type="spellEnd"/>
+            <w:proofErr w:type="gramEnd"/>
+            <w:r>
+              <w:t>();</w:t>
+            </w:r>
+          </w:p>
+          <w:p>
+            <w:pPr>
+              <w:pStyle w:val="CodeStyle"/>
+            </w:pPr>
+          </w:p>
+          <w:p>
+            <w:pPr>
+              <w:pStyle w:val="CodeStyle"/>
+              <w:rPr>
+                <w:b/>
+                <w:bCs/>
+              </w:rPr>
+            </w:pPr>
+            <w:r>
+              <w:t xml:space="preserve">    </w:t>
+            </w:r>
+            <w:proofErr w:type="spellStart"/>
+            <w:r>
+              <w:rPr>
+                <w:b/>
+                <w:bCs/>
+              </w:rPr>
+              <w:t>setFormHidden</w:t>
+            </w:r>
+            <w:proofErr w:type="spellEnd"/>
+            <w:r>
+              <w:rPr>
+                <w:b/>
+                <w:bCs/>
+              </w:rPr>
+              <w:t>(true</w:t>
+            </w:r>
+            <w:proofErr w:type="gramStart"/>
+            <w:r>
+              <w:rPr>
+                <w:b/>
+                <w:bCs/>
+              </w:rPr>
+              <w:t>);</w:t>
+            </w:r>
+            <w:proofErr w:type="gramEnd"/>
+          </w:p>
+          <w:p>
+            <w:pPr>
+              <w:pStyle w:val="CodeStyle"/>
+            </w:pPr>
+          </w:p>
+          <w:p>
+            <w:pPr>
+              <w:pStyle w:val="CodeStyle"/>
+            </w:pPr>
+            <w:r>
+              <w:t xml:space="preserve">    const </w:t>
+            </w:r>
+            <w:proofErr w:type="spellStart"/>
+            <w:r>
+              <w:t>expenseData</w:t>
+            </w:r>
+            <w:proofErr w:type="spellEnd"/>
+            <w:r>
+              <w:t xml:space="preserve"> = {</w:t>
+            </w:r>
+          </w:p>
+          <w:p>
+            <w:pPr>
+              <w:pStyle w:val="CodeStyle"/>
+            </w:pPr>
+            <w:r>
+              <w:t xml:space="preserve">      title: </w:t>
+            </w:r>
+            <w:proofErr w:type="spellStart"/>
+            <w:r>
+              <w:t>enteredTitle</w:t>
+            </w:r>
+            <w:proofErr w:type="spellEnd"/>
+            <w:r>
+              <w:t>,</w:t>
+            </w:r>
+          </w:p>
+          <w:p>
+            <w:pPr>
+              <w:pStyle w:val="CodeStyle"/>
+            </w:pPr>
+            <w:r>
+              <w:t xml:space="preserve">      amount: </w:t>
+            </w:r>
+            <w:proofErr w:type="spellStart"/>
+            <w:r>
+              <w:t>enteredAmount</w:t>
+            </w:r>
+            <w:proofErr w:type="spellEnd"/>
+            <w:r>
+              <w:t>,</w:t>
+            </w:r>
+          </w:p>
+          <w:p>
+            <w:pPr>
+              <w:pStyle w:val="CodeStyle"/>
+            </w:pPr>
+            <w:r>
+              <w:t xml:space="preserve">      date: </w:t>
+            </w:r>
+            <w:proofErr w:type="spellStart"/>
+            <w:r>
+              <w:t>aDate</w:t>
+            </w:r>
+            <w:proofErr w:type="spellEnd"/>
+            <w:r>
+              <w:t>,</w:t>
+            </w:r>
+          </w:p>
+          <w:p>
+            <w:pPr>
+              <w:pStyle w:val="CodeStyle"/>
+            </w:pPr>
+            <w:r>
+              <w:lastRenderedPageBreak/>
+              <w:t xml:space="preserve">    };</w:t>
+            </w:r>
+          </w:p>
+          <w:p>
+            <w:pPr>
+              <w:pStyle w:val="CodeStyle"/>
+            </w:pPr>
+          </w:p>
+          <w:p>
+            <w:pPr>
+              <w:pStyle w:val="CodeStyle"/>
+            </w:pPr>
+            <w:r>
+              <w:t xml:space="preserve">    </w:t>
+            </w:r>
+            <w:proofErr w:type="spellStart"/>
+            <w:proofErr w:type="gramStart"/>
+            <w:r>
+              <w:t>props.onSaveExpenseData</w:t>
+            </w:r>
+            <w:proofErr w:type="spellEnd"/>
+            <w:proofErr w:type="gramEnd"/>
+            <w:r>
+              <w:t>(</w:t>
+            </w:r>
+            <w:proofErr w:type="spellStart"/>
+            <w:r>
+              <w:t>expenseData</w:t>
+            </w:r>
+            <w:proofErr w:type="spellEnd"/>
+            <w:r>
+              <w:t>);</w:t>
+            </w:r>
+          </w:p>
+          <w:p>
+            <w:pPr>
+              <w:pStyle w:val="CodeStyle"/>
+            </w:pPr>
+            <w:r>
+              <w:t xml:space="preserve">    </w:t>
+            </w:r>
+            <w:proofErr w:type="spellStart"/>
+            <w:proofErr w:type="gramStart"/>
+            <w:r>
+              <w:t>setEnteredTitle</w:t>
+            </w:r>
+            <w:proofErr w:type="spellEnd"/>
+            <w:r>
+              <w:t>(</w:t>
+            </w:r>
+            <w:proofErr w:type="gramEnd"/>
+            <w:r>
+              <w:t>"");</w:t>
+            </w:r>
+          </w:p>
+          <w:p>
+            <w:pPr>
+              <w:pStyle w:val="CodeStyle"/>
+            </w:pPr>
+            <w:r>
+              <w:t xml:space="preserve">    </w:t>
+            </w:r>
+            <w:proofErr w:type="spellStart"/>
+            <w:proofErr w:type="gramStart"/>
+            <w:r>
+              <w:t>setEnteredAmount</w:t>
+            </w:r>
+            <w:proofErr w:type="spellEnd"/>
+            <w:r>
+              <w:t>(</w:t>
+            </w:r>
+            <w:proofErr w:type="gramEnd"/>
+            <w:r>
+              <w:t>"");</w:t>
+            </w:r>
+          </w:p>
+          <w:p>
+            <w:pPr>
+              <w:pStyle w:val="CodeStyle"/>
+            </w:pPr>
+            <w:r>
+              <w:t xml:space="preserve">    </w:t>
+            </w:r>
+            <w:proofErr w:type="spellStart"/>
+            <w:proofErr w:type="gramStart"/>
+            <w:r>
+              <w:t>setEnteredDate</w:t>
+            </w:r>
+            <w:proofErr w:type="spellEnd"/>
+            <w:r>
+              <w:t>(</w:t>
+            </w:r>
+            <w:proofErr w:type="gramEnd"/>
+            <w:r>
+              <w:t>"");</w:t>
+            </w:r>
+          </w:p>
+          <w:p>
+            <w:pPr>
+              <w:pStyle w:val="CodeStyle"/>
+            </w:pPr>
+            <w:r>
+              <w:t xml:space="preserve">  };</w:t>
+            </w:r>
+          </w:p>
+          <w:p>
+            <w:pPr>
+              <w:pStyle w:val="CodeStyle"/>
+            </w:pPr>
+          </w:p>
+          <w:p>
+            <w:pPr>
+              <w:pStyle w:val="CodeStyle"/>
+              <w:rPr>
+                <w:b/>
+                <w:bCs/>
+              </w:rPr>
+            </w:pPr>
+            <w:r>
+              <w:rPr>
+                <w:b/>
+                <w:bCs/>
+              </w:rPr>
+              <w:t xml:space="preserve">  const </w:t>
+            </w:r>
+            <w:proofErr w:type="spellStart"/>
+            <w:r>
+              <w:rPr>
+                <w:b/>
+                <w:bCs/>
+              </w:rPr>
+              <w:t>showForm</w:t>
+            </w:r>
+            <w:proofErr w:type="spellEnd"/>
+            <w:r>
+              <w:rPr>
+                <w:b/>
+                <w:bCs/>
+              </w:rPr>
+              <w:t xml:space="preserve"> = () =&gt; {</w:t>
+            </w:r>
+          </w:p>
+          <w:p>
+            <w:pPr>
+              <w:pStyle w:val="CodeStyle"/>
+              <w:rPr>
+                <w:b/>
+                <w:bCs/>
+              </w:rPr>
+            </w:pPr>
+            <w:r>
+              <w:rPr>
+                <w:b/>
+                <w:bCs/>
+              </w:rPr>
+              <w:t xml:space="preserve">    </w:t>
+            </w:r>
+            <w:proofErr w:type="spellStart"/>
+            <w:r>
+              <w:rPr>
+                <w:b/>
+                <w:bCs/>
+              </w:rPr>
+              <w:t>setFormHidden</w:t>
+            </w:r>
+            <w:proofErr w:type="spellEnd"/>
+            <w:r>
+              <w:rPr>
+                <w:b/>
+                <w:bCs/>
+              </w:rPr>
+              <w:t>(false</w:t>
+            </w:r>
+            <w:proofErr w:type="gramStart"/>
+            <w:r>
+              <w:rPr>
+                <w:b/>
+                <w:bCs/>
+              </w:rPr>
+              <w:t>);</w:t>
+            </w:r>
+            <w:proofErr w:type="gramEnd"/>
+          </w:p>
+          <w:p>
+            <w:pPr>
+              <w:pStyle w:val="CodeStyle"/>
+              <w:rPr>
+                <w:b/>
+                <w:bCs/>
+              </w:rPr>
+            </w:pPr>
+            <w:r>
+              <w:rPr>
+                <w:b/>
+                <w:bCs/>
+              </w:rPr>
+              <w:t xml:space="preserve">  }</w:t>
+            </w:r>
+          </w:p>
+          <w:p>
+            <w:pPr>
+              <w:pStyle w:val="CodeStyle"/>
+              <w:rPr>
+                <w:b/>
+                <w:bCs/>
+              </w:rPr>
+            </w:pPr>
+          </w:p>
+          <w:p>
+            <w:pPr>
+              <w:pStyle w:val="CodeStyle"/>
+              <w:rPr>
+                <w:b/>
+                <w:bCs/>
+              </w:rPr>
+            </w:pPr>
+            <w:r>
+              <w:rPr>
+                <w:b/>
+                <w:bCs/>
+              </w:rPr>
+              <w:t xml:space="preserve">  const </w:t>
+            </w:r>
+            <w:proofErr w:type="spellStart"/>
+            <w:r>
+              <w:rPr>
+                <w:b/>
+                <w:bCs/>
+              </w:rPr>
+              <w:t>hideForm</w:t>
+            </w:r>
+            <w:proofErr w:type="spellEnd"/>
+            <w:r>
+              <w:rPr>
+                <w:b/>
+                <w:bCs/>
+              </w:rPr>
+              <w:t xml:space="preserve"> = () =&gt; {</w:t>
+            </w:r>
+          </w:p>
+          <w:p>
+            <w:pPr>
+              <w:pStyle w:val="CodeStyle"/>
+              <w:rPr>
+                <w:b/>
+                <w:bCs/>
+              </w:rPr>
+            </w:pPr>
+            <w:r>
+              <w:rPr>
+                <w:b/>
+                <w:bCs/>
+              </w:rPr>
+              <w:t xml:space="preserve">    </w:t>
+            </w:r>
+            <w:proofErr w:type="spellStart"/>
+            <w:r>
+              <w:rPr>
+                <w:b/>
+                <w:bCs/>
+              </w:rPr>
+              <w:t>setFormHidden</w:t>
+            </w:r>
+            <w:proofErr w:type="spellEnd"/>
+            <w:r>
+              <w:rPr>
+                <w:b/>
+                <w:bCs/>
+              </w:rPr>
+              <w:t>(true</w:t>
+            </w:r>
+            <w:proofErr w:type="gramStart"/>
+            <w:r>
+              <w:rPr>
+                <w:b/>
+                <w:bCs/>
+              </w:rPr>
+              <w:t>);</w:t>
+            </w:r>
+            <w:proofErr w:type="gramEnd"/>
+          </w:p>
+          <w:p>
+            <w:pPr>
+              <w:pStyle w:val="CodeStyle"/>
+            </w:pPr>
+            <w:r>
+              <w:rPr>
+                <w:b/>
+                <w:bCs/>
+              </w:rPr>
+              <w:t xml:space="preserve">  }</w:t>
+            </w:r>
+          </w:p>
+          <w:p>
+            <w:pPr>
+              <w:pStyle w:val="CodeStyle"/>
+            </w:pPr>
+            <w:r>
+              <w:t xml:space="preserve">  </w:t>
+            </w:r>
+          </w:p>
+          <w:p>
+            <w:pPr>
+              <w:pStyle w:val="CodeStyle"/>
+              <w:rPr>
+                <w:b/>
+                <w:bCs/>
+              </w:rPr>
+            </w:pPr>
+            <w:r>
+              <w:t xml:space="preserve">  </w:t>
+            </w:r>
+            <w:r>
+              <w:rPr>
+                <w:b/>
+                <w:bCs/>
+              </w:rPr>
+              <w:t xml:space="preserve">const </w:t>
+            </w:r>
+            <w:proofErr w:type="spellStart"/>
+            <w:r>
+              <w:rPr>
+                <w:b/>
+                <w:bCs/>
+              </w:rPr>
+              <w:t>expenseButton</w:t>
+            </w:r>
+            <w:proofErr w:type="spellEnd"/>
+            <w:r>
+              <w:rPr>
+                <w:b/>
+                <w:bCs/>
+              </w:rPr>
+              <w:t xml:space="preserve"> = &lt;button </w:t>
+            </w:r>
+            <w:proofErr w:type="spellStart"/>
+            <w:r>
+              <w:rPr>
+                <w:b/>
+                <w:bCs/>
+              </w:rPr>
+              <w:t>onClick</w:t>
+            </w:r>
+            <w:proofErr w:type="spellEnd"/>
+            <w:r>
+              <w:rPr>
+                <w:b/>
+                <w:bCs/>
+              </w:rPr>
+              <w:t>={</w:t>
+            </w:r>
+            <w:proofErr w:type="spellStart"/>
+            <w:r>
+              <w:rPr>
+                <w:b/>
+                <w:bCs/>
+              </w:rPr>
+              <w:t>showForm</w:t>
+            </w:r>
+            <w:proofErr w:type="spellEnd"/>
+            <w:r>
+              <w:rPr>
+                <w:b/>
+                <w:bCs/>
+              </w:rPr>
+              <w:t>}&gt;Add Expense&lt;/button&gt;</w:t>
+            </w:r>
+          </w:p>
+          <w:p>
+            <w:pPr>
+              <w:pStyle w:val="CodeStyle"/>
+            </w:pPr>
+          </w:p>
+          <w:p>
+            <w:pPr>
+              <w:pStyle w:val="CodeStyle"/>
+            </w:pPr>
+            <w:r>
+              <w:t xml:space="preserve">  </w:t>
+            </w:r>
+            <w:r>
+              <w:rPr>
+                <w:b/>
+                <w:bCs/>
+              </w:rPr>
+              <w:t xml:space="preserve">const </w:t>
+            </w:r>
+            <w:proofErr w:type="spellStart"/>
+            <w:r>
+              <w:rPr>
+                <w:b/>
+                <w:bCs/>
+              </w:rPr>
+              <w:t>expenseForm</w:t>
+            </w:r>
+            <w:proofErr w:type="spellEnd"/>
+            <w:r>
+              <w:rPr>
+                <w:b/>
+                <w:bCs/>
+              </w:rPr>
+              <w:t xml:space="preserve"> =</w:t>
+            </w:r>
+            <w:r>
+              <w:t xml:space="preserve"> &lt;form </w:t>
+            </w:r>
+            <w:proofErr w:type="spellStart"/>
+            <w:r>
+              <w:t>onSubmit</w:t>
+            </w:r>
+            <w:proofErr w:type="spellEnd"/>
+            <w:r>
+              <w:t>={</w:t>
+            </w:r>
+            <w:proofErr w:type="spellStart"/>
+            <w:r>
+              <w:t>submitHandler</w:t>
+            </w:r>
+            <w:proofErr w:type="spellEnd"/>
+            <w:r>
+              <w:t>}&gt;</w:t>
+            </w:r>
+          </w:p>
+          <w:p>
+            <w:pPr>
+              <w:pStyle w:val="CodeStyle"/>
+            </w:pPr>
+            <w:r>
+              <w:t xml:space="preserve">  &lt;div </w:t>
+            </w:r>
+            <w:proofErr w:type="spellStart"/>
+            <w:r>
+              <w:t>className</w:t>
+            </w:r>
+            <w:proofErr w:type="spellEnd"/>
+            <w:r>
+              <w:t>="</w:t>
+            </w:r>
+            <w:proofErr w:type="gramStart"/>
+            <w:r>
+              <w:t>new-</w:t>
+            </w:r>
+            <w:proofErr w:type="spellStart"/>
+            <w:r>
+              <w:t>expense</w:t>
+            </w:r>
+            <w:proofErr w:type="gramEnd"/>
+            <w:r>
+              <w:t>__controls</w:t>
+            </w:r>
+            <w:proofErr w:type="spellEnd"/>
+            <w:r>
+              <w:t>"&gt;</w:t>
+            </w:r>
+          </w:p>
+          <w:p>
+            <w:pPr>
+              <w:pStyle w:val="CodeStyle"/>
+            </w:pPr>
+            <w:r>
+              <w:t xml:space="preserve">    &lt;div </w:t>
+            </w:r>
+            <w:proofErr w:type="spellStart"/>
+            <w:r>
+              <w:t>className</w:t>
+            </w:r>
+            <w:proofErr w:type="spellEnd"/>
+            <w:r>
+              <w:t>="</w:t>
+            </w:r>
+            <w:proofErr w:type="gramStart"/>
+            <w:r>
+              <w:t>new-</w:t>
+            </w:r>
+            <w:proofErr w:type="spellStart"/>
+            <w:r>
+              <w:t>expense</w:t>
+            </w:r>
+            <w:proofErr w:type="gramEnd"/>
+            <w:r>
+              <w:t>__control</w:t>
+            </w:r>
+            <w:proofErr w:type="spellEnd"/>
+            <w:r>
+              <w:t>"&gt;</w:t>
+            </w:r>
+          </w:p>
+          <w:p>
+            <w:pPr>
+              <w:pStyle w:val="CodeStyle"/>
+            </w:pPr>
+            <w:r>
+              <w:t xml:space="preserve">      &lt;label&gt;Title&lt;/label&gt;</w:t>
+            </w:r>
+          </w:p>
+          <w:p>
+            <w:pPr>
+              <w:pStyle w:val="CodeStyle"/>
+            </w:pPr>
+            <w:r>
+              <w:t xml:space="preserve">      &lt;input</w:t>
+            </w:r>
+          </w:p>
+          <w:p>
+            <w:pPr>
+              <w:pStyle w:val="CodeStyle"/>
+            </w:pPr>
+            <w:r>
+              <w:t xml:space="preserve">        type="text"</w:t>
+            </w:r>
+          </w:p>
+          <w:p>
+            <w:pPr>
+              <w:pStyle w:val="CodeStyle"/>
+            </w:pPr>
+            <w:r>
+              <w:t xml:space="preserve">        value={</w:t>
+            </w:r>
+            <w:proofErr w:type="spellStart"/>
+            <w:r>
+              <w:t>enteredTitle</w:t>
+            </w:r>
+            <w:proofErr w:type="spellEnd"/>
+            <w:r>
+              <w:t>}</w:t>
+            </w:r>
+          </w:p>
+          <w:p>
+            <w:pPr>
+              <w:pStyle w:val="CodeStyle"/>
+            </w:pPr>
+            <w:r>
+              <w:t xml:space="preserve">        </w:t>
+            </w:r>
+            <w:proofErr w:type="spellStart"/>
+            <w:r>
+              <w:t>onChange</w:t>
+            </w:r>
+            <w:proofErr w:type="spellEnd"/>
+            <w:r>
+              <w:t>={</w:t>
+            </w:r>
+            <w:proofErr w:type="spellStart"/>
+            <w:r>
+              <w:t>titleChangeHandler</w:t>
+            </w:r>
+            <w:proofErr w:type="spellEnd"/>
+            <w:r>
+              <w:t>}</w:t>
+            </w:r>
+          </w:p>
+          <w:p>
+            <w:pPr>
+              <w:pStyle w:val="CodeStyle"/>
+            </w:pPr>
+            <w:r>
+              <w:t xml:space="preserve">      /&gt;</w:t>
+            </w:r>
+          </w:p>
+          <w:p>
+            <w:pPr>
+              <w:pStyle w:val="CodeStyle"/>
+            </w:pPr>
+            <w:r>
+              <w:t xml:space="preserve">    &lt;/div&gt;</w:t>
+            </w:r>
+          </w:p>
+          <w:p>
+            <w:pPr>
+              <w:pStyle w:val="CodeStyle"/>
+            </w:pPr>
+            <w:r>
+              <w:t xml:space="preserve">    &lt;div </w:t>
+            </w:r>
+            <w:proofErr w:type="spellStart"/>
+            <w:r>
+              <w:t>className</w:t>
+            </w:r>
+            <w:proofErr w:type="spellEnd"/>
+            <w:r>
+              <w:t>="</w:t>
+            </w:r>
+            <w:proofErr w:type="gramStart"/>
+            <w:r>
+              <w:t>new-</w:t>
+            </w:r>
+            <w:proofErr w:type="spellStart"/>
+            <w:r>
+              <w:t>expense</w:t>
+            </w:r>
+            <w:proofErr w:type="gramEnd"/>
+            <w:r>
+              <w:t>__control</w:t>
+            </w:r>
+            <w:proofErr w:type="spellEnd"/>
+            <w:r>
+              <w:t>"&gt;</w:t>
+            </w:r>
+          </w:p>
+          <w:p>
+            <w:pPr>
+              <w:pStyle w:val="CodeStyle"/>
+            </w:pPr>
+            <w:r>
+              <w:t xml:space="preserve">      &lt;label&gt;Amount&lt;/label&gt;</w:t>
+            </w:r>
+          </w:p>
+          <w:p>
+            <w:pPr>
+              <w:pStyle w:val="CodeStyle"/>
+            </w:pPr>
+            <w:r>
+              <w:t xml:space="preserve">      &lt;input</w:t>
+            </w:r>
+          </w:p>
+          <w:p>
+            <w:pPr>
+              <w:pStyle w:val="CodeStyle"/>
+            </w:pPr>
+            <w:r>
+              <w:t xml:space="preserve">        type="number"</w:t>
+            </w:r>
+          </w:p>
+          <w:p>
+            <w:pPr>
+              <w:pStyle w:val="CodeStyle"/>
+            </w:pPr>
+            <w:r>
+              <w:t xml:space="preserve">        value={</w:t>
+            </w:r>
+            <w:proofErr w:type="spellStart"/>
+            <w:r>
+              <w:t>enteredAmount</w:t>
+            </w:r>
+            <w:proofErr w:type="spellEnd"/>
+            <w:r>
+              <w:t>}</w:t>
+            </w:r>
+          </w:p>
+          <w:p>
+            <w:pPr>
+              <w:pStyle w:val="CodeStyle"/>
+            </w:pPr>
+            <w:r>
+              <w:t xml:space="preserve">        min="0.01"</w:t>
+            </w:r>
+          </w:p>
+          <w:p>
+            <w:pPr>
+              <w:pStyle w:val="CodeStyle"/>
+            </w:pPr>
+            <w:r>
+              <w:t xml:space="preserve">        step="0.01"</w:t>
+            </w:r>
+          </w:p>
+          <w:p>
+            <w:pPr>
+              <w:pStyle w:val="CodeStyle"/>
+            </w:pPr>
+            <w:r>
+              <w:t xml:space="preserve">        </w:t>
+            </w:r>
+            <w:proofErr w:type="spellStart"/>
+            <w:r>
+              <w:t>onChange</w:t>
+            </w:r>
+            <w:proofErr w:type="spellEnd"/>
+            <w:r>
+              <w:t>={</w:t>
+            </w:r>
+            <w:proofErr w:type="spellStart"/>
+            <w:r>
+              <w:t>amountChangeHandler</w:t>
+            </w:r>
+            <w:proofErr w:type="spellEnd"/>
+            <w:r>
+              <w:t>}</w:t>
+            </w:r>
+          </w:p>
+          <w:p>
+            <w:pPr>
+              <w:pStyle w:val="CodeStyle"/>
+            </w:pPr>
+            <w:r>
+              <w:t xml:space="preserve">      /&gt;</w:t>
+            </w:r>
+          </w:p>
+          <w:p>
+            <w:pPr>
+              <w:pStyle w:val="CodeStyle"/>
+            </w:pPr>
+            <w:r>
+              <w:t xml:space="preserve">    &lt;/div&gt;</w:t>
+            </w:r>
+          </w:p>
+          <w:p>
+            <w:pPr>
+              <w:pStyle w:val="CodeStyle"/>
+            </w:pPr>
+            <w:r>
+              <w:t xml:space="preserve">    &lt;div </w:t>
+            </w:r>
+            <w:proofErr w:type="spellStart"/>
+            <w:r>
+              <w:t>className</w:t>
+            </w:r>
+            <w:proofErr w:type="spellEnd"/>
+            <w:r>
+              <w:t>="</w:t>
+            </w:r>
+            <w:proofErr w:type="gramStart"/>
+            <w:r>
+              <w:t>new-</w:t>
+            </w:r>
+            <w:proofErr w:type="spellStart"/>
+            <w:r>
+              <w:t>expense</w:t>
+            </w:r>
+            <w:proofErr w:type="gramEnd"/>
+            <w:r>
+              <w:t>__control</w:t>
+            </w:r>
+            <w:proofErr w:type="spellEnd"/>
+            <w:r>
+              <w:t>"&gt;</w:t>
+            </w:r>
+          </w:p>
+          <w:p>
+            <w:pPr>
+              <w:pStyle w:val="CodeStyle"/>
+            </w:pPr>
+            <w:r>
+              <w:t xml:space="preserve">      &lt;label&gt;Date&lt;/label&gt;</w:t>
+            </w:r>
+          </w:p>
+          <w:p>
+            <w:pPr>
+              <w:pStyle w:val="CodeStyle"/>
+            </w:pPr>
+            <w:r>
+              <w:t xml:space="preserve">      &lt;input</w:t>
+            </w:r>
+          </w:p>
+          <w:p>
+            <w:pPr>
+              <w:pStyle w:val="CodeStyle"/>
+            </w:pPr>
+            <w:r>
+              <w:t xml:space="preserve">        type="date"</w:t>
+            </w:r>
+          </w:p>
+          <w:p>
+            <w:pPr>
+              <w:pStyle w:val="CodeStyle"/>
+            </w:pPr>
+            <w:r>
+              <w:t xml:space="preserve">        value={</w:t>
+            </w:r>
+            <w:proofErr w:type="spellStart"/>
+            <w:r>
+              <w:t>enteredDate</w:t>
+            </w:r>
+            <w:proofErr w:type="spellEnd"/>
+            <w:r>
+              <w:t>}</w:t>
+            </w:r>
+          </w:p>
+          <w:p>
+            <w:pPr>
+              <w:pStyle w:val="CodeStyle"/>
+            </w:pPr>
+            <w:r>
+              <w:t xml:space="preserve">        min="2019-01-01"</w:t>
+            </w:r>
+          </w:p>
+          <w:p>
+            <w:pPr>
+              <w:pStyle w:val="CodeStyle"/>
+            </w:pPr>
+            <w:r>
+              <w:t xml:space="preserve">        max="2022-12-31"</w:t>
+            </w:r>
+          </w:p>
+          <w:p>
+            <w:pPr>
+              <w:pStyle w:val="CodeStyle"/>
+            </w:pPr>
+            <w:r>
+              <w:t xml:space="preserve">        </w:t>
+            </w:r>
+            <w:proofErr w:type="spellStart"/>
+            <w:r>
+              <w:t>onChange</w:t>
+            </w:r>
+            <w:proofErr w:type="spellEnd"/>
+            <w:r>
+              <w:t>={</w:t>
+            </w:r>
+            <w:proofErr w:type="spellStart"/>
+            <w:r>
+              <w:t>dateChangeHandler</w:t>
+            </w:r>
+            <w:proofErr w:type="spellEnd"/>
+            <w:r>
+              <w:t>}</w:t>
+            </w:r>
+          </w:p>
+          <w:p>
+            <w:pPr>
+              <w:pStyle w:val="CodeStyle"/>
+            </w:pPr>
+            <w:r>
+              <w:t xml:space="preserve">      /&gt;</w:t>
+            </w:r>
+          </w:p>
+          <w:p>
+            <w:pPr>
+              <w:pStyle w:val="CodeStyle"/>
+            </w:pPr>
+            <w:r>
+              <w:t xml:space="preserve">    &lt;/div&gt;</w:t>
+            </w:r>
+          </w:p>
+          <w:p>
+            <w:pPr>
+              <w:pStyle w:val="CodeStyle"/>
+            </w:pPr>
+            <w:r>
+              <w:t xml:space="preserve">  &lt;/div&gt;</w:t>
+            </w:r>
+          </w:p>
+          <w:p>
+            <w:pPr>
+              <w:pStyle w:val="CodeStyle"/>
+            </w:pPr>
+            <w:r>
+              <w:t xml:space="preserve">  &lt;div </w:t>
+            </w:r>
+            <w:proofErr w:type="spellStart"/>
+            <w:r>
+              <w:t>className</w:t>
+            </w:r>
+            <w:proofErr w:type="spellEnd"/>
+            <w:r>
+              <w:t>="</w:t>
+            </w:r>
+            <w:proofErr w:type="gramStart"/>
+            <w:r>
+              <w:t>new-</w:t>
+            </w:r>
+            <w:proofErr w:type="spellStart"/>
+            <w:r>
+              <w:t>expense</w:t>
+            </w:r>
+            <w:proofErr w:type="gramEnd"/>
+            <w:r>
+              <w:t>__actions</w:t>
+            </w:r>
+            <w:proofErr w:type="spellEnd"/>
+            <w:r>
+              <w:t>"&gt;</w:t>
+            </w:r>
+          </w:p>
+          <w:p>
+            <w:pPr>
+              <w:pStyle w:val="CodeStyle"/>
+              <w:rPr>
+                <w:b/>
+                <w:bCs/>
+              </w:rPr>
+            </w:pPr>
+            <w:r>
+              <w:t xml:space="preserve">    </w:t>
+            </w:r>
+            <w:r>
+              <w:rPr>
+                <w:b/>
+                <w:bCs/>
+              </w:rPr>
+              <w:t xml:space="preserve">&lt;button </w:t>
+            </w:r>
+            <w:proofErr w:type="spellStart"/>
+            <w:r>
+              <w:rPr>
+                <w:b/>
+                <w:bCs/>
+              </w:rPr>
+              <w:t>onClick</w:t>
+            </w:r>
+            <w:proofErr w:type="spellEnd"/>
+            <w:r>
+              <w:rPr>
+                <w:b/>
+                <w:bCs/>
+              </w:rPr>
+              <w:t>={</w:t>
+            </w:r>
+            <w:proofErr w:type="spellStart"/>
+            <w:r>
+              <w:rPr>
+                <w:b/>
+                <w:bCs/>
+              </w:rPr>
+              <w:t>hideForm</w:t>
+            </w:r>
+            <w:proofErr w:type="spellEnd"/>
+            <w:r>
+              <w:rPr>
+                <w:b/>
+                <w:bCs/>
+              </w:rPr>
+              <w:t>}&gt;Cancel&lt;/button&gt;</w:t>
+            </w:r>
+          </w:p>
+          <w:p>
+            <w:pPr>
+              <w:pStyle w:val="CodeStyle"/>
+            </w:pPr>
+            <w:r>
+              <w:t xml:space="preserve">    &lt;button type="submit"&gt;Add Expense&lt;/button&gt;</w:t>
+            </w:r>
+          </w:p>
+          <w:p>
+            <w:pPr>
+              <w:pStyle w:val="CodeStyle"/>
+            </w:pPr>
+            <w:r>
+              <w:t xml:space="preserve">  &lt;/div&gt;</w:t>
+            </w:r>
+          </w:p>
+          <w:p>
+            <w:pPr>
+              <w:pStyle w:val="CodeStyle"/>
+            </w:pPr>
+            <w:r>
+              <w:t>&lt;/form&gt;</w:t>
+            </w:r>
+          </w:p>
+          <w:p>
+            <w:pPr>
+              <w:pStyle w:val="CodeStyle"/>
+            </w:pPr>
+          </w:p>
+          <w:p>
+            <w:pPr>
+              <w:pStyle w:val="CodeStyle"/>
+            </w:pPr>
+            <w:r>
+              <w:t xml:space="preserve">  return (</w:t>
+            </w:r>
+          </w:p>
+          <w:p>
+            <w:pPr>
+              <w:pStyle w:val="CodeStyle"/>
+              <w:rPr>
+                <w:b/>
+                <w:bCs/>
+              </w:rPr>
+            </w:pPr>
+            <w:r>
+              <w:t xml:space="preserve">    </w:t>
+            </w:r>
+            <w:r>
+              <w:rPr>
+                <w:b/>
+                <w:bCs/>
+              </w:rPr>
+              <w:t>&lt;&gt;</w:t>
+            </w:r>
+          </w:p>
+          <w:p>
+            <w:pPr>
+              <w:pStyle w:val="CodeStyle"/>
+              <w:rPr>
+                <w:b/>
+                <w:bCs/>
+              </w:rPr>
+            </w:pPr>
+            <w:r>
+              <w:rPr>
+                <w:b/>
+                <w:bCs/>
+              </w:rPr>
+              <w:t xml:space="preserve">      </w:t>
+            </w:r>
+            <w:proofErr w:type="gramStart"/>
+            <w:r>
+              <w:rPr>
+                <w:b/>
+                <w:bCs/>
+              </w:rPr>
+              <w:t>{</w:t>
+            </w:r>
+            <w:r>
+              <w:rPr>
+                <w:b/>
+                <w:bCs/>
+              </w:rPr>
+              <w:t xml:space="preserve"> </w:t>
+            </w:r>
+            <w:proofErr w:type="spellStart"/>
+            <w:r>
+              <w:rPr>
+                <w:b/>
+                <w:bCs/>
+              </w:rPr>
+              <w:t>formHidden</w:t>
+            </w:r>
+            <w:proofErr w:type="spellEnd"/>
+            <w:proofErr w:type="gramEnd"/>
+            <w:r>
+              <w:rPr>
+                <w:b/>
+                <w:bCs/>
+              </w:rPr>
+              <w:t xml:space="preserve"> ? </w:t>
+            </w:r>
+            <w:proofErr w:type="spellStart"/>
+            <w:r>
+              <w:rPr>
+                <w:b/>
+                <w:bCs/>
+              </w:rPr>
+              <w:t>expenseButton</w:t>
+            </w:r>
+            <w:proofErr w:type="spellEnd"/>
+            <w:r>
+              <w:rPr>
+                <w:b/>
+                <w:bCs/>
+              </w:rPr>
+              <w:t xml:space="preserve"> : </w:t>
+            </w:r>
+            <w:proofErr w:type="spellStart"/>
+            <w:r>
+              <w:rPr>
+                <w:b/>
+                <w:bCs/>
+              </w:rPr>
+              <w:t>expenseForm</w:t>
+            </w:r>
+            <w:proofErr w:type="spellEnd"/>
+            <w:r>
+              <w:rPr>
+                <w:b/>
+                <w:bCs/>
+              </w:rPr>
+              <w:t xml:space="preserve"> </w:t>
+            </w:r>
+            <w:r>
+              <w:rPr>
+                <w:b/>
+                <w:bCs/>
+              </w:rPr>
+              <w:t>}</w:t>
+            </w:r>
+          </w:p>
+          <w:p>
+            <w:pPr>
+              <w:pStyle w:val="CodeStyle"/>
+              <w:rPr>
+                <w:b/>
+                <w:bCs/>
+              </w:rPr>
+            </w:pPr>
+            <w:r>
+              <w:rPr>
+                <w:b/>
+                <w:bCs/>
+              </w:rPr>
+              <w:t xml:space="preserve">    &lt;/&gt;</w:t>
+            </w:r>
+          </w:p>
+          <w:p>
+            <w:pPr>
+              <w:pStyle w:val="CodeStyle"/>
+            </w:pPr>
+            <w:r>
+              <w:t xml:space="preserve">  );</w:t>
+            </w:r>
+          </w:p>
+          <w:p>
+            <w:pPr>
+              <w:pStyle w:val="CodeStyle"/>
+            </w:pPr>
+            <w:r>
+              <w:t>};</w:t>
+            </w:r>
+          </w:p>
+          <w:p>
+            <w:pPr>
+              <w:pStyle w:val="CodeStyle"/>
+            </w:pPr>
+          </w:p>
+          <w:p>
+            <w:pPr>
+              <w:pStyle w:val="CodeStyle"/>
+            </w:pPr>
+            <w:r>
+              <w:t xml:space="preserve">export default </w:t>
+            </w:r>
+            <w:proofErr w:type="spellStart"/>
+            <w:r>
+              <w:t>ExpenseForm</w:t>
+            </w:r>
+            <w:proofErr w:type="spellEnd"/>
+            <w:r>
+              <w:t>;</w:t>
+            </w:r>
+          </w:p>
+        </w:tc>
+      </w:tr>
+    </w:tbl>
+    <w:p>
+      <w:pPr>
+        <w:rPr>
+          <w:rStyle w:val="InlineNormal"/>
+        </w:rPr>
+      </w:pPr>
+    </w:p>
+    <w:p>
+      <w:pPr>
+        <w:rPr>
+          <w:rStyle w:val="InlineNormal"/>
+        </w:rPr>
+      </w:pPr>
+    </w:p>
+    <w:p>
+      <w:pPr>
+        <w:rPr>
+          <w:rStyle w:val="InlineNormal"/>
+        </w:rPr>
+      </w:pPr>
+    </w:p>
+    <w:p>
+      <w:pPr>
+        <w:rPr>
+          <w:rStyle w:val="InlineNormal"/>
+        </w:rPr>
+      </w:pPr>
+    </w:p>
+    <w:p>
+      <w:pPr>
+        <w:rPr>
+          <w:rStyle w:val="InlineNormal"/>
+        </w:rPr>
+      </w:pPr>
+    </w:p>
     <w:p>
       <w:pPr>
         <w:rPr>
@@ -39245,7 +41871,7 @@
   <w:style w:type="paragraph" w:default="1" w:styleId="Normal">
     <w:name w:val="Normal"/>
     <w:qFormat/>
-    <w:rsid w:val="00F719C9"/>
+    <w:rsid w:val="009B78D8"/>
     <w:pPr>
       <w:spacing w:after="0"/>
     </w:pPr>

</xml_diff>